<commit_message>
Update CAL template, create regional contact + type models, WIP work
</commit_message>
<xml_diff>
--- a/services/core-api/app/templates/now/Acknowledgment Letter Template (NoW).docx
+++ b/services/core-api/app/templates/now/Acknowledgment Letter Template (NoW).docx
@@ -11,7 +11,20 @@
         <w:jc w:val="both"/>
       </w:pPr>
       <w:r>
-        <w:t>{d.letter_dt}</w:t>
+        <w:t>{</w:t>
+      </w:r>
+      <w:proofErr w:type="spellStart"/>
+      <w:proofErr w:type="gramStart"/>
+      <w:r>
+        <w:t>d.letter</w:t>
+      </w:r>
+      <w:proofErr w:type="gramEnd"/>
+      <w:r>
+        <w:t>_dt</w:t>
+      </w:r>
+      <w:proofErr w:type="spellEnd"/>
+      <w:r>
+        <w:t>}</w:t>
       </w:r>
       <w:r>
         <w:tab/>
@@ -24,7 +37,15 @@
         <w:t xml:space="preserve"> 14675-20-</w:t>
       </w:r>
       <w:r>
-        <w:t>{d.mine_no}</w:t>
+        <w:t>{</w:t>
+      </w:r>
+      <w:proofErr w:type="spellStart"/>
+      <w:r>
+        <w:t>d.mine_no</w:t>
+      </w:r>
+      <w:proofErr w:type="spellEnd"/>
+      <w:r>
+        <w:t>}</w:t>
       </w:r>
     </w:p>
     <w:p>
@@ -59,7 +80,20 @@
         <w:spacing w:after="0" w:line="240" w:lineRule="auto"/>
       </w:pPr>
       <w:r>
-        <w:t>{d.proponent_name}</w:t>
+        <w:t>{</w:t>
+      </w:r>
+      <w:proofErr w:type="spellStart"/>
+      <w:proofErr w:type="gramStart"/>
+      <w:r>
+        <w:t>d.proponent</w:t>
+      </w:r>
+      <w:proofErr w:type="gramEnd"/>
+      <w:r>
+        <w:t>_name</w:t>
+      </w:r>
+      <w:proofErr w:type="spellEnd"/>
+      <w:r>
+        <w:t>}</w:t>
       </w:r>
     </w:p>
     <w:p>
@@ -70,7 +104,20 @@
         <w:spacing w:after="0" w:line="240" w:lineRule="auto"/>
       </w:pPr>
       <w:r>
-        <w:t>{d.proponent_address}</w:t>
+        <w:t>{</w:t>
+      </w:r>
+      <w:proofErr w:type="spellStart"/>
+      <w:proofErr w:type="gramStart"/>
+      <w:r>
+        <w:t>d.proponent</w:t>
+      </w:r>
+      <w:proofErr w:type="gramEnd"/>
+      <w:r>
+        <w:t>_address</w:t>
+      </w:r>
+      <w:proofErr w:type="spellEnd"/>
+      <w:r>
+        <w:t>}</w:t>
       </w:r>
     </w:p>
     <w:p>
@@ -89,7 +136,20 @@
         <w:spacing w:after="0" w:line="240" w:lineRule="auto"/>
       </w:pPr>
       <w:r>
-        <w:t>Emailed to: {d.emailed_to}</w:t>
+        <w:t>Emailed to: {</w:t>
+      </w:r>
+      <w:proofErr w:type="spellStart"/>
+      <w:proofErr w:type="gramStart"/>
+      <w:r>
+        <w:t>d.emailed</w:t>
+      </w:r>
+      <w:proofErr w:type="gramEnd"/>
+      <w:r>
+        <w:t>_to</w:t>
+      </w:r>
+      <w:proofErr w:type="spellEnd"/>
+      <w:r>
+        <w:t>}</w:t>
       </w:r>
     </w:p>
     <w:p>
@@ -111,7 +171,20 @@
         </w:rPr>
       </w:pPr>
       <w:r>
-        <w:t>{d.proponent_name},</w:t>
+        <w:t>{</w:t>
+      </w:r>
+      <w:proofErr w:type="spellStart"/>
+      <w:proofErr w:type="gramStart"/>
+      <w:r>
+        <w:t>d.proponent</w:t>
+      </w:r>
+      <w:proofErr w:type="gramEnd"/>
+      <w:r>
+        <w:t>_name</w:t>
+      </w:r>
+      <w:proofErr w:type="spellEnd"/>
+      <w:r>
+        <w:t>},</w:t>
       </w:r>
     </w:p>
     <w:p>
@@ -162,7 +235,29 @@
           <w:b/>
         </w:rPr>
         <w:tab/>
-        <w:t>Property:  {d.property}</w:t>
+        <w:t>Property</w:t>
+      </w:r>
+      <w:proofErr w:type="gramStart"/>
+      <w:r>
+        <w:rPr>
+          <w:b/>
+        </w:rPr>
+        <w:t>:  {</w:t>
+      </w:r>
+      <w:proofErr w:type="spellStart"/>
+      <w:proofErr w:type="gramEnd"/>
+      <w:r>
+        <w:rPr>
+          <w:b/>
+        </w:rPr>
+        <w:t>d.property</w:t>
+      </w:r>
+      <w:proofErr w:type="spellEnd"/>
+      <w:r>
+        <w:rPr>
+          <w:b/>
+        </w:rPr>
+        <w:t>}</w:t>
       </w:r>
     </w:p>
     <w:p>
@@ -180,10 +275,11 @@
         <w:jc w:val="both"/>
       </w:pPr>
       <w:r>
-        <w:t xml:space="preserve">This letter acknowledges receipt of your Notice of </w:t>
-      </w:r>
-      <w:r>
-        <w:t>Work and Reclamation Program dated {d.</w:t>
+        <w:t>This letter acknowledges receipt of your Notice of Work and Reclamation Program dated {</w:t>
+      </w:r>
+      <w:proofErr w:type="spellStart"/>
+      <w:r>
+        <w:t>d.</w:t>
       </w:r>
       <w:r>
         <w:rPr>
@@ -192,7 +288,11 @@
         <w:t>application</w:t>
       </w:r>
       <w:r>
-        <w:t>_dt}.</w:t>
+        <w:t>_dt</w:t>
+      </w:r>
+      <w:proofErr w:type="spellEnd"/>
+      <w:r>
+        <w:t>}.</w:t>
       </w:r>
     </w:p>
     <w:p>
@@ -201,7 +301,20 @@
         <w:spacing w:after="120"/>
       </w:pPr>
       <w:r>
-        <w:t xml:space="preserve">Your proposed program of {d.exploration_type} has been referred to other resource agencies and has been sent to Indigenous Nations for consultation.  </w:t>
+        <w:t>Your proposed program of {</w:t>
+      </w:r>
+      <w:proofErr w:type="spellStart"/>
+      <w:proofErr w:type="gramStart"/>
+      <w:r>
+        <w:t>d.exploration</w:t>
+      </w:r>
+      <w:proofErr w:type="gramEnd"/>
+      <w:r>
+        <w:t>_type</w:t>
+      </w:r>
+      <w:proofErr w:type="spellEnd"/>
+      <w:r>
+        <w:t xml:space="preserve">} has been referred to other resource agencies and has been sent to Indigenous Nations for consultation.  </w:t>
       </w:r>
     </w:p>
     <w:p>
@@ -210,16 +323,35 @@
         <w:jc w:val="both"/>
       </w:pPr>
       <w:r>
-        <w:t>It will be a condition of your permit that you pos</w:t>
-      </w:r>
-      <w:r>
-        <w:t xml:space="preserve">t a security deposit of </w:t>
+        <w:t xml:space="preserve">It will be a condition of your permit that you post a security deposit of </w:t>
       </w:r>
       <w:r>
         <w:rPr>
           <w:b/>
         </w:rPr>
-        <w:t>${d.bond_inc_amt}</w:t>
+        <w:t>${</w:t>
+      </w:r>
+      <w:proofErr w:type="spellStart"/>
+      <w:proofErr w:type="gramStart"/>
+      <w:r>
+        <w:rPr>
+          <w:b/>
+        </w:rPr>
+        <w:t>d.bond</w:t>
+      </w:r>
+      <w:proofErr w:type="gramEnd"/>
+      <w:r>
+        <w:rPr>
+          <w:b/>
+        </w:rPr>
+        <w:t>_inc_amt</w:t>
+      </w:r>
+      <w:proofErr w:type="spellEnd"/>
+      <w:r>
+        <w:rPr>
+          <w:b/>
+        </w:rPr>
+        <w:t>}</w:t>
       </w:r>
       <w:r>
         <w:rPr>
@@ -245,29 +377,32 @@
           <w:rFonts w:cs="Arial"/>
           <w:lang w:eastAsia="en-CA"/>
         </w:rPr>
-        <w:t>{d.bond_information_para}</w:t>
-      </w:r>
+        <w:t>{</w:t>
+      </w:r>
+      <w:proofErr w:type="spellStart"/>
+      <w:proofErr w:type="gramStart"/>
       <w:r>
         <w:rPr>
           <w:rFonts w:cs="Arial"/>
           <w:lang w:eastAsia="en-CA"/>
         </w:rPr>
-        <w:br/>
-      </w:r>
+        <w:t>d.bond</w:t>
+      </w:r>
+      <w:proofErr w:type="gramEnd"/>
       <w:r>
         <w:rPr>
           <w:rFonts w:cs="Arial"/>
           <w:lang w:eastAsia="en-CA"/>
         </w:rPr>
-        <w:br/>
-        <w:t>{d.other_documents_para}</w:t>
-      </w:r>
+        <w:t>_information_para</w:t>
+      </w:r>
+      <w:proofErr w:type="spellEnd"/>
       <w:r>
         <w:rPr>
           <w:rFonts w:cs="Arial"/>
           <w:lang w:eastAsia="en-CA"/>
         </w:rPr>
-        <w:br/>
+        <w:t>}</w:t>
       </w:r>
       <w:r>
         <w:rPr>
@@ -275,7 +410,6 @@
           <w:lang w:eastAsia="en-CA"/>
         </w:rPr>
         <w:br/>
-        <w:t>{d.plant_program_para}</w:t>
       </w:r>
       <w:r>
         <w:rPr>
@@ -283,21 +417,23 @@
           <w:lang w:eastAsia="en-CA"/>
         </w:rPr>
         <w:br/>
-      </w:r>
+        <w:t>{</w:t>
+      </w:r>
+      <w:proofErr w:type="spellStart"/>
       <w:r>
         <w:rPr>
           <w:rFonts w:cs="Arial"/>
           <w:lang w:eastAsia="en-CA"/>
         </w:rPr>
-        <w:br/>
-        <w:t>{d.merp_para}</w:t>
-      </w:r>
+        <w:t>d.other_documents_para</w:t>
+      </w:r>
+      <w:proofErr w:type="spellEnd"/>
       <w:r>
         <w:rPr>
           <w:rFonts w:cs="Arial"/>
           <w:lang w:eastAsia="en-CA"/>
         </w:rPr>
-        <w:br/>
+        <w:t>}</w:t>
       </w:r>
       <w:r>
         <w:rPr>
@@ -305,7 +441,92 @@
           <w:lang w:eastAsia="en-CA"/>
         </w:rPr>
         <w:br/>
-        <w:t>{d.letter_body}</w:t>
+      </w:r>
+      <w:r>
+        <w:rPr>
+          <w:rFonts w:cs="Arial"/>
+          <w:lang w:eastAsia="en-CA"/>
+        </w:rPr>
+        <w:br/>
+        <w:t>{</w:t>
+      </w:r>
+      <w:proofErr w:type="spellStart"/>
+      <w:r>
+        <w:rPr>
+          <w:rFonts w:cs="Arial"/>
+          <w:lang w:eastAsia="en-CA"/>
+        </w:rPr>
+        <w:t>d.plant_program_para</w:t>
+      </w:r>
+      <w:proofErr w:type="spellEnd"/>
+      <w:r>
+        <w:rPr>
+          <w:rFonts w:cs="Arial"/>
+          <w:lang w:eastAsia="en-CA"/>
+        </w:rPr>
+        <w:t>}</w:t>
+      </w:r>
+      <w:r>
+        <w:rPr>
+          <w:rFonts w:cs="Arial"/>
+          <w:lang w:eastAsia="en-CA"/>
+        </w:rPr>
+        <w:br/>
+      </w:r>
+      <w:r>
+        <w:rPr>
+          <w:rFonts w:cs="Arial"/>
+          <w:lang w:eastAsia="en-CA"/>
+        </w:rPr>
+        <w:br/>
+        <w:t>{</w:t>
+      </w:r>
+      <w:proofErr w:type="spellStart"/>
+      <w:r>
+        <w:rPr>
+          <w:rFonts w:cs="Arial"/>
+          <w:lang w:eastAsia="en-CA"/>
+        </w:rPr>
+        <w:t>d.merp_para</w:t>
+      </w:r>
+      <w:proofErr w:type="spellEnd"/>
+      <w:r>
+        <w:rPr>
+          <w:rFonts w:cs="Arial"/>
+          <w:lang w:eastAsia="en-CA"/>
+        </w:rPr>
+        <w:t>}</w:t>
+      </w:r>
+      <w:r>
+        <w:rPr>
+          <w:rFonts w:cs="Arial"/>
+          <w:lang w:eastAsia="en-CA"/>
+        </w:rPr>
+        <w:br/>
+      </w:r>
+      <w:r>
+        <w:rPr>
+          <w:rFonts w:cs="Arial"/>
+          <w:lang w:eastAsia="en-CA"/>
+        </w:rPr>
+        <w:br/>
+        <w:t>{</w:t>
+      </w:r>
+      <w:proofErr w:type="spellStart"/>
+      <w:r>
+        <w:rPr>
+          <w:rFonts w:cs="Arial"/>
+          <w:lang w:eastAsia="en-CA"/>
+        </w:rPr>
+        <w:t>d.letter_body</w:t>
+      </w:r>
+      <w:proofErr w:type="spellEnd"/>
+      <w:r>
+        <w:rPr>
+          <w:rFonts w:cs="Arial"/>
+          <w:lang w:eastAsia="en-CA"/>
+        </w:rPr>
+        <w:t>}</w:t>
       </w:r>
     </w:p>
     <w:p>
@@ -324,10 +545,7 @@
         <w:jc w:val="both"/>
       </w:pPr>
       <w:r>
-        <w:t>You are reminded that no work may commence until you have recei</w:t>
-      </w:r>
-      <w:r>
-        <w:t xml:space="preserve">ved your permits. </w:t>
+        <w:t xml:space="preserve">You are reminded that no work may commence until you have received your permits. </w:t>
       </w:r>
     </w:p>
     <w:p>
@@ -372,7 +590,17 @@
         <w:jc w:val="both"/>
       </w:pPr>
       <w:r>
-        <w:t>{d.inspector}</w:t>
+        <w:t>{</w:t>
+      </w:r>
+      <w:proofErr w:type="spellStart"/>
+      <w:proofErr w:type="gramStart"/>
+      <w:r>
+        <w:t>d.inspector</w:t>
+      </w:r>
+      <w:proofErr w:type="spellEnd"/>
+      <w:proofErr w:type="gramEnd"/>
+      <w:r>
+        <w:t>}</w:t>
       </w:r>
     </w:p>
     <w:p>
@@ -384,8 +612,6 @@
       <w:r>
         <w:t>Inspector of Mines</w:t>
       </w:r>
-      <w:bookmarkStart w:id="1" w:name="_GoBack"/>
-      <w:bookmarkEnd w:id="1"/>
     </w:p>
     <w:p>
       <w:pPr>
@@ -405,6 +631,7 @@
         </w:rPr>
       </w:pPr>
       <w:r>
+        <w:lastRenderedPageBreak/>
         <w:t xml:space="preserve">Encl. </w:t>
       </w:r>
       <w:r>
@@ -439,12 +666,8 @@
         <w:jc w:val="both"/>
       </w:pPr>
       <w:r>
-        <w:lastRenderedPageBreak/>
         <w:tab/>
-        <w:t xml:space="preserve">Mine Emergency Response Plan and </w:t>
-      </w:r>
-      <w:r>
-        <w:t>Guidelines</w:t>
+        <w:t>Mine Emergency Response Plan and Guidelines</w:t>
       </w:r>
     </w:p>
     <w:p>
@@ -479,10 +702,12 @@
     <w:p>
       <w:pPr>
         <w:sectPr>
-          <w:headerReference w:type="default" r:id="rId6"/>
-          <w:footerReference w:type="default" r:id="rId7"/>
-          <w:headerReference w:type="first" r:id="rId8"/>
-          <w:footerReference w:type="first" r:id="rId9"/>
+          <w:headerReference w:type="even" r:id="rId6"/>
+          <w:headerReference w:type="default" r:id="rId7"/>
+          <w:footerReference w:type="even" r:id="rId8"/>
+          <w:footerReference w:type="default" r:id="rId9"/>
+          <w:headerReference w:type="first" r:id="rId10"/>
+          <w:footerReference w:type="first" r:id="rId11"/>
           <w:pgSz w:w="12240" w:h="15840"/>
           <w:pgMar w:top="691" w:right="1080" w:bottom="302" w:left="1080" w:header="634" w:footer="187" w:gutter="0"/>
           <w:pgNumType w:start="1"/>
@@ -536,6 +761,16 @@
 </file>
 
 <file path=word/footer1.xml><?xml version="1.0" encoding="utf-8"?>
+<w:ftr xmlns:wpc="http://schemas.microsoft.com/office/word/2010/wordprocessingCanvas" xmlns:cx="http://schemas.microsoft.com/office/drawing/2014/chartex" xmlns:cx1="http://schemas.microsoft.com/office/drawing/2015/9/8/chartex" xmlns:cx2="http://schemas.microsoft.com/office/drawing/2015/10/21/chartex" xmlns:cx3="http://schemas.microsoft.com/office/drawing/2016/5/9/chartex" xmlns:cx4="http://schemas.microsoft.com/office/drawing/2016/5/10/chartex" xmlns:cx5="http://schemas.microsoft.com/office/drawing/2016/5/11/chartex" xmlns:cx6="http://schemas.microsoft.com/office/drawing/2016/5/12/chartex" xmlns:cx7="http://schemas.microsoft.com/office/drawing/2016/5/13/chartex" xmlns:cx8="http://schemas.microsoft.com/office/drawing/2016/5/14/chartex" xmlns:mc="http://schemas.openxmlformats.org/markup-compatibility/2006" xmlns:aink="http://schemas.microsoft.com/office/drawing/2016/ink" xmlns:am3d="http://schemas.microsoft.com/office/drawing/2017/model3d" xmlns:o="urn:schemas-microsoft-com:office:office" xmlns:r="http://schemas.openxmlformats.org/officeDocument/2006/relationships" xmlns:m="http://schemas.openxmlformats.org/officeDocument/2006/math" xmlns:v="urn:schemas-microsoft-com:vml" xmlns:wp14="http://schemas.microsoft.com/office/word/2010/wordprocessingDrawing" xmlns:wp="http://schemas.openxmlformats.org/drawingml/2006/wordprocessingDrawing" xmlns:w10="urn:schemas-microsoft-com:office:word" xmlns:w="http://schemas.openxmlformats.org/wordprocessingml/2006/main" xmlns:w14="http://schemas.microsoft.com/office/word/2010/wordml" xmlns:w15="http://schemas.microsoft.com/office/word/2012/wordml" xmlns:w16cid="http://schemas.microsoft.com/office/word/2016/wordml/cid" xmlns:w16se="http://schemas.microsoft.com/office/word/2015/wordml/symex" xmlns:wpg="http://schemas.microsoft.com/office/word/2010/wordprocessingGroup" xmlns:wpi="http://schemas.microsoft.com/office/word/2010/wordprocessingInk" xmlns:wne="http://schemas.microsoft.com/office/word/2006/wordml" xmlns:wps="http://schemas.microsoft.com/office/word/2010/wordprocessingShape" mc:Ignorable="w14 w15 w16se w16cid wp14">
+  <w:p>
+    <w:pPr>
+      <w:pStyle w:val="Footer"/>
+    </w:pPr>
+  </w:p>
+</w:ftr>
+</file>
+
+<file path=word/footer2.xml><?xml version="1.0" encoding="utf-8"?>
 <w:ftr xmlns:wpc="http://schemas.microsoft.com/office/word/2010/wordprocessingCanvas" xmlns:cx="http://schemas.microsoft.com/office/drawing/2014/chartex" xmlns:cx1="http://schemas.microsoft.com/office/drawing/2015/9/8/chartex" xmlns:cx2="http://schemas.microsoft.com/office/drawing/2015/10/21/chartex" xmlns:cx3="http://schemas.microsoft.com/office/drawing/2016/5/9/chartex" xmlns:cx4="http://schemas.microsoft.com/office/drawing/2016/5/10/chartex" xmlns:cx5="http://schemas.microsoft.com/office/drawing/2016/5/11/chartex" xmlns:cx6="http://schemas.microsoft.com/office/drawing/2016/5/12/chartex" xmlns:cx7="http://schemas.microsoft.com/office/drawing/2016/5/13/chartex" xmlns:cx8="http://schemas.microsoft.com/office/drawing/2016/5/14/chartex" xmlns:mc="http://schemas.openxmlformats.org/markup-compatibility/2006" xmlns:aink="http://schemas.microsoft.com/office/drawing/2016/ink" xmlns:am3d="http://schemas.microsoft.com/office/drawing/2017/model3d" xmlns:o="urn:schemas-microsoft-com:office:office" xmlns:r="http://schemas.openxmlformats.org/officeDocument/2006/relationships" xmlns:m="http://schemas.openxmlformats.org/officeDocument/2006/math" xmlns:v="urn:schemas-microsoft-com:vml" xmlns:wp14="http://schemas.microsoft.com/office/word/2010/wordprocessingDrawing" xmlns:wp="http://schemas.openxmlformats.org/drawingml/2006/wordprocessingDrawing" xmlns:w10="urn:schemas-microsoft-com:office:word" xmlns:w="http://schemas.openxmlformats.org/wordprocessingml/2006/main" xmlns:w14="http://schemas.microsoft.com/office/word/2010/wordml" xmlns:w15="http://schemas.microsoft.com/office/word/2012/wordml" xmlns:w16cid="http://schemas.microsoft.com/office/word/2016/wordml/cid" xmlns:w16se="http://schemas.microsoft.com/office/word/2015/wordml/symex" xmlns:wpg="http://schemas.microsoft.com/office/word/2010/wordprocessingGroup" xmlns:wpi="http://schemas.microsoft.com/office/word/2010/wordprocessingInk" xmlns:wne="http://schemas.microsoft.com/office/word/2006/wordml" xmlns:wps="http://schemas.microsoft.com/office/word/2010/wordprocessingShape" mc:Ignorable="w14 w15 w16se w16cid wp14">
   <w:p>
     <w:pPr>
@@ -955,7 +1190,7 @@
 </w:ftr>
 </file>
 
-<file path=word/footer2.xml><?xml version="1.0" encoding="utf-8"?>
+<file path=word/footer3.xml><?xml version="1.0" encoding="utf-8"?>
 <w:ftr xmlns:wpc="http://schemas.microsoft.com/office/word/2010/wordprocessingCanvas" xmlns:cx="http://schemas.microsoft.com/office/drawing/2014/chartex" xmlns:cx1="http://schemas.microsoft.com/office/drawing/2015/9/8/chartex" xmlns:cx2="http://schemas.microsoft.com/office/drawing/2015/10/21/chartex" xmlns:cx3="http://schemas.microsoft.com/office/drawing/2016/5/9/chartex" xmlns:cx4="http://schemas.microsoft.com/office/drawing/2016/5/10/chartex" xmlns:cx5="http://schemas.microsoft.com/office/drawing/2016/5/11/chartex" xmlns:cx6="http://schemas.microsoft.com/office/drawing/2016/5/12/chartex" xmlns:cx7="http://schemas.microsoft.com/office/drawing/2016/5/13/chartex" xmlns:cx8="http://schemas.microsoft.com/office/drawing/2016/5/14/chartex" xmlns:mc="http://schemas.openxmlformats.org/markup-compatibility/2006" xmlns:aink="http://schemas.microsoft.com/office/drawing/2016/ink" xmlns:am3d="http://schemas.microsoft.com/office/drawing/2017/model3d" xmlns:o="urn:schemas-microsoft-com:office:office" xmlns:r="http://schemas.openxmlformats.org/officeDocument/2006/relationships" xmlns:m="http://schemas.openxmlformats.org/officeDocument/2006/math" xmlns:v="urn:schemas-microsoft-com:vml" xmlns:wp14="http://schemas.microsoft.com/office/word/2010/wordprocessingDrawing" xmlns:wp="http://schemas.openxmlformats.org/drawingml/2006/wordprocessingDrawing" xmlns:w10="urn:schemas-microsoft-com:office:word" xmlns:w="http://schemas.openxmlformats.org/wordprocessingml/2006/main" xmlns:w14="http://schemas.microsoft.com/office/word/2010/wordml" xmlns:w15="http://schemas.microsoft.com/office/word/2012/wordml" xmlns:w16cid="http://schemas.microsoft.com/office/word/2016/wordml/cid" xmlns:w16se="http://schemas.microsoft.com/office/word/2015/wordml/symex" xmlns:wpg="http://schemas.microsoft.com/office/word/2010/wordprocessingGroup" xmlns:wpi="http://schemas.microsoft.com/office/word/2010/wordprocessingInk" xmlns:wne="http://schemas.microsoft.com/office/word/2006/wordml" xmlns:wps="http://schemas.microsoft.com/office/word/2010/wordprocessingShape" mc:Ignorable="w14 w15 w16se w16cid wp14">
   <w:p>
     <w:pPr>
@@ -1062,9 +1297,9 @@
       <w:tblLook w:val="04A0" w:firstRow="1" w:lastRow="0" w:firstColumn="1" w:lastColumn="0" w:noHBand="0" w:noVBand="1"/>
     </w:tblPr>
     <w:tblGrid>
-      <w:gridCol w:w="3943"/>
-      <w:gridCol w:w="2944"/>
-      <w:gridCol w:w="3409"/>
+      <w:gridCol w:w="3932"/>
+      <w:gridCol w:w="2965"/>
+      <w:gridCol w:w="3399"/>
     </w:tblGrid>
     <w:tr>
       <w:tc>
@@ -1099,18 +1334,7 @@
               <w:szCs w:val="18"/>
               <w:lang w:val="en-US"/>
             </w:rPr>
-            <w:t xml:space="preserve">Ministry of Energy, Mines &amp; </w:t>
-          </w:r>
-          <w:r>
-            <w:rPr>
-              <w:rFonts w:eastAsia="Times New Roman" w:cs="Calibri"/>
-              <w:b/>
-              <w:bCs/>
-              <w:sz w:val="18"/>
-              <w:szCs w:val="18"/>
-              <w:lang w:val="en-US"/>
-            </w:rPr>
-            <w:t>Petroleum Resources</w:t>
+            <w:t>Ministry of Energy, Mines &amp; Petroleum Resources</w:t>
           </w:r>
         </w:p>
         <w:p>
@@ -1200,7 +1424,74 @@
               <w:szCs w:val="18"/>
               <w:lang w:val="en-US"/>
             </w:rPr>
-            <w:t>Telephone: (250) 417-6134</w:t>
+            <w:t>Phone</w:t>
+          </w:r>
+          <w:r>
+            <w:rPr>
+              <w:rFonts w:eastAsia="Times New Roman" w:cs="Calibri"/>
+              <w:sz w:val="18"/>
+              <w:szCs w:val="18"/>
+              <w:lang w:val="en-US"/>
+            </w:rPr>
+            <w:t>:</w:t>
+          </w:r>
+          <w:r>
+            <w:rPr>
+              <w:rFonts w:eastAsia="Times New Roman" w:cs="Calibri"/>
+              <w:sz w:val="18"/>
+              <w:szCs w:val="18"/>
+              <w:lang w:val="en-US"/>
+            </w:rPr>
+            <w:t xml:space="preserve"> </w:t>
+          </w:r>
+          <w:r>
+            <w:rPr>
+              <w:rFonts w:eastAsia="Times New Roman" w:cs="Calibri"/>
+              <w:sz w:val="18"/>
+              <w:szCs w:val="18"/>
+              <w:lang w:val="en-US"/>
+            </w:rPr>
+            <w:t>{</w:t>
+          </w:r>
+          <w:proofErr w:type="spellStart"/>
+          <w:proofErr w:type="gramStart"/>
+          <w:r>
+            <w:rPr>
+              <w:rFonts w:eastAsia="Times New Roman" w:cs="Calibri"/>
+              <w:sz w:val="18"/>
+              <w:szCs w:val="18"/>
+              <w:lang w:val="en-US"/>
+            </w:rPr>
+            <w:t>d.</w:t>
+          </w:r>
+          <w:r>
+            <w:rPr>
+              <w:rFonts w:eastAsia="Times New Roman" w:cs="Calibri"/>
+              <w:sz w:val="18"/>
+              <w:szCs w:val="18"/>
+              <w:lang w:val="en-US"/>
+            </w:rPr>
+            <w:t>regional</w:t>
+          </w:r>
+          <w:proofErr w:type="gramEnd"/>
+          <w:r>
+            <w:rPr>
+              <w:rFonts w:eastAsia="Times New Roman" w:cs="Calibri"/>
+              <w:sz w:val="18"/>
+              <w:szCs w:val="18"/>
+              <w:lang w:val="en-US"/>
+            </w:rPr>
+            <w:t>_office_contact_phone_number</w:t>
+          </w:r>
+          <w:proofErr w:type="spellEnd"/>
+          <w:r>
+            <w:rPr>
+              <w:rFonts w:eastAsia="Times New Roman" w:cs="Calibri"/>
+              <w:sz w:val="18"/>
+              <w:szCs w:val="18"/>
+              <w:lang w:val="en-US"/>
+            </w:rPr>
+            <w:t>}</w:t>
           </w:r>
         </w:p>
         <w:p>
@@ -1227,7 +1518,65 @@
               <w:szCs w:val="18"/>
               <w:lang w:val="en-US"/>
             </w:rPr>
-            <w:t>Fax: (250) 417-6133</w:t>
+            <w:t>Fax:</w:t>
+          </w:r>
+          <w:r>
+            <w:rPr>
+              <w:rFonts w:eastAsia="Times New Roman" w:cs="Calibri"/>
+              <w:sz w:val="18"/>
+              <w:szCs w:val="18"/>
+              <w:lang w:val="en-US"/>
+            </w:rPr>
+            <w:t xml:space="preserve"> </w:t>
+          </w:r>
+          <w:r>
+            <w:rPr>
+              <w:rFonts w:eastAsia="Times New Roman" w:cs="Calibri"/>
+              <w:sz w:val="18"/>
+              <w:szCs w:val="18"/>
+              <w:lang w:val="en-US"/>
+            </w:rPr>
+            <w:t>{</w:t>
+          </w:r>
+          <w:proofErr w:type="spellStart"/>
+          <w:proofErr w:type="gramStart"/>
+          <w:r>
+            <w:rPr>
+              <w:rFonts w:eastAsia="Times New Roman" w:cs="Calibri"/>
+              <w:sz w:val="18"/>
+              <w:szCs w:val="18"/>
+              <w:lang w:val="en-US"/>
+            </w:rPr>
+            <w:t>d.</w:t>
+          </w:r>
+          <w:r>
+            <w:rPr>
+              <w:rFonts w:eastAsia="Times New Roman" w:cs="Calibri"/>
+              <w:sz w:val="18"/>
+              <w:szCs w:val="18"/>
+              <w:lang w:val="en-US"/>
+            </w:rPr>
+            <w:t>regional</w:t>
+          </w:r>
+          <w:proofErr w:type="gramEnd"/>
+          <w:r>
+            <w:rPr>
+              <w:rFonts w:eastAsia="Times New Roman" w:cs="Calibri"/>
+              <w:sz w:val="18"/>
+              <w:szCs w:val="18"/>
+              <w:lang w:val="en-US"/>
+            </w:rPr>
+            <w:t>_office_contact_fax_number</w:t>
+          </w:r>
+          <w:proofErr w:type="spellEnd"/>
+          <w:r>
+            <w:rPr>
+              <w:rFonts w:eastAsia="Times New Roman" w:cs="Calibri"/>
+              <w:sz w:val="18"/>
+              <w:szCs w:val="18"/>
+              <w:lang w:val="en-US"/>
+            </w:rPr>
+            <w:t>}</w:t>
           </w:r>
         </w:p>
         <w:p>
@@ -1247,21 +1596,57 @@
               <w:szCs w:val="18"/>
               <w:lang w:val="en-US"/>
             </w:rPr>
-            <w:t xml:space="preserve">Email: </w:t>
-          </w:r>
-          <w:hyperlink r:id="rId1">
-            <w:r>
-              <w:rPr>
-                <w:rFonts w:eastAsia="Times New Roman" w:cs="Calibri"/>
-                <w:color w:val="0000FF"/>
-                <w:sz w:val="18"/>
-                <w:szCs w:val="18"/>
-                <w:u w:val="single"/>
-                <w:lang w:val="en-US"/>
-              </w:rPr>
-              <w:t>MMD-Cranbrook@gov.bc.ca</w:t>
-            </w:r>
-          </w:hyperlink>
+            <w:t>Email:</w:t>
+          </w:r>
+          <w:r>
+            <w:rPr>
+              <w:rFonts w:eastAsia="Times New Roman" w:cs="Calibri"/>
+              <w:sz w:val="18"/>
+              <w:szCs w:val="18"/>
+              <w:lang w:val="en-US"/>
+            </w:rPr>
+            <w:t xml:space="preserve"> </w:t>
+          </w:r>
+          <w:r>
+            <w:rPr>
+              <w:rFonts w:eastAsia="Times New Roman" w:cs="Calibri"/>
+              <w:sz w:val="18"/>
+              <w:szCs w:val="18"/>
+              <w:lang w:val="en-US"/>
+            </w:rPr>
+            <w:t>{</w:t>
+          </w:r>
+          <w:proofErr w:type="spellStart"/>
+          <w:proofErr w:type="gramStart"/>
+          <w:r>
+            <w:rPr>
+              <w:rFonts w:eastAsia="Times New Roman" w:cs="Calibri"/>
+              <w:sz w:val="18"/>
+              <w:szCs w:val="18"/>
+              <w:lang w:val="en-US"/>
+            </w:rPr>
+            <w:t>d.regional</w:t>
+          </w:r>
+          <w:proofErr w:type="gramEnd"/>
+          <w:r>
+            <w:rPr>
+              <w:rFonts w:eastAsia="Times New Roman" w:cs="Calibri"/>
+              <w:sz w:val="18"/>
+              <w:szCs w:val="18"/>
+              <w:lang w:val="en-US"/>
+            </w:rPr>
+            <w:t>_office_contact_email</w:t>
+          </w:r>
+          <w:proofErr w:type="spellEnd"/>
+          <w:r>
+            <w:rPr>
+              <w:rFonts w:eastAsia="Times New Roman" w:cs="Calibri"/>
+              <w:sz w:val="18"/>
+              <w:szCs w:val="18"/>
+              <w:lang w:val="en-US"/>
+            </w:rPr>
+            <w:t>}</w:t>
+          </w:r>
         </w:p>
       </w:tc>
       <w:tc>
@@ -1322,25 +1707,111 @@
               <w:szCs w:val="18"/>
               <w:lang w:val="en-US"/>
             </w:rPr>
-            <w:t>{d.property}</w:t>
+            <w:t>{</w:t>
+          </w:r>
+          <w:proofErr w:type="gramStart"/>
+          <w:r>
+            <w:rPr>
+              <w:rFonts w:eastAsia="Times New Roman" w:cs="Calibri"/>
+              <w:sz w:val="18"/>
+              <w:szCs w:val="18"/>
+              <w:lang w:val="en-US"/>
+            </w:rPr>
+            <w:t>d.</w:t>
+          </w:r>
+          <w:r>
+            <w:rPr>
+              <w:rFonts w:eastAsia="Times New Roman" w:cs="Calibri"/>
+              <w:sz w:val="18"/>
+              <w:szCs w:val="18"/>
+              <w:lang w:val="en-US"/>
+            </w:rPr>
+            <w:t>regional</w:t>
+          </w:r>
+          <w:proofErr w:type="gramEnd"/>
+          <w:r>
+            <w:rPr>
+              <w:rFonts w:eastAsia="Times New Roman" w:cs="Calibri"/>
+              <w:sz w:val="18"/>
+              <w:szCs w:val="18"/>
+              <w:lang w:val="en-US"/>
+            </w:rPr>
+            <w:t>_office_contact_mailing_addre</w:t>
+          </w:r>
+          <w:r>
+            <w:rPr>
+              <w:rFonts w:eastAsia="Times New Roman" w:cs="Calibri"/>
+              <w:sz w:val="18"/>
+              <w:szCs w:val="18"/>
+              <w:lang w:val="en-US"/>
+            </w:rPr>
+            <w:t>ss_line_</w:t>
+          </w:r>
+          <w:r>
+            <w:rPr>
+              <w:rFonts w:eastAsia="Times New Roman" w:cs="Calibri"/>
+              <w:sz w:val="18"/>
+              <w:szCs w:val="18"/>
+              <w:lang w:val="en-US"/>
+            </w:rPr>
+            <w:t>1}</w:t>
           </w:r>
         </w:p>
         <w:p>
           <w:pPr>
             <w:tabs>
-              <w:tab w:val="left" w:pos="720"/>
+              <w:tab w:val="left" w:pos="876"/>
               <w:tab w:val="center" w:pos="4320"/>
               <w:tab w:val="right" w:pos="8640"/>
             </w:tabs>
             <w:spacing w:after="0" w:line="240" w:lineRule="auto"/>
+            <w:ind w:left="-533" w:right="-169" w:firstLine="425"/>
             <w:textAlignment w:val="baseline"/>
             <w:rPr>
-              <w:rFonts w:ascii="Arial" w:eastAsia="Times New Roman" w:hAnsi="Arial"/>
-              <w:sz w:val="16"/>
-              <w:szCs w:val="20"/>
+              <w:rFonts w:eastAsia="Times New Roman" w:cs="Calibri"/>
+              <w:sz w:val="18"/>
+              <w:szCs w:val="18"/>
               <w:lang w:val="en-US"/>
             </w:rPr>
           </w:pPr>
+          <w:r>
+            <w:rPr>
+              <w:rFonts w:eastAsia="Times New Roman" w:cs="Calibri"/>
+              <w:sz w:val="18"/>
+              <w:szCs w:val="18"/>
+              <w:lang w:val="en-US"/>
+            </w:rPr>
+            <w:t>{d.</w:t>
+          </w:r>
+          <w:r>
+            <w:rPr>
+              <w:rFonts w:eastAsia="Times New Roman" w:cs="Calibri"/>
+              <w:sz w:val="18"/>
+              <w:szCs w:val="18"/>
+              <w:lang w:val="en-US"/>
+            </w:rPr>
+            <w:t>regional_office_contact_mailing_address_line_</w:t>
+          </w:r>
+          <w:r>
+            <w:rPr>
+              <w:rFonts w:eastAsia="Times New Roman" w:cs="Calibri"/>
+              <w:sz w:val="18"/>
+              <w:szCs w:val="18"/>
+              <w:lang w:val="en-US"/>
+            </w:rPr>
+            <w:t>2</w:t>
+          </w:r>
+          <w:r>
+            <w:rPr>
+              <w:rFonts w:eastAsia="Times New Roman" w:cs="Calibri"/>
+              <w:sz w:val="18"/>
+              <w:szCs w:val="18"/>
+              <w:lang w:val="en-US"/>
+            </w:rPr>
+            <w:t>}</w:t>
+          </w:r>
+          <w:bookmarkStart w:id="1" w:name="_GoBack"/>
+          <w:bookmarkEnd w:id="1"/>
         </w:p>
       </w:tc>
     </w:tr>
@@ -1390,6 +1861,16 @@
       <w:pStyle w:val="Header"/>
     </w:pPr>
   </w:p>
+</w:hdr>
+</file>
+
+<file path=word/header2.xml><?xml version="1.0" encoding="utf-8"?>
+<w:hdr xmlns:wpc="http://schemas.microsoft.com/office/word/2010/wordprocessingCanvas" xmlns:cx="http://schemas.microsoft.com/office/drawing/2014/chartex" xmlns:cx1="http://schemas.microsoft.com/office/drawing/2015/9/8/chartex" xmlns:cx2="http://schemas.microsoft.com/office/drawing/2015/10/21/chartex" xmlns:cx3="http://schemas.microsoft.com/office/drawing/2016/5/9/chartex" xmlns:cx4="http://schemas.microsoft.com/office/drawing/2016/5/10/chartex" xmlns:cx5="http://schemas.microsoft.com/office/drawing/2016/5/11/chartex" xmlns:cx6="http://schemas.microsoft.com/office/drawing/2016/5/12/chartex" xmlns:cx7="http://schemas.microsoft.com/office/drawing/2016/5/13/chartex" xmlns:cx8="http://schemas.microsoft.com/office/drawing/2016/5/14/chartex" xmlns:mc="http://schemas.openxmlformats.org/markup-compatibility/2006" xmlns:aink="http://schemas.microsoft.com/office/drawing/2016/ink" xmlns:am3d="http://schemas.microsoft.com/office/drawing/2017/model3d" xmlns:o="urn:schemas-microsoft-com:office:office" xmlns:r="http://schemas.openxmlformats.org/officeDocument/2006/relationships" xmlns:m="http://schemas.openxmlformats.org/officeDocument/2006/math" xmlns:v="urn:schemas-microsoft-com:vml" xmlns:wp14="http://schemas.microsoft.com/office/word/2010/wordprocessingDrawing" xmlns:wp="http://schemas.openxmlformats.org/drawingml/2006/wordprocessingDrawing" xmlns:w10="urn:schemas-microsoft-com:office:word" xmlns:w="http://schemas.openxmlformats.org/wordprocessingml/2006/main" xmlns:w14="http://schemas.microsoft.com/office/word/2010/wordml" xmlns:w15="http://schemas.microsoft.com/office/word/2012/wordml" xmlns:w16cid="http://schemas.microsoft.com/office/word/2016/wordml/cid" xmlns:w16se="http://schemas.microsoft.com/office/word/2015/wordml/symex" xmlns:wpg="http://schemas.microsoft.com/office/word/2010/wordprocessingGroup" xmlns:wpi="http://schemas.microsoft.com/office/word/2010/wordprocessingInk" xmlns:wne="http://schemas.microsoft.com/office/word/2006/wordml" xmlns:wps="http://schemas.microsoft.com/office/word/2010/wordprocessingShape" mc:Ignorable="w14 w15 w16se w16cid wp14">
+  <w:p>
+    <w:pPr>
+      <w:pStyle w:val="Header"/>
+    </w:pPr>
+  </w:p>
   <w:p>
     <w:pPr>
       <w:pStyle w:val="Header"/>
@@ -1403,7 +1884,7 @@
 </w:hdr>
 </file>
 
-<file path=word/header2.xml><?xml version="1.0" encoding="utf-8"?>
+<file path=word/header3.xml><?xml version="1.0" encoding="utf-8"?>
 <w:hdr xmlns:wpc="http://schemas.microsoft.com/office/word/2010/wordprocessingCanvas" xmlns:cx="http://schemas.microsoft.com/office/drawing/2014/chartex" xmlns:cx1="http://schemas.microsoft.com/office/drawing/2015/9/8/chartex" xmlns:cx2="http://schemas.microsoft.com/office/drawing/2015/10/21/chartex" xmlns:cx3="http://schemas.microsoft.com/office/drawing/2016/5/9/chartex" xmlns:cx4="http://schemas.microsoft.com/office/drawing/2016/5/10/chartex" xmlns:cx5="http://schemas.microsoft.com/office/drawing/2016/5/11/chartex" xmlns:cx6="http://schemas.microsoft.com/office/drawing/2016/5/12/chartex" xmlns:cx7="http://schemas.microsoft.com/office/drawing/2016/5/13/chartex" xmlns:cx8="http://schemas.microsoft.com/office/drawing/2016/5/14/chartex" xmlns:mc="http://schemas.openxmlformats.org/markup-compatibility/2006" xmlns:aink="http://schemas.microsoft.com/office/drawing/2016/ink" xmlns:am3d="http://schemas.microsoft.com/office/drawing/2017/model3d" xmlns:o="urn:schemas-microsoft-com:office:office" xmlns:r="http://schemas.openxmlformats.org/officeDocument/2006/relationships" xmlns:m="http://schemas.openxmlformats.org/officeDocument/2006/math" xmlns:v="urn:schemas-microsoft-com:vml" xmlns:wp14="http://schemas.microsoft.com/office/word/2010/wordprocessingDrawing" xmlns:wp="http://schemas.openxmlformats.org/drawingml/2006/wordprocessingDrawing" xmlns:w10="urn:schemas-microsoft-com:office:word" xmlns:w="http://schemas.openxmlformats.org/wordprocessingml/2006/main" xmlns:w14="http://schemas.microsoft.com/office/word/2010/wordml" xmlns:w15="http://schemas.microsoft.com/office/word/2012/wordml" xmlns:w16cid="http://schemas.microsoft.com/office/word/2016/wordml/cid" xmlns:w16se="http://schemas.microsoft.com/office/word/2015/wordml/symex" xmlns:wpg="http://schemas.microsoft.com/office/word/2010/wordprocessingGroup" xmlns:wpi="http://schemas.microsoft.com/office/word/2010/wordprocessingInk" xmlns:wne="http://schemas.microsoft.com/office/word/2006/wordml" xmlns:wps="http://schemas.microsoft.com/office/word/2010/wordprocessingShape" mc:Ignorable="w14 w15 w16se w16cid wp14">
   <w:tbl>
     <w:tblPr>

</xml_diff>

<commit_message>
Update Acknowledgment Letter Template (NoW).docx
</commit_message>
<xml_diff>
--- a/services/core-api/app/templates/now/Acknowledgment Letter Template (NoW).docx
+++ b/services/core-api/app/templates/now/Acknowledgment Letter Template (NoW).docx
@@ -577,6 +577,8 @@
         <w:spacing w:after="120" w:line="240" w:lineRule="exact"/>
         <w:jc w:val="both"/>
       </w:pPr>
+      <w:bookmarkStart w:id="1" w:name="_GoBack"/>
+      <w:bookmarkEnd w:id="1"/>
     </w:p>
     <w:p>
       <w:pPr>
@@ -702,19 +704,16 @@
     <w:p>
       <w:pPr>
         <w:sectPr>
-          <w:headerReference w:type="even" r:id="rId6"/>
-          <w:headerReference w:type="default" r:id="rId7"/>
-          <w:footerReference w:type="even" r:id="rId8"/>
-          <w:footerReference w:type="default" r:id="rId9"/>
-          <w:headerReference w:type="first" r:id="rId10"/>
-          <w:footerReference w:type="first" r:id="rId11"/>
+          <w:headerReference w:type="default" r:id="rId6"/>
+          <w:footerReference w:type="default" r:id="rId7"/>
+          <w:headerReference w:type="first" r:id="rId8"/>
+          <w:footerReference w:type="first" r:id="rId9"/>
           <w:pgSz w:w="12240" w:h="15840"/>
           <w:pgMar w:top="691" w:right="1080" w:bottom="302" w:left="1080" w:header="634" w:footer="187" w:gutter="0"/>
           <w:pgNumType w:start="1"/>
           <w:cols w:space="720"/>
           <w:formProt w:val="0"/>
-          <w:titlePg/>
-          <w:docGrid w:linePitch="100"/>
+          <w:docGrid w:linePitch="299"/>
         </w:sectPr>
       </w:pPr>
     </w:p>
@@ -761,436 +760,6 @@
 </file>
 
 <file path=word/footer1.xml><?xml version="1.0" encoding="utf-8"?>
-<w:ftr xmlns:wpc="http://schemas.microsoft.com/office/word/2010/wordprocessingCanvas" xmlns:cx="http://schemas.microsoft.com/office/drawing/2014/chartex" xmlns:cx1="http://schemas.microsoft.com/office/drawing/2015/9/8/chartex" xmlns:cx2="http://schemas.microsoft.com/office/drawing/2015/10/21/chartex" xmlns:cx3="http://schemas.microsoft.com/office/drawing/2016/5/9/chartex" xmlns:cx4="http://schemas.microsoft.com/office/drawing/2016/5/10/chartex" xmlns:cx5="http://schemas.microsoft.com/office/drawing/2016/5/11/chartex" xmlns:cx6="http://schemas.microsoft.com/office/drawing/2016/5/12/chartex" xmlns:cx7="http://schemas.microsoft.com/office/drawing/2016/5/13/chartex" xmlns:cx8="http://schemas.microsoft.com/office/drawing/2016/5/14/chartex" xmlns:mc="http://schemas.openxmlformats.org/markup-compatibility/2006" xmlns:aink="http://schemas.microsoft.com/office/drawing/2016/ink" xmlns:am3d="http://schemas.microsoft.com/office/drawing/2017/model3d" xmlns:o="urn:schemas-microsoft-com:office:office" xmlns:r="http://schemas.openxmlformats.org/officeDocument/2006/relationships" xmlns:m="http://schemas.openxmlformats.org/officeDocument/2006/math" xmlns:v="urn:schemas-microsoft-com:vml" xmlns:wp14="http://schemas.microsoft.com/office/word/2010/wordprocessingDrawing" xmlns:wp="http://schemas.openxmlformats.org/drawingml/2006/wordprocessingDrawing" xmlns:w10="urn:schemas-microsoft-com:office:word" xmlns:w="http://schemas.openxmlformats.org/wordprocessingml/2006/main" xmlns:w14="http://schemas.microsoft.com/office/word/2010/wordml" xmlns:w15="http://schemas.microsoft.com/office/word/2012/wordml" xmlns:w16cid="http://schemas.microsoft.com/office/word/2016/wordml/cid" xmlns:w16se="http://schemas.microsoft.com/office/word/2015/wordml/symex" xmlns:wpg="http://schemas.microsoft.com/office/word/2010/wordprocessingGroup" xmlns:wpi="http://schemas.microsoft.com/office/word/2010/wordprocessingInk" xmlns:wne="http://schemas.microsoft.com/office/word/2006/wordml" xmlns:wps="http://schemas.microsoft.com/office/word/2010/wordprocessingShape" mc:Ignorable="w14 w15 w16se w16cid wp14">
-  <w:p>
-    <w:pPr>
-      <w:pStyle w:val="Footer"/>
-    </w:pPr>
-  </w:p>
-</w:ftr>
-</file>
-
-<file path=word/footer2.xml><?xml version="1.0" encoding="utf-8"?>
-<w:ftr xmlns:wpc="http://schemas.microsoft.com/office/word/2010/wordprocessingCanvas" xmlns:cx="http://schemas.microsoft.com/office/drawing/2014/chartex" xmlns:cx1="http://schemas.microsoft.com/office/drawing/2015/9/8/chartex" xmlns:cx2="http://schemas.microsoft.com/office/drawing/2015/10/21/chartex" xmlns:cx3="http://schemas.microsoft.com/office/drawing/2016/5/9/chartex" xmlns:cx4="http://schemas.microsoft.com/office/drawing/2016/5/10/chartex" xmlns:cx5="http://schemas.microsoft.com/office/drawing/2016/5/11/chartex" xmlns:cx6="http://schemas.microsoft.com/office/drawing/2016/5/12/chartex" xmlns:cx7="http://schemas.microsoft.com/office/drawing/2016/5/13/chartex" xmlns:cx8="http://schemas.microsoft.com/office/drawing/2016/5/14/chartex" xmlns:mc="http://schemas.openxmlformats.org/markup-compatibility/2006" xmlns:aink="http://schemas.microsoft.com/office/drawing/2016/ink" xmlns:am3d="http://schemas.microsoft.com/office/drawing/2017/model3d" xmlns:o="urn:schemas-microsoft-com:office:office" xmlns:r="http://schemas.openxmlformats.org/officeDocument/2006/relationships" xmlns:m="http://schemas.openxmlformats.org/officeDocument/2006/math" xmlns:v="urn:schemas-microsoft-com:vml" xmlns:wp14="http://schemas.microsoft.com/office/word/2010/wordprocessingDrawing" xmlns:wp="http://schemas.openxmlformats.org/drawingml/2006/wordprocessingDrawing" xmlns:w10="urn:schemas-microsoft-com:office:word" xmlns:w="http://schemas.openxmlformats.org/wordprocessingml/2006/main" xmlns:w14="http://schemas.microsoft.com/office/word/2010/wordml" xmlns:w15="http://schemas.microsoft.com/office/word/2012/wordml" xmlns:w16cid="http://schemas.microsoft.com/office/word/2016/wordml/cid" xmlns:w16se="http://schemas.microsoft.com/office/word/2015/wordml/symex" xmlns:wpg="http://schemas.microsoft.com/office/word/2010/wordprocessingGroup" xmlns:wpi="http://schemas.microsoft.com/office/word/2010/wordprocessingInk" xmlns:wne="http://schemas.microsoft.com/office/word/2006/wordml" xmlns:wps="http://schemas.microsoft.com/office/word/2010/wordprocessingShape" mc:Ignorable="w14 w15 w16se w16cid wp14">
-  <w:p>
-    <w:pPr>
-      <w:spacing w:after="0" w:line="240" w:lineRule="auto"/>
-      <w:ind w:left="180" w:right="-288" w:hanging="270"/>
-      <w:rPr>
-        <w:u w:val="single"/>
-      </w:rPr>
-    </w:pPr>
-    <w:r>
-      <w:rPr>
-        <w:u w:val="single"/>
-      </w:rPr>
-      <w:tab/>
-    </w:r>
-    <w:r>
-      <w:rPr>
-        <w:u w:val="single"/>
-      </w:rPr>
-      <w:tab/>
-    </w:r>
-    <w:r>
-      <w:rPr>
-        <w:u w:val="single"/>
-      </w:rPr>
-      <w:tab/>
-    </w:r>
-    <w:r>
-      <w:rPr>
-        <w:u w:val="single"/>
-      </w:rPr>
-      <w:tab/>
-    </w:r>
-    <w:r>
-      <w:rPr>
-        <w:u w:val="single"/>
-      </w:rPr>
-      <w:tab/>
-    </w:r>
-    <w:r>
-      <w:rPr>
-        <w:u w:val="single"/>
-      </w:rPr>
-      <w:tab/>
-    </w:r>
-    <w:r>
-      <w:rPr>
-        <w:u w:val="single"/>
-      </w:rPr>
-      <w:tab/>
-      <w:t>______</w:t>
-    </w:r>
-    <w:r>
-      <w:rPr>
-        <w:u w:val="single"/>
-      </w:rPr>
-      <w:tab/>
-    </w:r>
-    <w:r>
-      <w:rPr>
-        <w:u w:val="single"/>
-      </w:rPr>
-      <w:tab/>
-    </w:r>
-    <w:r>
-      <w:rPr>
-        <w:u w:val="single"/>
-      </w:rPr>
-      <w:tab/>
-    </w:r>
-    <w:r>
-      <w:rPr>
-        <w:u w:val="single"/>
-      </w:rPr>
-      <w:tab/>
-    </w:r>
-    <w:r>
-      <w:rPr>
-        <w:u w:val="single"/>
-      </w:rPr>
-      <w:tab/>
-    </w:r>
-    <w:r>
-      <w:rPr>
-        <w:u w:val="single"/>
-      </w:rPr>
-      <w:tab/>
-    </w:r>
-    <w:r>
-      <w:rPr>
-        <w:u w:val="single"/>
-      </w:rPr>
-      <w:tab/>
-    </w:r>
-    <w:r>
-      <w:rPr>
-        <w:u w:val="single"/>
-      </w:rPr>
-      <w:tab/>
-    </w:r>
-  </w:p>
-  <w:tbl>
-    <w:tblPr>
-      <w:tblW w:w="5000" w:type="pct"/>
-      <w:tblLook w:val="04A0" w:firstRow="1" w:lastRow="0" w:firstColumn="1" w:lastColumn="0" w:noHBand="0" w:noVBand="1"/>
-    </w:tblPr>
-    <w:tblGrid>
-      <w:gridCol w:w="3943"/>
-      <w:gridCol w:w="2944"/>
-      <w:gridCol w:w="3409"/>
-    </w:tblGrid>
-    <w:tr>
-      <w:tc>
-        <w:tcPr>
-          <w:tcW w:w="3861" w:type="dxa"/>
-          <w:shd w:val="clear" w:color="auto" w:fill="auto"/>
-        </w:tcPr>
-        <w:p>
-          <w:pPr>
-            <w:tabs>
-              <w:tab w:val="center" w:pos="4320"/>
-              <w:tab w:val="right" w:pos="8640"/>
-            </w:tabs>
-            <w:spacing w:after="0" w:line="240" w:lineRule="auto"/>
-            <w:ind w:left="293"/>
-            <w:textAlignment w:val="baseline"/>
-            <w:rPr>
-              <w:rFonts w:eastAsia="Times New Roman" w:cs="Calibri"/>
-              <w:b/>
-              <w:bCs/>
-              <w:sz w:val="18"/>
-              <w:szCs w:val="18"/>
-              <w:lang w:val="en-US"/>
-            </w:rPr>
-          </w:pPr>
-          <w:r>
-            <w:rPr>
-              <w:rFonts w:eastAsia="Times New Roman" w:cs="Calibri"/>
-              <w:b/>
-              <w:bCs/>
-              <w:sz w:val="18"/>
-              <w:szCs w:val="18"/>
-              <w:lang w:val="en-US"/>
-            </w:rPr>
-            <w:t>Ministry of Energy, Mines &amp; Petroleum Resources</w:t>
-          </w:r>
-        </w:p>
-        <w:p>
-          <w:pPr>
-            <w:tabs>
-              <w:tab w:val="left" w:pos="720"/>
-              <w:tab w:val="center" w:pos="4320"/>
-              <w:tab w:val="right" w:pos="8640"/>
-            </w:tabs>
-            <w:spacing w:after="0" w:line="240" w:lineRule="auto"/>
-            <w:ind w:left="293"/>
-            <w:textAlignment w:val="baseline"/>
-            <w:rPr>
-              <w:rFonts w:ascii="Arial" w:eastAsia="Times New Roman" w:hAnsi="Arial"/>
-              <w:sz w:val="18"/>
-              <w:szCs w:val="20"/>
-              <w:lang w:val="en-US"/>
-            </w:rPr>
-          </w:pPr>
-          <w:r>
-            <w:rPr>
-              <w:rFonts w:eastAsia="Times New Roman" w:cs="Calibri"/>
-              <w:bCs/>
-              <w:sz w:val="18"/>
-              <w:szCs w:val="18"/>
-              <w:lang w:val="en-US"/>
-            </w:rPr>
-            <w:t>Mines and Mineral Resources Division</w:t>
-          </w:r>
-        </w:p>
-      </w:tc>
-      <w:tc>
-        <w:tcPr>
-          <w:tcW w:w="2882" w:type="dxa"/>
-          <w:shd w:val="clear" w:color="auto" w:fill="auto"/>
-        </w:tcPr>
-        <w:p>
-          <w:pPr>
-            <w:tabs>
-              <w:tab w:val="left" w:pos="720"/>
-              <w:tab w:val="center" w:pos="4320"/>
-              <w:tab w:val="right" w:pos="8640"/>
-            </w:tabs>
-            <w:spacing w:after="0" w:line="240" w:lineRule="auto"/>
-            <w:ind w:left="27" w:right="-548"/>
-            <w:textAlignment w:val="baseline"/>
-            <w:rPr>
-              <w:rFonts w:eastAsia="Times New Roman" w:cs="Calibri"/>
-              <w:b/>
-              <w:sz w:val="18"/>
-              <w:szCs w:val="18"/>
-              <w:lang w:val="en-US"/>
-            </w:rPr>
-          </w:pPr>
-          <w:r>
-            <w:rPr>
-              <w:rFonts w:eastAsia="Times New Roman" w:cs="Calibri"/>
-              <w:b/>
-              <w:sz w:val="18"/>
-              <w:szCs w:val="18"/>
-              <w:lang w:val="en-US"/>
-            </w:rPr>
-            <w:t>Contact:</w:t>
-          </w:r>
-        </w:p>
-        <w:p>
-          <w:pPr>
-            <w:tabs>
-              <w:tab w:val="left" w:pos="720"/>
-              <w:tab w:val="center" w:pos="4320"/>
-              <w:tab w:val="right" w:pos="8640"/>
-            </w:tabs>
-            <w:spacing w:after="0" w:line="240" w:lineRule="auto"/>
-            <w:ind w:left="27" w:right="-548"/>
-            <w:textAlignment w:val="baseline"/>
-            <w:rPr>
-              <w:rFonts w:eastAsia="Times New Roman" w:cs="Calibri"/>
-              <w:sz w:val="18"/>
-              <w:szCs w:val="18"/>
-              <w:lang w:val="en-US"/>
-            </w:rPr>
-          </w:pPr>
-          <w:r>
-            <w:rPr>
-              <w:rFonts w:eastAsia="Times New Roman" w:cs="Calibri"/>
-              <w:sz w:val="18"/>
-              <w:szCs w:val="18"/>
-              <w:lang w:val="en-US"/>
-            </w:rPr>
-            <w:t>Telephone: (250) 417-6134</w:t>
-          </w:r>
-        </w:p>
-        <w:p>
-          <w:pPr>
-            <w:tabs>
-              <w:tab w:val="left" w:pos="720"/>
-              <w:tab w:val="center" w:pos="4320"/>
-              <w:tab w:val="right" w:pos="8640"/>
-            </w:tabs>
-            <w:spacing w:after="0" w:line="240" w:lineRule="auto"/>
-            <w:ind w:left="27" w:right="-548"/>
-            <w:textAlignment w:val="baseline"/>
-            <w:rPr>
-              <w:rFonts w:eastAsia="Times New Roman" w:cs="Calibri"/>
-              <w:sz w:val="18"/>
-              <w:szCs w:val="18"/>
-              <w:lang w:val="en-US"/>
-            </w:rPr>
-          </w:pPr>
-          <w:r>
-            <w:rPr>
-              <w:rFonts w:eastAsia="Times New Roman" w:cs="Calibri"/>
-              <w:sz w:val="18"/>
-              <w:szCs w:val="18"/>
-              <w:lang w:val="en-US"/>
-            </w:rPr>
-            <w:t>Fax: (250) 417-6133</w:t>
-          </w:r>
-        </w:p>
-        <w:p>
-          <w:pPr>
-            <w:tabs>
-              <w:tab w:val="center" w:pos="4320"/>
-              <w:tab w:val="right" w:pos="8640"/>
-            </w:tabs>
-            <w:spacing w:after="0" w:line="240" w:lineRule="auto"/>
-            <w:ind w:left="27" w:right="-169"/>
-            <w:textAlignment w:val="baseline"/>
-          </w:pPr>
-          <w:r>
-            <w:rPr>
-              <w:rFonts w:eastAsia="Times New Roman" w:cs="Calibri"/>
-              <w:sz w:val="18"/>
-              <w:szCs w:val="18"/>
-              <w:lang w:val="en-US"/>
-            </w:rPr>
-            <w:t xml:space="preserve">Email: </w:t>
-          </w:r>
-          <w:hyperlink r:id="rId1">
-            <w:r>
-              <w:rPr>
-                <w:rFonts w:eastAsia="Times New Roman" w:cs="Calibri"/>
-                <w:color w:val="0000FF"/>
-                <w:sz w:val="18"/>
-                <w:szCs w:val="18"/>
-                <w:u w:val="single"/>
-                <w:lang w:val="en-US"/>
-              </w:rPr>
-              <w:t>MMD-Cranbrook@gov.bc.ca</w:t>
-            </w:r>
-          </w:hyperlink>
-        </w:p>
-      </w:tc>
-      <w:tc>
-        <w:tcPr>
-          <w:tcW w:w="3337" w:type="dxa"/>
-          <w:shd w:val="clear" w:color="auto" w:fill="auto"/>
-        </w:tcPr>
-        <w:p>
-          <w:pPr>
-            <w:tabs>
-              <w:tab w:val="left" w:pos="720"/>
-              <w:tab w:val="center" w:pos="4320"/>
-              <w:tab w:val="right" w:pos="8640"/>
-            </w:tabs>
-            <w:spacing w:after="0" w:line="240" w:lineRule="auto"/>
-            <w:ind w:left="-533" w:right="-169" w:firstLine="425"/>
-            <w:textAlignment w:val="baseline"/>
-            <w:rPr>
-              <w:rFonts w:eastAsia="Times New Roman" w:cs="Calibri"/>
-              <w:b/>
-              <w:sz w:val="18"/>
-              <w:szCs w:val="18"/>
-              <w:lang w:val="en-US"/>
-            </w:rPr>
-          </w:pPr>
-          <w:r>
-            <w:rPr>
-              <w:rFonts w:eastAsia="Times New Roman" w:cs="Calibri"/>
-              <w:b/>
-              <w:sz w:val="18"/>
-              <w:szCs w:val="18"/>
-              <w:lang w:val="en-US"/>
-            </w:rPr>
-            <w:t>Mailing Address:</w:t>
-          </w:r>
-        </w:p>
-        <w:p>
-          <w:pPr>
-            <w:tabs>
-              <w:tab w:val="left" w:pos="876"/>
-              <w:tab w:val="center" w:pos="4320"/>
-              <w:tab w:val="right" w:pos="8640"/>
-            </w:tabs>
-            <w:spacing w:after="0" w:line="240" w:lineRule="auto"/>
-            <w:ind w:left="-533" w:right="-169" w:firstLine="425"/>
-            <w:textAlignment w:val="baseline"/>
-            <w:rPr>
-              <w:rFonts w:eastAsia="Times New Roman" w:cs="Calibri"/>
-              <w:sz w:val="18"/>
-              <w:szCs w:val="18"/>
-              <w:lang w:val="en-US"/>
-            </w:rPr>
-          </w:pPr>
-          <w:r>
-            <w:rPr>
-              <w:rFonts w:eastAsia="Times New Roman" w:cs="Calibri"/>
-              <w:sz w:val="18"/>
-              <w:szCs w:val="18"/>
-              <w:lang w:val="en-US"/>
-            </w:rPr>
-            <w:t>Suite 202, 100 Cranbrook Street North</w:t>
-          </w:r>
-        </w:p>
-        <w:p>
-          <w:pPr>
-            <w:tabs>
-              <w:tab w:val="left" w:pos="876"/>
-              <w:tab w:val="center" w:pos="4320"/>
-              <w:tab w:val="right" w:pos="8640"/>
-            </w:tabs>
-            <w:spacing w:after="0" w:line="240" w:lineRule="auto"/>
-            <w:ind w:left="-533" w:right="-169" w:firstLine="425"/>
-            <w:textAlignment w:val="baseline"/>
-            <w:rPr>
-              <w:rFonts w:eastAsia="Times New Roman" w:cs="Calibri"/>
-              <w:sz w:val="18"/>
-              <w:szCs w:val="18"/>
-              <w:lang w:val="en-US"/>
-            </w:rPr>
-          </w:pPr>
-          <w:r>
-            <w:rPr>
-              <w:rFonts w:eastAsia="Times New Roman" w:cs="Calibri"/>
-              <w:sz w:val="18"/>
-              <w:szCs w:val="18"/>
-              <w:lang w:val="en-US"/>
-            </w:rPr>
-            <w:t>Cranbrook, BC   V1C 3P9</w:t>
-          </w:r>
-        </w:p>
-        <w:p>
-          <w:pPr>
-            <w:tabs>
-              <w:tab w:val="left" w:pos="720"/>
-              <w:tab w:val="center" w:pos="4320"/>
-              <w:tab w:val="right" w:pos="8640"/>
-            </w:tabs>
-            <w:spacing w:after="0" w:line="240" w:lineRule="auto"/>
-            <w:textAlignment w:val="baseline"/>
-            <w:rPr>
-              <w:rFonts w:ascii="Arial" w:eastAsia="Times New Roman" w:hAnsi="Arial"/>
-              <w:sz w:val="16"/>
-              <w:szCs w:val="20"/>
-              <w:lang w:val="en-US"/>
-            </w:rPr>
-          </w:pPr>
-        </w:p>
-      </w:tc>
-    </w:tr>
-  </w:tbl>
-  <w:p>
-    <w:pPr>
-      <w:pStyle w:val="Header"/>
-      <w:tabs>
-        <w:tab w:val="left" w:pos="720"/>
-      </w:tabs>
-      <w:spacing w:after="0" w:line="240" w:lineRule="auto"/>
-      <w:ind w:left="-120"/>
-    </w:pPr>
-  </w:p>
-</w:ftr>
-</file>
-
-<file path=word/footer3.xml><?xml version="1.0" encoding="utf-8"?>
 <w:ftr xmlns:wpc="http://schemas.microsoft.com/office/word/2010/wordprocessingCanvas" xmlns:cx="http://schemas.microsoft.com/office/drawing/2014/chartex" xmlns:cx1="http://schemas.microsoft.com/office/drawing/2015/9/8/chartex" xmlns:cx2="http://schemas.microsoft.com/office/drawing/2015/10/21/chartex" xmlns:cx3="http://schemas.microsoft.com/office/drawing/2016/5/9/chartex" xmlns:cx4="http://schemas.microsoft.com/office/drawing/2016/5/10/chartex" xmlns:cx5="http://schemas.microsoft.com/office/drawing/2016/5/11/chartex" xmlns:cx6="http://schemas.microsoft.com/office/drawing/2016/5/12/chartex" xmlns:cx7="http://schemas.microsoft.com/office/drawing/2016/5/13/chartex" xmlns:cx8="http://schemas.microsoft.com/office/drawing/2016/5/14/chartex" xmlns:mc="http://schemas.openxmlformats.org/markup-compatibility/2006" xmlns:aink="http://schemas.microsoft.com/office/drawing/2016/ink" xmlns:am3d="http://schemas.microsoft.com/office/drawing/2017/model3d" xmlns:o="urn:schemas-microsoft-com:office:office" xmlns:r="http://schemas.openxmlformats.org/officeDocument/2006/relationships" xmlns:m="http://schemas.openxmlformats.org/officeDocument/2006/math" xmlns:v="urn:schemas-microsoft-com:vml" xmlns:wp14="http://schemas.microsoft.com/office/word/2010/wordprocessingDrawing" xmlns:wp="http://schemas.openxmlformats.org/drawingml/2006/wordprocessingDrawing" xmlns:w10="urn:schemas-microsoft-com:office:word" xmlns:w="http://schemas.openxmlformats.org/wordprocessingml/2006/main" xmlns:w14="http://schemas.microsoft.com/office/word/2010/wordml" xmlns:w15="http://schemas.microsoft.com/office/word/2012/wordml" xmlns:w16cid="http://schemas.microsoft.com/office/word/2016/wordml/cid" xmlns:w16se="http://schemas.microsoft.com/office/word/2015/wordml/symex" xmlns:wpg="http://schemas.microsoft.com/office/word/2010/wordprocessingGroup" xmlns:wpi="http://schemas.microsoft.com/office/word/2010/wordprocessingInk" xmlns:wne="http://schemas.microsoft.com/office/word/2006/wordml" xmlns:wps="http://schemas.microsoft.com/office/word/2010/wordprocessingShape" mc:Ignorable="w14 w15 w16se w16cid wp14">
   <w:p>
     <w:pPr>
@@ -1424,34 +993,7 @@
               <w:szCs w:val="18"/>
               <w:lang w:val="en-US"/>
             </w:rPr>
-            <w:t>Phone</w:t>
-          </w:r>
-          <w:r>
-            <w:rPr>
-              <w:rFonts w:eastAsia="Times New Roman" w:cs="Calibri"/>
-              <w:sz w:val="18"/>
-              <w:szCs w:val="18"/>
-              <w:lang w:val="en-US"/>
-            </w:rPr>
-            <w:t>:</w:t>
-          </w:r>
-          <w:r>
-            <w:rPr>
-              <w:rFonts w:eastAsia="Times New Roman" w:cs="Calibri"/>
-              <w:sz w:val="18"/>
-              <w:szCs w:val="18"/>
-              <w:lang w:val="en-US"/>
-            </w:rPr>
-            <w:t xml:space="preserve"> </w:t>
-          </w:r>
-          <w:r>
-            <w:rPr>
-              <w:rFonts w:eastAsia="Times New Roman" w:cs="Calibri"/>
-              <w:sz w:val="18"/>
-              <w:szCs w:val="18"/>
-              <w:lang w:val="en-US"/>
-            </w:rPr>
-            <w:t>{</w:t>
+            <w:t>Phone: {</w:t>
           </w:r>
           <w:proofErr w:type="spellStart"/>
           <w:proofErr w:type="gramStart"/>
@@ -1518,25 +1060,7 @@
               <w:szCs w:val="18"/>
               <w:lang w:val="en-US"/>
             </w:rPr>
-            <w:t>Fax:</w:t>
-          </w:r>
-          <w:r>
-            <w:rPr>
-              <w:rFonts w:eastAsia="Times New Roman" w:cs="Calibri"/>
-              <w:sz w:val="18"/>
-              <w:szCs w:val="18"/>
-              <w:lang w:val="en-US"/>
-            </w:rPr>
-            <w:t xml:space="preserve"> </w:t>
-          </w:r>
-          <w:r>
-            <w:rPr>
-              <w:rFonts w:eastAsia="Times New Roman" w:cs="Calibri"/>
-              <w:sz w:val="18"/>
-              <w:szCs w:val="18"/>
-              <w:lang w:val="en-US"/>
-            </w:rPr>
-            <w:t>{</w:t>
+            <w:t>Fax: {</w:t>
           </w:r>
           <w:proofErr w:type="spellStart"/>
           <w:proofErr w:type="gramStart"/>
@@ -1596,25 +1120,7 @@
               <w:szCs w:val="18"/>
               <w:lang w:val="en-US"/>
             </w:rPr>
-            <w:t>Email:</w:t>
-          </w:r>
-          <w:r>
-            <w:rPr>
-              <w:rFonts w:eastAsia="Times New Roman" w:cs="Calibri"/>
-              <w:sz w:val="18"/>
-              <w:szCs w:val="18"/>
-              <w:lang w:val="en-US"/>
-            </w:rPr>
-            <w:t xml:space="preserve"> </w:t>
-          </w:r>
-          <w:r>
-            <w:rPr>
-              <w:rFonts w:eastAsia="Times New Roman" w:cs="Calibri"/>
-              <w:sz w:val="18"/>
-              <w:szCs w:val="18"/>
-              <w:lang w:val="en-US"/>
-            </w:rPr>
-            <w:t>{</w:t>
+            <w:t>Email: {</w:t>
           </w:r>
           <w:proofErr w:type="spellStart"/>
           <w:proofErr w:type="gramStart"/>
@@ -1745,16 +1251,7 @@
               <w:szCs w:val="18"/>
               <w:lang w:val="en-US"/>
             </w:rPr>
-            <w:t>ss_line_</w:t>
-          </w:r>
-          <w:r>
-            <w:rPr>
-              <w:rFonts w:eastAsia="Times New Roman" w:cs="Calibri"/>
-              <w:sz w:val="18"/>
-              <w:szCs w:val="18"/>
-              <w:lang w:val="en-US"/>
-            </w:rPr>
-            <w:t>1}</w:t>
+            <w:t>ss_line_1}</w:t>
           </w:r>
         </w:p>
         <w:p>
@@ -1781,6 +1278,653 @@
               <w:szCs w:val="18"/>
               <w:lang w:val="en-US"/>
             </w:rPr>
+            <w:t>{</w:t>
+          </w:r>
+          <w:proofErr w:type="gramStart"/>
+          <w:r>
+            <w:rPr>
+              <w:rFonts w:eastAsia="Times New Roman" w:cs="Calibri"/>
+              <w:sz w:val="18"/>
+              <w:szCs w:val="18"/>
+              <w:lang w:val="en-US"/>
+            </w:rPr>
+            <w:t>d.</w:t>
+          </w:r>
+          <w:r>
+            <w:rPr>
+              <w:rFonts w:eastAsia="Times New Roman" w:cs="Calibri"/>
+              <w:sz w:val="18"/>
+              <w:szCs w:val="18"/>
+              <w:lang w:val="en-US"/>
+            </w:rPr>
+            <w:t>regional</w:t>
+          </w:r>
+          <w:proofErr w:type="gramEnd"/>
+          <w:r>
+            <w:rPr>
+              <w:rFonts w:eastAsia="Times New Roman" w:cs="Calibri"/>
+              <w:sz w:val="18"/>
+              <w:szCs w:val="18"/>
+              <w:lang w:val="en-US"/>
+            </w:rPr>
+            <w:t>_office_contact_mailing_address_line_</w:t>
+          </w:r>
+          <w:r>
+            <w:rPr>
+              <w:rFonts w:eastAsia="Times New Roman" w:cs="Calibri"/>
+              <w:sz w:val="18"/>
+              <w:szCs w:val="18"/>
+              <w:lang w:val="en-US"/>
+            </w:rPr>
+            <w:t>2}</w:t>
+          </w:r>
+        </w:p>
+      </w:tc>
+    </w:tr>
+  </w:tbl>
+  <w:p>
+    <w:pPr>
+      <w:spacing w:after="0" w:line="240" w:lineRule="auto"/>
+      <w:ind w:right="-288"/>
+      <w:rPr>
+        <w:u w:val="single"/>
+      </w:rPr>
+    </w:pPr>
+  </w:p>
+</w:ftr>
+</file>
+
+<file path=word/footer2.xml><?xml version="1.0" encoding="utf-8"?>
+<w:ftr xmlns:wpc="http://schemas.microsoft.com/office/word/2010/wordprocessingCanvas" xmlns:cx="http://schemas.microsoft.com/office/drawing/2014/chartex" xmlns:cx1="http://schemas.microsoft.com/office/drawing/2015/9/8/chartex" xmlns:cx2="http://schemas.microsoft.com/office/drawing/2015/10/21/chartex" xmlns:cx3="http://schemas.microsoft.com/office/drawing/2016/5/9/chartex" xmlns:cx4="http://schemas.microsoft.com/office/drawing/2016/5/10/chartex" xmlns:cx5="http://schemas.microsoft.com/office/drawing/2016/5/11/chartex" xmlns:cx6="http://schemas.microsoft.com/office/drawing/2016/5/12/chartex" xmlns:cx7="http://schemas.microsoft.com/office/drawing/2016/5/13/chartex" xmlns:cx8="http://schemas.microsoft.com/office/drawing/2016/5/14/chartex" xmlns:mc="http://schemas.openxmlformats.org/markup-compatibility/2006" xmlns:aink="http://schemas.microsoft.com/office/drawing/2016/ink" xmlns:am3d="http://schemas.microsoft.com/office/drawing/2017/model3d" xmlns:o="urn:schemas-microsoft-com:office:office" xmlns:r="http://schemas.openxmlformats.org/officeDocument/2006/relationships" xmlns:m="http://schemas.openxmlformats.org/officeDocument/2006/math" xmlns:v="urn:schemas-microsoft-com:vml" xmlns:wp14="http://schemas.microsoft.com/office/word/2010/wordprocessingDrawing" xmlns:wp="http://schemas.openxmlformats.org/drawingml/2006/wordprocessingDrawing" xmlns:w10="urn:schemas-microsoft-com:office:word" xmlns:w="http://schemas.openxmlformats.org/wordprocessingml/2006/main" xmlns:w14="http://schemas.microsoft.com/office/word/2010/wordml" xmlns:w15="http://schemas.microsoft.com/office/word/2012/wordml" xmlns:w16cid="http://schemas.microsoft.com/office/word/2016/wordml/cid" xmlns:w16se="http://schemas.microsoft.com/office/word/2015/wordml/symex" xmlns:wpg="http://schemas.microsoft.com/office/word/2010/wordprocessingGroup" xmlns:wpi="http://schemas.microsoft.com/office/word/2010/wordprocessingInk" xmlns:wne="http://schemas.microsoft.com/office/word/2006/wordml" xmlns:wps="http://schemas.microsoft.com/office/word/2010/wordprocessingShape" mc:Ignorable="w14 w15 w16se w16cid wp14">
+  <w:p>
+    <w:pPr>
+      <w:spacing w:after="0" w:line="240" w:lineRule="auto"/>
+      <w:ind w:left="180" w:right="-288" w:hanging="270"/>
+      <w:rPr>
+        <w:u w:val="single"/>
+      </w:rPr>
+    </w:pPr>
+    <w:r>
+      <w:rPr>
+        <w:u w:val="single"/>
+      </w:rPr>
+      <w:tab/>
+    </w:r>
+    <w:r>
+      <w:rPr>
+        <w:u w:val="single"/>
+      </w:rPr>
+      <w:tab/>
+    </w:r>
+    <w:r>
+      <w:rPr>
+        <w:u w:val="single"/>
+      </w:rPr>
+      <w:tab/>
+    </w:r>
+    <w:r>
+      <w:rPr>
+        <w:u w:val="single"/>
+      </w:rPr>
+      <w:tab/>
+    </w:r>
+    <w:r>
+      <w:rPr>
+        <w:u w:val="single"/>
+      </w:rPr>
+      <w:tab/>
+    </w:r>
+    <w:r>
+      <w:rPr>
+        <w:u w:val="single"/>
+      </w:rPr>
+      <w:tab/>
+    </w:r>
+    <w:r>
+      <w:rPr>
+        <w:u w:val="single"/>
+      </w:rPr>
+      <w:tab/>
+    </w:r>
+    <w:r>
+      <w:rPr>
+        <w:u w:val="single"/>
+      </w:rPr>
+      <w:tab/>
+    </w:r>
+    <w:r>
+      <w:rPr>
+        <w:u w:val="single"/>
+      </w:rPr>
+      <w:tab/>
+    </w:r>
+    <w:r>
+      <w:rPr>
+        <w:u w:val="single"/>
+      </w:rPr>
+      <w:tab/>
+    </w:r>
+    <w:r>
+      <w:rPr>
+        <w:u w:val="single"/>
+      </w:rPr>
+      <w:tab/>
+    </w:r>
+    <w:r>
+      <w:rPr>
+        <w:u w:val="single"/>
+      </w:rPr>
+      <w:tab/>
+    </w:r>
+    <w:r>
+      <w:rPr>
+        <w:u w:val="single"/>
+      </w:rPr>
+      <w:tab/>
+    </w:r>
+    <w:r>
+      <w:rPr>
+        <w:u w:val="single"/>
+      </w:rPr>
+      <w:tab/>
+    </w:r>
+    <w:r>
+      <w:rPr>
+        <w:u w:val="single"/>
+      </w:rPr>
+      <w:tab/>
+    </w:r>
+  </w:p>
+  <w:tbl>
+    <w:tblPr>
+      <w:tblW w:w="5000" w:type="pct"/>
+      <w:tblLook w:val="04A0" w:firstRow="1" w:lastRow="0" w:firstColumn="1" w:lastColumn="0" w:noHBand="0" w:noVBand="1"/>
+    </w:tblPr>
+    <w:tblGrid>
+      <w:gridCol w:w="3932"/>
+      <w:gridCol w:w="2965"/>
+      <w:gridCol w:w="3399"/>
+    </w:tblGrid>
+    <w:tr>
+      <w:tc>
+        <w:tcPr>
+          <w:tcW w:w="3861" w:type="dxa"/>
+          <w:shd w:val="clear" w:color="auto" w:fill="auto"/>
+        </w:tcPr>
+        <w:p>
+          <w:pPr>
+            <w:tabs>
+              <w:tab w:val="center" w:pos="4320"/>
+              <w:tab w:val="right" w:pos="8640"/>
+            </w:tabs>
+            <w:spacing w:after="0" w:line="240" w:lineRule="auto"/>
+            <w:ind w:left="293"/>
+            <w:textAlignment w:val="baseline"/>
+            <w:rPr>
+              <w:rFonts w:eastAsia="Times New Roman" w:cs="Calibri"/>
+              <w:b/>
+              <w:bCs/>
+              <w:sz w:val="18"/>
+              <w:szCs w:val="18"/>
+              <w:lang w:val="en-US"/>
+            </w:rPr>
+          </w:pPr>
+          <w:r>
+            <w:rPr>
+              <w:rFonts w:eastAsia="Times New Roman" w:cs="Calibri"/>
+              <w:b/>
+              <w:bCs/>
+              <w:sz w:val="18"/>
+              <w:szCs w:val="18"/>
+              <w:lang w:val="en-US"/>
+            </w:rPr>
+            <w:t>Ministry of Energy, Mines &amp; Petroleum Resources</w:t>
+          </w:r>
+        </w:p>
+        <w:p>
+          <w:pPr>
+            <w:tabs>
+              <w:tab w:val="left" w:pos="720"/>
+              <w:tab w:val="center" w:pos="4320"/>
+              <w:tab w:val="right" w:pos="8640"/>
+            </w:tabs>
+            <w:spacing w:after="0" w:line="240" w:lineRule="auto"/>
+            <w:ind w:left="293"/>
+            <w:textAlignment w:val="baseline"/>
+            <w:rPr>
+              <w:rFonts w:ascii="Arial" w:eastAsia="Times New Roman" w:hAnsi="Arial"/>
+              <w:sz w:val="18"/>
+              <w:szCs w:val="20"/>
+              <w:lang w:val="en-US"/>
+            </w:rPr>
+          </w:pPr>
+          <w:r>
+            <w:rPr>
+              <w:rFonts w:eastAsia="Times New Roman" w:cs="Calibri"/>
+              <w:bCs/>
+              <w:sz w:val="18"/>
+              <w:szCs w:val="18"/>
+              <w:lang w:val="en-US"/>
+            </w:rPr>
+            <w:t>Mines and Mineral Resources Division</w:t>
+          </w:r>
+        </w:p>
+      </w:tc>
+      <w:tc>
+        <w:tcPr>
+          <w:tcW w:w="2882" w:type="dxa"/>
+          <w:shd w:val="clear" w:color="auto" w:fill="auto"/>
+        </w:tcPr>
+        <w:p>
+          <w:pPr>
+            <w:tabs>
+              <w:tab w:val="left" w:pos="720"/>
+              <w:tab w:val="center" w:pos="4320"/>
+              <w:tab w:val="right" w:pos="8640"/>
+            </w:tabs>
+            <w:spacing w:after="0" w:line="240" w:lineRule="auto"/>
+            <w:ind w:left="27" w:right="-548"/>
+            <w:textAlignment w:val="baseline"/>
+            <w:rPr>
+              <w:rFonts w:eastAsia="Times New Roman" w:cs="Calibri"/>
+              <w:b/>
+              <w:sz w:val="18"/>
+              <w:szCs w:val="18"/>
+              <w:lang w:val="en-US"/>
+            </w:rPr>
+          </w:pPr>
+          <w:r>
+            <w:rPr>
+              <w:rFonts w:eastAsia="Times New Roman" w:cs="Calibri"/>
+              <w:b/>
+              <w:sz w:val="18"/>
+              <w:szCs w:val="18"/>
+              <w:lang w:val="en-US"/>
+            </w:rPr>
+            <w:t>Contact:</w:t>
+          </w:r>
+        </w:p>
+        <w:p>
+          <w:pPr>
+            <w:tabs>
+              <w:tab w:val="left" w:pos="720"/>
+              <w:tab w:val="center" w:pos="4320"/>
+              <w:tab w:val="right" w:pos="8640"/>
+            </w:tabs>
+            <w:spacing w:after="0" w:line="240" w:lineRule="auto"/>
+            <w:ind w:left="27" w:right="-548"/>
+            <w:textAlignment w:val="baseline"/>
+            <w:rPr>
+              <w:rFonts w:eastAsia="Times New Roman" w:cs="Calibri"/>
+              <w:sz w:val="18"/>
+              <w:szCs w:val="18"/>
+              <w:lang w:val="en-US"/>
+            </w:rPr>
+          </w:pPr>
+          <w:r>
+            <w:rPr>
+              <w:rFonts w:eastAsia="Times New Roman" w:cs="Calibri"/>
+              <w:sz w:val="18"/>
+              <w:szCs w:val="18"/>
+              <w:lang w:val="en-US"/>
+            </w:rPr>
+            <w:t>Phone</w:t>
+          </w:r>
+          <w:r>
+            <w:rPr>
+              <w:rFonts w:eastAsia="Times New Roman" w:cs="Calibri"/>
+              <w:sz w:val="18"/>
+              <w:szCs w:val="18"/>
+              <w:lang w:val="en-US"/>
+            </w:rPr>
+            <w:t>:</w:t>
+          </w:r>
+          <w:r>
+            <w:rPr>
+              <w:rFonts w:eastAsia="Times New Roman" w:cs="Calibri"/>
+              <w:sz w:val="18"/>
+              <w:szCs w:val="18"/>
+              <w:lang w:val="en-US"/>
+            </w:rPr>
+            <w:t xml:space="preserve"> </w:t>
+          </w:r>
+          <w:r>
+            <w:rPr>
+              <w:rFonts w:eastAsia="Times New Roman" w:cs="Calibri"/>
+              <w:sz w:val="18"/>
+              <w:szCs w:val="18"/>
+              <w:lang w:val="en-US"/>
+            </w:rPr>
+            <w:t>{</w:t>
+          </w:r>
+          <w:proofErr w:type="spellStart"/>
+          <w:proofErr w:type="gramStart"/>
+          <w:r>
+            <w:rPr>
+              <w:rFonts w:eastAsia="Times New Roman" w:cs="Calibri"/>
+              <w:sz w:val="18"/>
+              <w:szCs w:val="18"/>
+              <w:lang w:val="en-US"/>
+            </w:rPr>
+            <w:t>d.</w:t>
+          </w:r>
+          <w:r>
+            <w:rPr>
+              <w:rFonts w:eastAsia="Times New Roman" w:cs="Calibri"/>
+              <w:sz w:val="18"/>
+              <w:szCs w:val="18"/>
+              <w:lang w:val="en-US"/>
+            </w:rPr>
+            <w:t>regional</w:t>
+          </w:r>
+          <w:proofErr w:type="gramEnd"/>
+          <w:r>
+            <w:rPr>
+              <w:rFonts w:eastAsia="Times New Roman" w:cs="Calibri"/>
+              <w:sz w:val="18"/>
+              <w:szCs w:val="18"/>
+              <w:lang w:val="en-US"/>
+            </w:rPr>
+            <w:t>_office_contact_phone_number</w:t>
+          </w:r>
+          <w:proofErr w:type="spellEnd"/>
+          <w:r>
+            <w:rPr>
+              <w:rFonts w:eastAsia="Times New Roman" w:cs="Calibri"/>
+              <w:sz w:val="18"/>
+              <w:szCs w:val="18"/>
+              <w:lang w:val="en-US"/>
+            </w:rPr>
+            <w:t>}</w:t>
+          </w:r>
+        </w:p>
+        <w:p>
+          <w:pPr>
+            <w:tabs>
+              <w:tab w:val="left" w:pos="720"/>
+              <w:tab w:val="center" w:pos="4320"/>
+              <w:tab w:val="right" w:pos="8640"/>
+            </w:tabs>
+            <w:spacing w:after="0" w:line="240" w:lineRule="auto"/>
+            <w:ind w:left="27" w:right="-548"/>
+            <w:textAlignment w:val="baseline"/>
+            <w:rPr>
+              <w:rFonts w:eastAsia="Times New Roman" w:cs="Calibri"/>
+              <w:sz w:val="18"/>
+              <w:szCs w:val="18"/>
+              <w:lang w:val="en-US"/>
+            </w:rPr>
+          </w:pPr>
+          <w:r>
+            <w:rPr>
+              <w:rFonts w:eastAsia="Times New Roman" w:cs="Calibri"/>
+              <w:sz w:val="18"/>
+              <w:szCs w:val="18"/>
+              <w:lang w:val="en-US"/>
+            </w:rPr>
+            <w:t>Fax:</w:t>
+          </w:r>
+          <w:r>
+            <w:rPr>
+              <w:rFonts w:eastAsia="Times New Roman" w:cs="Calibri"/>
+              <w:sz w:val="18"/>
+              <w:szCs w:val="18"/>
+              <w:lang w:val="en-US"/>
+            </w:rPr>
+            <w:t xml:space="preserve"> </w:t>
+          </w:r>
+          <w:r>
+            <w:rPr>
+              <w:rFonts w:eastAsia="Times New Roman" w:cs="Calibri"/>
+              <w:sz w:val="18"/>
+              <w:szCs w:val="18"/>
+              <w:lang w:val="en-US"/>
+            </w:rPr>
+            <w:t>{</w:t>
+          </w:r>
+          <w:proofErr w:type="spellStart"/>
+          <w:proofErr w:type="gramStart"/>
+          <w:r>
+            <w:rPr>
+              <w:rFonts w:eastAsia="Times New Roman" w:cs="Calibri"/>
+              <w:sz w:val="18"/>
+              <w:szCs w:val="18"/>
+              <w:lang w:val="en-US"/>
+            </w:rPr>
+            <w:t>d.</w:t>
+          </w:r>
+          <w:r>
+            <w:rPr>
+              <w:rFonts w:eastAsia="Times New Roman" w:cs="Calibri"/>
+              <w:sz w:val="18"/>
+              <w:szCs w:val="18"/>
+              <w:lang w:val="en-US"/>
+            </w:rPr>
+            <w:t>regional</w:t>
+          </w:r>
+          <w:proofErr w:type="gramEnd"/>
+          <w:r>
+            <w:rPr>
+              <w:rFonts w:eastAsia="Times New Roman" w:cs="Calibri"/>
+              <w:sz w:val="18"/>
+              <w:szCs w:val="18"/>
+              <w:lang w:val="en-US"/>
+            </w:rPr>
+            <w:t>_office_contact_fax_number</w:t>
+          </w:r>
+          <w:proofErr w:type="spellEnd"/>
+          <w:r>
+            <w:rPr>
+              <w:rFonts w:eastAsia="Times New Roman" w:cs="Calibri"/>
+              <w:sz w:val="18"/>
+              <w:szCs w:val="18"/>
+              <w:lang w:val="en-US"/>
+            </w:rPr>
+            <w:t>}</w:t>
+          </w:r>
+        </w:p>
+        <w:p>
+          <w:pPr>
+            <w:tabs>
+              <w:tab w:val="center" w:pos="4320"/>
+              <w:tab w:val="right" w:pos="8640"/>
+            </w:tabs>
+            <w:spacing w:after="0" w:line="240" w:lineRule="auto"/>
+            <w:ind w:left="27" w:right="-169"/>
+            <w:textAlignment w:val="baseline"/>
+          </w:pPr>
+          <w:r>
+            <w:rPr>
+              <w:rFonts w:eastAsia="Times New Roman" w:cs="Calibri"/>
+              <w:sz w:val="18"/>
+              <w:szCs w:val="18"/>
+              <w:lang w:val="en-US"/>
+            </w:rPr>
+            <w:t>Email:</w:t>
+          </w:r>
+          <w:r>
+            <w:rPr>
+              <w:rFonts w:eastAsia="Times New Roman" w:cs="Calibri"/>
+              <w:sz w:val="18"/>
+              <w:szCs w:val="18"/>
+              <w:lang w:val="en-US"/>
+            </w:rPr>
+            <w:t xml:space="preserve"> </w:t>
+          </w:r>
+          <w:r>
+            <w:rPr>
+              <w:rFonts w:eastAsia="Times New Roman" w:cs="Calibri"/>
+              <w:sz w:val="18"/>
+              <w:szCs w:val="18"/>
+              <w:lang w:val="en-US"/>
+            </w:rPr>
+            <w:t>{</w:t>
+          </w:r>
+          <w:proofErr w:type="spellStart"/>
+          <w:proofErr w:type="gramStart"/>
+          <w:r>
+            <w:rPr>
+              <w:rFonts w:eastAsia="Times New Roman" w:cs="Calibri"/>
+              <w:sz w:val="18"/>
+              <w:szCs w:val="18"/>
+              <w:lang w:val="en-US"/>
+            </w:rPr>
+            <w:t>d.regional</w:t>
+          </w:r>
+          <w:proofErr w:type="gramEnd"/>
+          <w:r>
+            <w:rPr>
+              <w:rFonts w:eastAsia="Times New Roman" w:cs="Calibri"/>
+              <w:sz w:val="18"/>
+              <w:szCs w:val="18"/>
+              <w:lang w:val="en-US"/>
+            </w:rPr>
+            <w:t>_office_contact_email</w:t>
+          </w:r>
+          <w:proofErr w:type="spellEnd"/>
+          <w:r>
+            <w:rPr>
+              <w:rFonts w:eastAsia="Times New Roman" w:cs="Calibri"/>
+              <w:sz w:val="18"/>
+              <w:szCs w:val="18"/>
+              <w:lang w:val="en-US"/>
+            </w:rPr>
+            <w:t>}</w:t>
+          </w:r>
+        </w:p>
+      </w:tc>
+      <w:tc>
+        <w:tcPr>
+          <w:tcW w:w="3337" w:type="dxa"/>
+          <w:shd w:val="clear" w:color="auto" w:fill="auto"/>
+        </w:tcPr>
+        <w:p>
+          <w:pPr>
+            <w:tabs>
+              <w:tab w:val="left" w:pos="720"/>
+              <w:tab w:val="center" w:pos="4320"/>
+              <w:tab w:val="right" w:pos="8640"/>
+            </w:tabs>
+            <w:spacing w:after="0" w:line="240" w:lineRule="auto"/>
+            <w:ind w:left="-533" w:right="-169" w:firstLine="425"/>
+            <w:textAlignment w:val="baseline"/>
+            <w:rPr>
+              <w:rFonts w:eastAsia="Times New Roman" w:cs="Calibri"/>
+              <w:b/>
+              <w:sz w:val="18"/>
+              <w:szCs w:val="18"/>
+              <w:lang w:val="en-US"/>
+            </w:rPr>
+          </w:pPr>
+          <w:r>
+            <w:rPr>
+              <w:rFonts w:eastAsia="Times New Roman" w:cs="Calibri"/>
+              <w:b/>
+              <w:sz w:val="18"/>
+              <w:szCs w:val="18"/>
+              <w:lang w:val="en-US"/>
+            </w:rPr>
+            <w:t>Mailing Address:</w:t>
+          </w:r>
+        </w:p>
+        <w:p>
+          <w:pPr>
+            <w:tabs>
+              <w:tab w:val="left" w:pos="876"/>
+              <w:tab w:val="center" w:pos="4320"/>
+              <w:tab w:val="right" w:pos="8640"/>
+            </w:tabs>
+            <w:spacing w:after="0" w:line="240" w:lineRule="auto"/>
+            <w:ind w:left="-533" w:right="-169" w:firstLine="425"/>
+            <w:textAlignment w:val="baseline"/>
+            <w:rPr>
+              <w:rFonts w:eastAsia="Times New Roman" w:cs="Calibri"/>
+              <w:sz w:val="18"/>
+              <w:szCs w:val="18"/>
+              <w:lang w:val="en-US"/>
+            </w:rPr>
+          </w:pPr>
+          <w:r>
+            <w:rPr>
+              <w:rFonts w:eastAsia="Times New Roman" w:cs="Calibri"/>
+              <w:sz w:val="18"/>
+              <w:szCs w:val="18"/>
+              <w:lang w:val="en-US"/>
+            </w:rPr>
+            <w:t>{</w:t>
+          </w:r>
+          <w:proofErr w:type="gramStart"/>
+          <w:r>
+            <w:rPr>
+              <w:rFonts w:eastAsia="Times New Roman" w:cs="Calibri"/>
+              <w:sz w:val="18"/>
+              <w:szCs w:val="18"/>
+              <w:lang w:val="en-US"/>
+            </w:rPr>
+            <w:t>d.</w:t>
+          </w:r>
+          <w:r>
+            <w:rPr>
+              <w:rFonts w:eastAsia="Times New Roman" w:cs="Calibri"/>
+              <w:sz w:val="18"/>
+              <w:szCs w:val="18"/>
+              <w:lang w:val="en-US"/>
+            </w:rPr>
+            <w:t>regional</w:t>
+          </w:r>
+          <w:proofErr w:type="gramEnd"/>
+          <w:r>
+            <w:rPr>
+              <w:rFonts w:eastAsia="Times New Roman" w:cs="Calibri"/>
+              <w:sz w:val="18"/>
+              <w:szCs w:val="18"/>
+              <w:lang w:val="en-US"/>
+            </w:rPr>
+            <w:t>_office_contact_mailing_addre</w:t>
+          </w:r>
+          <w:r>
+            <w:rPr>
+              <w:rFonts w:eastAsia="Times New Roman" w:cs="Calibri"/>
+              <w:sz w:val="18"/>
+              <w:szCs w:val="18"/>
+              <w:lang w:val="en-US"/>
+            </w:rPr>
+            <w:t>ss_line_</w:t>
+          </w:r>
+          <w:r>
+            <w:rPr>
+              <w:rFonts w:eastAsia="Times New Roman" w:cs="Calibri"/>
+              <w:sz w:val="18"/>
+              <w:szCs w:val="18"/>
+              <w:lang w:val="en-US"/>
+            </w:rPr>
+            <w:t>1}</w:t>
+          </w:r>
+        </w:p>
+        <w:p>
+          <w:pPr>
+            <w:tabs>
+              <w:tab w:val="left" w:pos="876"/>
+              <w:tab w:val="center" w:pos="4320"/>
+              <w:tab w:val="right" w:pos="8640"/>
+            </w:tabs>
+            <w:spacing w:after="0" w:line="240" w:lineRule="auto"/>
+            <w:ind w:left="-533" w:right="-169" w:firstLine="425"/>
+            <w:textAlignment w:val="baseline"/>
+            <w:rPr>
+              <w:rFonts w:eastAsia="Times New Roman" w:cs="Calibri"/>
+              <w:sz w:val="18"/>
+              <w:szCs w:val="18"/>
+              <w:lang w:val="en-US"/>
+            </w:rPr>
+          </w:pPr>
+          <w:r>
+            <w:rPr>
+              <w:rFonts w:eastAsia="Times New Roman" w:cs="Calibri"/>
+              <w:sz w:val="18"/>
+              <w:szCs w:val="18"/>
+              <w:lang w:val="en-US"/>
+            </w:rPr>
             <w:t>{d.</w:t>
           </w:r>
           <w:r>
@@ -1799,19 +1943,8 @@
               <w:szCs w:val="18"/>
               <w:lang w:val="en-US"/>
             </w:rPr>
-            <w:t>2</w:t>
-          </w:r>
-          <w:r>
-            <w:rPr>
-              <w:rFonts w:eastAsia="Times New Roman" w:cs="Calibri"/>
-              <w:sz w:val="18"/>
-              <w:szCs w:val="18"/>
-              <w:lang w:val="en-US"/>
-            </w:rPr>
-            <w:t>}</w:t>
-          </w:r>
-          <w:bookmarkStart w:id="1" w:name="_GoBack"/>
-          <w:bookmarkEnd w:id="1"/>
+            <w:t>2}</w:t>
+          </w:r>
         </w:p>
       </w:tc>
     </w:tr>
@@ -1861,16 +1994,6 @@
       <w:pStyle w:val="Header"/>
     </w:pPr>
   </w:p>
-</w:hdr>
-</file>
-
-<file path=word/header2.xml><?xml version="1.0" encoding="utf-8"?>
-<w:hdr xmlns:wpc="http://schemas.microsoft.com/office/word/2010/wordprocessingCanvas" xmlns:cx="http://schemas.microsoft.com/office/drawing/2014/chartex" xmlns:cx1="http://schemas.microsoft.com/office/drawing/2015/9/8/chartex" xmlns:cx2="http://schemas.microsoft.com/office/drawing/2015/10/21/chartex" xmlns:cx3="http://schemas.microsoft.com/office/drawing/2016/5/9/chartex" xmlns:cx4="http://schemas.microsoft.com/office/drawing/2016/5/10/chartex" xmlns:cx5="http://schemas.microsoft.com/office/drawing/2016/5/11/chartex" xmlns:cx6="http://schemas.microsoft.com/office/drawing/2016/5/12/chartex" xmlns:cx7="http://schemas.microsoft.com/office/drawing/2016/5/13/chartex" xmlns:cx8="http://schemas.microsoft.com/office/drawing/2016/5/14/chartex" xmlns:mc="http://schemas.openxmlformats.org/markup-compatibility/2006" xmlns:aink="http://schemas.microsoft.com/office/drawing/2016/ink" xmlns:am3d="http://schemas.microsoft.com/office/drawing/2017/model3d" xmlns:o="urn:schemas-microsoft-com:office:office" xmlns:r="http://schemas.openxmlformats.org/officeDocument/2006/relationships" xmlns:m="http://schemas.openxmlformats.org/officeDocument/2006/math" xmlns:v="urn:schemas-microsoft-com:vml" xmlns:wp14="http://schemas.microsoft.com/office/word/2010/wordprocessingDrawing" xmlns:wp="http://schemas.openxmlformats.org/drawingml/2006/wordprocessingDrawing" xmlns:w10="urn:schemas-microsoft-com:office:word" xmlns:w="http://schemas.openxmlformats.org/wordprocessingml/2006/main" xmlns:w14="http://schemas.microsoft.com/office/word/2010/wordml" xmlns:w15="http://schemas.microsoft.com/office/word/2012/wordml" xmlns:w16cid="http://schemas.microsoft.com/office/word/2016/wordml/cid" xmlns:w16se="http://schemas.microsoft.com/office/word/2015/wordml/symex" xmlns:wpg="http://schemas.microsoft.com/office/word/2010/wordprocessingGroup" xmlns:wpi="http://schemas.microsoft.com/office/word/2010/wordprocessingInk" xmlns:wne="http://schemas.microsoft.com/office/word/2006/wordml" xmlns:wps="http://schemas.microsoft.com/office/word/2010/wordprocessingShape" mc:Ignorable="w14 w15 w16se w16cid wp14">
-  <w:p>
-    <w:pPr>
-      <w:pStyle w:val="Header"/>
-    </w:pPr>
-  </w:p>
   <w:p>
     <w:pPr>
       <w:pStyle w:val="Header"/>
@@ -1884,7 +2007,7 @@
 </w:hdr>
 </file>
 
-<file path=word/header3.xml><?xml version="1.0" encoding="utf-8"?>
+<file path=word/header2.xml><?xml version="1.0" encoding="utf-8"?>
 <w:hdr xmlns:wpc="http://schemas.microsoft.com/office/word/2010/wordprocessingCanvas" xmlns:cx="http://schemas.microsoft.com/office/drawing/2014/chartex" xmlns:cx1="http://schemas.microsoft.com/office/drawing/2015/9/8/chartex" xmlns:cx2="http://schemas.microsoft.com/office/drawing/2015/10/21/chartex" xmlns:cx3="http://schemas.microsoft.com/office/drawing/2016/5/9/chartex" xmlns:cx4="http://schemas.microsoft.com/office/drawing/2016/5/10/chartex" xmlns:cx5="http://schemas.microsoft.com/office/drawing/2016/5/11/chartex" xmlns:cx6="http://schemas.microsoft.com/office/drawing/2016/5/12/chartex" xmlns:cx7="http://schemas.microsoft.com/office/drawing/2016/5/13/chartex" xmlns:cx8="http://schemas.microsoft.com/office/drawing/2016/5/14/chartex" xmlns:mc="http://schemas.openxmlformats.org/markup-compatibility/2006" xmlns:aink="http://schemas.microsoft.com/office/drawing/2016/ink" xmlns:am3d="http://schemas.microsoft.com/office/drawing/2017/model3d" xmlns:o="urn:schemas-microsoft-com:office:office" xmlns:r="http://schemas.openxmlformats.org/officeDocument/2006/relationships" xmlns:m="http://schemas.openxmlformats.org/officeDocument/2006/math" xmlns:v="urn:schemas-microsoft-com:vml" xmlns:wp14="http://schemas.microsoft.com/office/word/2010/wordprocessingDrawing" xmlns:wp="http://schemas.openxmlformats.org/drawingml/2006/wordprocessingDrawing" xmlns:w10="urn:schemas-microsoft-com:office:word" xmlns:w="http://schemas.openxmlformats.org/wordprocessingml/2006/main" xmlns:w14="http://schemas.microsoft.com/office/word/2010/wordml" xmlns:w15="http://schemas.microsoft.com/office/word/2012/wordml" xmlns:w16cid="http://schemas.microsoft.com/office/word/2016/wordml/cid" xmlns:w16se="http://schemas.microsoft.com/office/word/2015/wordml/symex" xmlns:wpg="http://schemas.microsoft.com/office/word/2010/wordprocessingGroup" xmlns:wpi="http://schemas.microsoft.com/office/word/2010/wordprocessingInk" xmlns:wne="http://schemas.microsoft.com/office/word/2006/wordml" xmlns:wps="http://schemas.microsoft.com/office/word/2010/wordprocessingShape" mc:Ignorable="w14 w15 w16se w16cid wp14">
   <w:tbl>
     <w:tblPr>
@@ -2346,7 +2469,7 @@
   <w:style w:type="paragraph" w:default="1" w:styleId="Normal">
     <w:name w:val="Normal"/>
     <w:qFormat/>
-    <w:rsid w:val="006753BE"/>
+    <w:rsid w:val="008D12B9"/>
     <w:pPr>
       <w:spacing w:after="160" w:line="259" w:lineRule="auto"/>
     </w:pPr>

</xml_diff>

<commit_message>
For CAL remove extra paragraph fields & update template, other
</commit_message>
<xml_diff>
--- a/services/core-api/app/templates/now/Acknowledgment Letter Template (NoW).docx
+++ b/services/core-api/app/templates/now/Acknowledgment Letter Template (NoW).docx
@@ -8,7 +8,6 @@
           <w:tab w:val="right" w:pos="10080"/>
         </w:tabs>
         <w:spacing w:after="0" w:line="240" w:lineRule="auto"/>
-        <w:jc w:val="both"/>
       </w:pPr>
       <w:r>
         <w:t>{</w:t>
@@ -193,7 +192,6 @@
           <w:bottom w:val="single" w:sz="12" w:space="1" w:color="000000"/>
         </w:pBdr>
         <w:spacing w:after="0" w:line="240" w:lineRule="auto"/>
-        <w:jc w:val="both"/>
         <w:rPr>
           <w:b/>
         </w:rPr>
@@ -224,50 +222,43 @@
         <w:pBdr>
           <w:bottom w:val="single" w:sz="12" w:space="1" w:color="000000"/>
         </w:pBdr>
+        <w:spacing w:after="0" w:line="240" w:lineRule="auto"/>
+        <w:rPr>
+          <w:b/>
+        </w:rPr>
+      </w:pPr>
+      <w:r>
+        <w:rPr>
+          <w:b/>
+        </w:rPr>
+        <w:tab/>
+        <w:t>Property: {</w:t>
+      </w:r>
+      <w:proofErr w:type="spellStart"/>
+      <w:proofErr w:type="gramStart"/>
+      <w:r>
+        <w:rPr>
+          <w:b/>
+        </w:rPr>
+        <w:t>d.property</w:t>
+      </w:r>
+      <w:proofErr w:type="spellEnd"/>
+      <w:proofErr w:type="gramEnd"/>
+      <w:r>
+        <w:rPr>
+          <w:b/>
+        </w:rPr>
+        <w:t>}</w:t>
+      </w:r>
+    </w:p>
+    <w:p>
+      <w:pPr>
         <w:spacing w:after="0" w:line="240" w:lineRule="auto"/>
         <w:jc w:val="both"/>
         <w:rPr>
           <w:b/>
         </w:rPr>
       </w:pPr>
-      <w:r>
-        <w:rPr>
-          <w:b/>
-        </w:rPr>
-        <w:tab/>
-        <w:t>Property</w:t>
-      </w:r>
-      <w:proofErr w:type="gramStart"/>
-      <w:r>
-        <w:rPr>
-          <w:b/>
-        </w:rPr>
-        <w:t>:  {</w:t>
-      </w:r>
-      <w:proofErr w:type="spellStart"/>
-      <w:proofErr w:type="gramEnd"/>
-      <w:r>
-        <w:rPr>
-          <w:b/>
-        </w:rPr>
-        <w:t>d.property</w:t>
-      </w:r>
-      <w:proofErr w:type="spellEnd"/>
-      <w:r>
-        <w:rPr>
-          <w:b/>
-        </w:rPr>
-        <w:t>}</w:t>
-      </w:r>
-    </w:p>
-    <w:p>
-      <w:pPr>
-        <w:spacing w:after="0" w:line="240" w:lineRule="auto"/>
-        <w:jc w:val="both"/>
-        <w:rPr>
-          <w:b/>
-        </w:rPr>
-      </w:pPr>
     </w:p>
     <w:p>
       <w:pPr>
@@ -361,11 +352,14 @@
         <w:t xml:space="preserve"> </w:t>
       </w:r>
       <w:r>
-        <w:t xml:space="preserve">prior to commencement of surface work.  </w:t>
-      </w:r>
-      <w:r>
-        <w:br/>
-      </w:r>
+        <w:t>prior to commencement of surface work.</w:t>
+      </w:r>
+    </w:p>
+    <w:p>
+      <w:pPr>
+        <w:spacing w:after="120" w:line="240" w:lineRule="exact"/>
+        <w:jc w:val="both"/>
+      </w:pPr>
     </w:p>
     <w:p>
       <w:pPr>
@@ -386,7 +380,7 @@
           <w:rFonts w:cs="Arial"/>
           <w:lang w:eastAsia="en-CA"/>
         </w:rPr>
-        <w:t>d.bond</w:t>
+        <w:t>d.letter</w:t>
       </w:r>
       <w:proofErr w:type="gramEnd"/>
       <w:r>
@@ -394,131 +388,7 @@
           <w:rFonts w:cs="Arial"/>
           <w:lang w:eastAsia="en-CA"/>
         </w:rPr>
-        <w:t>_information_para</w:t>
-      </w:r>
-      <w:proofErr w:type="spellEnd"/>
-      <w:r>
-        <w:rPr>
-          <w:rFonts w:cs="Arial"/>
-          <w:lang w:eastAsia="en-CA"/>
-        </w:rPr>
-        <w:t>}</w:t>
-      </w:r>
-      <w:r>
-        <w:rPr>
-          <w:rFonts w:cs="Arial"/>
-          <w:lang w:eastAsia="en-CA"/>
-        </w:rPr>
-        <w:br/>
-      </w:r>
-      <w:r>
-        <w:rPr>
-          <w:rFonts w:cs="Arial"/>
-          <w:lang w:eastAsia="en-CA"/>
-        </w:rPr>
-        <w:br/>
-        <w:t>{</w:t>
-      </w:r>
-      <w:proofErr w:type="spellStart"/>
-      <w:r>
-        <w:rPr>
-          <w:rFonts w:cs="Arial"/>
-          <w:lang w:eastAsia="en-CA"/>
-        </w:rPr>
-        <w:t>d.other_documents_para</w:t>
-      </w:r>
-      <w:proofErr w:type="spellEnd"/>
-      <w:r>
-        <w:rPr>
-          <w:rFonts w:cs="Arial"/>
-          <w:lang w:eastAsia="en-CA"/>
-        </w:rPr>
-        <w:t>}</w:t>
-      </w:r>
-      <w:r>
-        <w:rPr>
-          <w:rFonts w:cs="Arial"/>
-          <w:lang w:eastAsia="en-CA"/>
-        </w:rPr>
-        <w:br/>
-      </w:r>
-      <w:r>
-        <w:rPr>
-          <w:rFonts w:cs="Arial"/>
-          <w:lang w:eastAsia="en-CA"/>
-        </w:rPr>
-        <w:br/>
-        <w:t>{</w:t>
-      </w:r>
-      <w:proofErr w:type="spellStart"/>
-      <w:r>
-        <w:rPr>
-          <w:rFonts w:cs="Arial"/>
-          <w:lang w:eastAsia="en-CA"/>
-        </w:rPr>
-        <w:t>d.plant_program_para</w:t>
-      </w:r>
-      <w:proofErr w:type="spellEnd"/>
-      <w:r>
-        <w:rPr>
-          <w:rFonts w:cs="Arial"/>
-          <w:lang w:eastAsia="en-CA"/>
-        </w:rPr>
-        <w:t>}</w:t>
-      </w:r>
-      <w:r>
-        <w:rPr>
-          <w:rFonts w:cs="Arial"/>
-          <w:lang w:eastAsia="en-CA"/>
-        </w:rPr>
-        <w:br/>
-      </w:r>
-      <w:r>
-        <w:rPr>
-          <w:rFonts w:cs="Arial"/>
-          <w:lang w:eastAsia="en-CA"/>
-        </w:rPr>
-        <w:br/>
-        <w:t>{</w:t>
-      </w:r>
-      <w:proofErr w:type="spellStart"/>
-      <w:r>
-        <w:rPr>
-          <w:rFonts w:cs="Arial"/>
-          <w:lang w:eastAsia="en-CA"/>
-        </w:rPr>
-        <w:t>d.merp_para</w:t>
-      </w:r>
-      <w:proofErr w:type="spellEnd"/>
-      <w:r>
-        <w:rPr>
-          <w:rFonts w:cs="Arial"/>
-          <w:lang w:eastAsia="en-CA"/>
-        </w:rPr>
-        <w:t>}</w:t>
-      </w:r>
-      <w:r>
-        <w:rPr>
-          <w:rFonts w:cs="Arial"/>
-          <w:lang w:eastAsia="en-CA"/>
-        </w:rPr>
-        <w:br/>
-      </w:r>
-      <w:r>
-        <w:rPr>
-          <w:rFonts w:cs="Arial"/>
-          <w:lang w:eastAsia="en-CA"/>
-        </w:rPr>
-        <w:br/>
-        <w:t>{</w:t>
-      </w:r>
-      <w:proofErr w:type="spellStart"/>
-      <w:r>
-        <w:rPr>
-          <w:rFonts w:cs="Arial"/>
-          <w:lang w:eastAsia="en-CA"/>
-        </w:rPr>
-        <w:t>d.letter_body</w:t>
+        <w:t>_body</w:t>
       </w:r>
       <w:proofErr w:type="spellEnd"/>
       <w:r>
@@ -560,13 +430,11 @@
     <w:p>
       <w:pPr>
         <w:spacing w:after="120" w:line="240" w:lineRule="exact"/>
-        <w:jc w:val="both"/>
       </w:pPr>
     </w:p>
     <w:p>
       <w:pPr>
         <w:spacing w:after="120" w:line="240" w:lineRule="exact"/>
-        <w:jc w:val="both"/>
       </w:pPr>
       <w:r>
         <w:t>Sincerely,</w:t>
@@ -575,21 +443,16 @@
     <w:p>
       <w:pPr>
         <w:spacing w:after="120" w:line="240" w:lineRule="exact"/>
-        <w:jc w:val="both"/>
-      </w:pPr>
-      <w:bookmarkStart w:id="1" w:name="_GoBack"/>
-      <w:bookmarkEnd w:id="1"/>
+      </w:pPr>
     </w:p>
     <w:p>
       <w:pPr>
         <w:spacing w:after="120" w:line="240" w:lineRule="exact"/>
-        <w:jc w:val="both"/>
       </w:pPr>
     </w:p>
     <w:p>
       <w:pPr>
         <w:spacing w:after="120" w:line="240" w:lineRule="exact"/>
-        <w:jc w:val="both"/>
       </w:pPr>
       <w:r>
         <w:t>{</w:t>
@@ -609,7 +472,6 @@
       <w:pPr>
         <w:spacing w:after="120" w:line="240" w:lineRule="exact"/>
         <w:ind w:right="720"/>
-        <w:jc w:val="both"/>
       </w:pPr>
       <w:r>
         <w:t>Inspector of Mines</w:t>
@@ -618,13 +480,11 @@
     <w:p>
       <w:pPr>
         <w:spacing w:after="120" w:line="240" w:lineRule="exact"/>
-        <w:jc w:val="both"/>
       </w:pPr>
     </w:p>
     <w:p>
       <w:pPr>
         <w:spacing w:after="120" w:line="240" w:lineRule="exact"/>
-        <w:jc w:val="both"/>
         <w:rPr>
           <w:rFonts w:eastAsia="Times New Roman" w:cs="Calibri"/>
           <w:bCs/>
@@ -633,7 +493,6 @@
         </w:rPr>
       </w:pPr>
       <w:r>
-        <w:lastRenderedPageBreak/>
         <w:t xml:space="preserve">Encl. </w:t>
       </w:r>
       <w:r>
@@ -648,13 +507,14 @@
         </w:rPr>
         <w:t>MEMPR Regional Mine Reclamation Bond Calculator</w:t>
       </w:r>
+      <w:bookmarkStart w:id="1" w:name="_GoBack"/>
+      <w:bookmarkEnd w:id="1"/>
     </w:p>
     <w:p>
       <w:pPr>
         <w:pStyle w:val="List"/>
         <w:spacing w:after="120" w:line="240" w:lineRule="exact"/>
         <w:ind w:left="0" w:firstLine="720"/>
-        <w:jc w:val="both"/>
       </w:pPr>
       <w:r>
         <w:t>No Interest Payable Form</w:t>
@@ -665,7 +525,6 @@
         <w:pStyle w:val="List"/>
         <w:spacing w:after="120" w:line="240" w:lineRule="exact"/>
         <w:ind w:left="0" w:firstLine="0"/>
-        <w:jc w:val="both"/>
       </w:pPr>
       <w:r>
         <w:tab/>
@@ -677,7 +536,6 @@
         <w:pStyle w:val="List"/>
         <w:spacing w:after="120" w:line="240" w:lineRule="exact"/>
         <w:ind w:left="0" w:firstLine="0"/>
-        <w:jc w:val="both"/>
       </w:pPr>
       <w:r>
         <w:tab/>
@@ -689,7 +547,6 @@
         <w:pStyle w:val="List"/>
         <w:spacing w:after="120" w:line="240" w:lineRule="exact"/>
         <w:ind w:left="0" w:firstLine="0"/>
-        <w:jc w:val="both"/>
       </w:pPr>
       <w:r>
         <w:tab/>
@@ -704,12 +561,11 @@
     <w:p>
       <w:pPr>
         <w:sectPr>
-          <w:headerReference w:type="default" r:id="rId6"/>
-          <w:footerReference w:type="default" r:id="rId7"/>
-          <w:headerReference w:type="first" r:id="rId8"/>
-          <w:footerReference w:type="first" r:id="rId9"/>
+          <w:footerReference w:type="default" r:id="rId6"/>
+          <w:headerReference w:type="first" r:id="rId7"/>
+          <w:footerReference w:type="first" r:id="rId8"/>
           <w:pgSz w:w="12240" w:h="15840"/>
-          <w:pgMar w:top="691" w:right="1080" w:bottom="302" w:left="1080" w:header="634" w:footer="187" w:gutter="0"/>
+          <w:pgMar w:top="1440" w:right="1080" w:bottom="1440" w:left="1080" w:header="634" w:footer="187" w:gutter="0"/>
           <w:pgNumType w:start="1"/>
           <w:cols w:space="720"/>
           <w:formProt w:val="0"/>
@@ -717,11 +573,7 @@
         </w:sectPr>
       </w:pPr>
     </w:p>
-    <w:p>
-      <w:pPr>
-        <w:spacing w:after="0" w:line="240" w:lineRule="auto"/>
-      </w:pPr>
-    </w:p>
+    <w:p/>
     <w:sectPr>
       <w:type w:val="continuous"/>
       <w:pgSz w:w="12240" w:h="15840"/>
@@ -760,6 +612,520 @@
 </file>
 
 <file path=word/footer1.xml><?xml version="1.0" encoding="utf-8"?>
+<w:ftr xmlns:wpc="http://schemas.microsoft.com/office/word/2010/wordprocessingCanvas" xmlns:cx="http://schemas.microsoft.com/office/drawing/2014/chartex" xmlns:cx1="http://schemas.microsoft.com/office/drawing/2015/9/8/chartex" xmlns:cx2="http://schemas.microsoft.com/office/drawing/2015/10/21/chartex" xmlns:cx3="http://schemas.microsoft.com/office/drawing/2016/5/9/chartex" xmlns:cx4="http://schemas.microsoft.com/office/drawing/2016/5/10/chartex" xmlns:cx5="http://schemas.microsoft.com/office/drawing/2016/5/11/chartex" xmlns:cx6="http://schemas.microsoft.com/office/drawing/2016/5/12/chartex" xmlns:cx7="http://schemas.microsoft.com/office/drawing/2016/5/13/chartex" xmlns:cx8="http://schemas.microsoft.com/office/drawing/2016/5/14/chartex" xmlns:mc="http://schemas.openxmlformats.org/markup-compatibility/2006" xmlns:aink="http://schemas.microsoft.com/office/drawing/2016/ink" xmlns:am3d="http://schemas.microsoft.com/office/drawing/2017/model3d" xmlns:o="urn:schemas-microsoft-com:office:office" xmlns:r="http://schemas.openxmlformats.org/officeDocument/2006/relationships" xmlns:m="http://schemas.openxmlformats.org/officeDocument/2006/math" xmlns:v="urn:schemas-microsoft-com:vml" xmlns:wp14="http://schemas.microsoft.com/office/word/2010/wordprocessingDrawing" xmlns:wp="http://schemas.openxmlformats.org/drawingml/2006/wordprocessingDrawing" xmlns:w10="urn:schemas-microsoft-com:office:word" xmlns:w="http://schemas.openxmlformats.org/wordprocessingml/2006/main" xmlns:w14="http://schemas.microsoft.com/office/word/2010/wordml" xmlns:w15="http://schemas.microsoft.com/office/word/2012/wordml" xmlns:w16cid="http://schemas.microsoft.com/office/word/2016/wordml/cid" xmlns:w16se="http://schemas.microsoft.com/office/word/2015/wordml/symex" xmlns:wpg="http://schemas.microsoft.com/office/word/2010/wordprocessingGroup" xmlns:wpi="http://schemas.microsoft.com/office/word/2010/wordprocessingInk" xmlns:wne="http://schemas.microsoft.com/office/word/2006/wordml" xmlns:wps="http://schemas.microsoft.com/office/word/2010/wordprocessingShape" mc:Ignorable="w14 w15 w16se w16cid wp14">
+  <w:p>
+    <w:pPr>
+      <w:spacing w:after="0" w:line="240" w:lineRule="auto"/>
+      <w:ind w:left="180" w:right="-288" w:hanging="270"/>
+      <w:rPr>
+        <w:u w:val="single"/>
+      </w:rPr>
+    </w:pPr>
+    <w:r>
+      <w:rPr>
+        <w:u w:val="single"/>
+      </w:rPr>
+      <w:tab/>
+    </w:r>
+    <w:r>
+      <w:rPr>
+        <w:u w:val="single"/>
+      </w:rPr>
+      <w:tab/>
+    </w:r>
+    <w:r>
+      <w:rPr>
+        <w:u w:val="single"/>
+      </w:rPr>
+      <w:tab/>
+    </w:r>
+    <w:r>
+      <w:rPr>
+        <w:u w:val="single"/>
+      </w:rPr>
+      <w:tab/>
+    </w:r>
+    <w:r>
+      <w:rPr>
+        <w:u w:val="single"/>
+      </w:rPr>
+      <w:tab/>
+    </w:r>
+    <w:r>
+      <w:rPr>
+        <w:u w:val="single"/>
+      </w:rPr>
+      <w:tab/>
+    </w:r>
+    <w:r>
+      <w:rPr>
+        <w:u w:val="single"/>
+      </w:rPr>
+      <w:tab/>
+    </w:r>
+    <w:r>
+      <w:rPr>
+        <w:u w:val="single"/>
+      </w:rPr>
+      <w:tab/>
+    </w:r>
+    <w:r>
+      <w:rPr>
+        <w:u w:val="single"/>
+      </w:rPr>
+      <w:tab/>
+    </w:r>
+    <w:r>
+      <w:rPr>
+        <w:u w:val="single"/>
+      </w:rPr>
+      <w:tab/>
+    </w:r>
+    <w:r>
+      <w:rPr>
+        <w:u w:val="single"/>
+      </w:rPr>
+      <w:tab/>
+    </w:r>
+    <w:r>
+      <w:rPr>
+        <w:u w:val="single"/>
+      </w:rPr>
+      <w:tab/>
+    </w:r>
+    <w:r>
+      <w:rPr>
+        <w:u w:val="single"/>
+      </w:rPr>
+      <w:tab/>
+    </w:r>
+    <w:r>
+      <w:rPr>
+        <w:u w:val="single"/>
+      </w:rPr>
+      <w:tab/>
+    </w:r>
+    <w:r>
+      <w:rPr>
+        <w:u w:val="single"/>
+      </w:rPr>
+      <w:tab/>
+    </w:r>
+  </w:p>
+  <w:tbl>
+    <w:tblPr>
+      <w:tblW w:w="5000" w:type="pct"/>
+      <w:tblLook w:val="04A0" w:firstRow="1" w:lastRow="0" w:firstColumn="1" w:lastColumn="0" w:noHBand="0" w:noVBand="1"/>
+    </w:tblPr>
+    <w:tblGrid>
+      <w:gridCol w:w="3943"/>
+      <w:gridCol w:w="2944"/>
+      <w:gridCol w:w="3409"/>
+    </w:tblGrid>
+    <w:tr>
+      <w:tc>
+        <w:tcPr>
+          <w:tcW w:w="3861" w:type="dxa"/>
+          <w:shd w:val="clear" w:color="auto" w:fill="auto"/>
+        </w:tcPr>
+        <w:p>
+          <w:pPr>
+            <w:tabs>
+              <w:tab w:val="center" w:pos="4320"/>
+              <w:tab w:val="right" w:pos="8640"/>
+            </w:tabs>
+            <w:spacing w:after="0" w:line="240" w:lineRule="auto"/>
+            <w:ind w:left="293"/>
+            <w:textAlignment w:val="baseline"/>
+            <w:rPr>
+              <w:rFonts w:eastAsia="Times New Roman" w:cs="Calibri"/>
+              <w:b/>
+              <w:bCs/>
+              <w:sz w:val="18"/>
+              <w:szCs w:val="18"/>
+              <w:lang w:val="en-US"/>
+            </w:rPr>
+          </w:pPr>
+          <w:r>
+            <w:rPr>
+              <w:rFonts w:eastAsia="Times New Roman" w:cs="Calibri"/>
+              <w:b/>
+              <w:bCs/>
+              <w:sz w:val="18"/>
+              <w:szCs w:val="18"/>
+              <w:lang w:val="en-US"/>
+            </w:rPr>
+            <w:t>Ministry of Energy, Mines &amp; Petroleum Resources</w:t>
+          </w:r>
+        </w:p>
+        <w:p>
+          <w:pPr>
+            <w:tabs>
+              <w:tab w:val="left" w:pos="720"/>
+              <w:tab w:val="center" w:pos="4320"/>
+              <w:tab w:val="right" w:pos="8640"/>
+            </w:tabs>
+            <w:spacing w:after="0" w:line="240" w:lineRule="auto"/>
+            <w:ind w:left="293"/>
+            <w:textAlignment w:val="baseline"/>
+            <w:rPr>
+              <w:rFonts w:ascii="Arial" w:eastAsia="Times New Roman" w:hAnsi="Arial"/>
+              <w:sz w:val="18"/>
+              <w:szCs w:val="20"/>
+              <w:lang w:val="en-US"/>
+            </w:rPr>
+          </w:pPr>
+          <w:r>
+            <w:rPr>
+              <w:rFonts w:eastAsia="Times New Roman" w:cs="Calibri"/>
+              <w:bCs/>
+              <w:sz w:val="18"/>
+              <w:szCs w:val="18"/>
+              <w:lang w:val="en-US"/>
+            </w:rPr>
+            <w:t>Mines and Mineral Resources Division</w:t>
+          </w:r>
+        </w:p>
+      </w:tc>
+      <w:tc>
+        <w:tcPr>
+          <w:tcW w:w="2882" w:type="dxa"/>
+          <w:shd w:val="clear" w:color="auto" w:fill="auto"/>
+        </w:tcPr>
+        <w:p>
+          <w:pPr>
+            <w:tabs>
+              <w:tab w:val="left" w:pos="720"/>
+              <w:tab w:val="center" w:pos="4320"/>
+              <w:tab w:val="right" w:pos="8640"/>
+            </w:tabs>
+            <w:spacing w:after="0" w:line="240" w:lineRule="auto"/>
+            <w:ind w:left="27" w:right="-548"/>
+            <w:textAlignment w:val="baseline"/>
+            <w:rPr>
+              <w:rFonts w:eastAsia="Times New Roman" w:cs="Calibri"/>
+              <w:b/>
+              <w:sz w:val="18"/>
+              <w:szCs w:val="18"/>
+              <w:lang w:val="en-US"/>
+            </w:rPr>
+          </w:pPr>
+          <w:r>
+            <w:rPr>
+              <w:rFonts w:eastAsia="Times New Roman" w:cs="Calibri"/>
+              <w:b/>
+              <w:sz w:val="18"/>
+              <w:szCs w:val="18"/>
+              <w:lang w:val="en-US"/>
+            </w:rPr>
+            <w:t>Contact:</w:t>
+          </w:r>
+        </w:p>
+        <w:p>
+          <w:pPr>
+            <w:tabs>
+              <w:tab w:val="left" w:pos="720"/>
+              <w:tab w:val="center" w:pos="4320"/>
+              <w:tab w:val="right" w:pos="8640"/>
+            </w:tabs>
+            <w:spacing w:after="0" w:line="240" w:lineRule="auto"/>
+            <w:ind w:left="27" w:right="-548"/>
+            <w:textAlignment w:val="baseline"/>
+            <w:rPr>
+              <w:rFonts w:eastAsia="Times New Roman" w:cs="Calibri"/>
+              <w:sz w:val="18"/>
+              <w:szCs w:val="18"/>
+              <w:lang w:val="en-US"/>
+            </w:rPr>
+          </w:pPr>
+          <w:r>
+            <w:rPr>
+              <w:rFonts w:eastAsia="Times New Roman" w:cs="Calibri"/>
+              <w:sz w:val="18"/>
+              <w:szCs w:val="18"/>
+              <w:lang w:val="en-US"/>
+            </w:rPr>
+            <w:t>Phone: {d.</w:t>
+          </w:r>
+          <w:r>
+            <w:rPr>
+              <w:rFonts w:eastAsia="Times New Roman" w:cs="Calibri"/>
+              <w:sz w:val="18"/>
+              <w:szCs w:val="18"/>
+              <w:lang w:val="en-US"/>
+            </w:rPr>
+            <w:t>rc_office</w:t>
+          </w:r>
+          <w:r>
+            <w:rPr>
+              <w:rFonts w:eastAsia="Times New Roman" w:cs="Calibri"/>
+              <w:sz w:val="18"/>
+              <w:szCs w:val="18"/>
+              <w:lang w:val="en-US"/>
+            </w:rPr>
+            <w:t>_phone_number</w:t>
+          </w:r>
+          <w:r>
+            <w:rPr>
+              <w:rFonts w:eastAsia="Times New Roman" w:cs="Calibri"/>
+              <w:sz w:val="18"/>
+              <w:szCs w:val="18"/>
+              <w:lang w:val="en-US"/>
+            </w:rPr>
+            <w:t>}</w:t>
+          </w:r>
+        </w:p>
+        <w:p>
+          <w:pPr>
+            <w:tabs>
+              <w:tab w:val="left" w:pos="720"/>
+              <w:tab w:val="center" w:pos="4320"/>
+              <w:tab w:val="right" w:pos="8640"/>
+            </w:tabs>
+            <w:spacing w:after="0" w:line="240" w:lineRule="auto"/>
+            <w:ind w:left="27" w:right="-548"/>
+            <w:textAlignment w:val="baseline"/>
+            <w:rPr>
+              <w:rFonts w:eastAsia="Times New Roman" w:cs="Calibri"/>
+              <w:sz w:val="18"/>
+              <w:szCs w:val="18"/>
+              <w:lang w:val="en-US"/>
+            </w:rPr>
+          </w:pPr>
+          <w:r>
+            <w:rPr>
+              <w:rFonts w:eastAsia="Times New Roman" w:cs="Calibri"/>
+              <w:sz w:val="18"/>
+              <w:szCs w:val="18"/>
+              <w:lang w:val="en-US"/>
+            </w:rPr>
+            <w:t>Fax: {d.</w:t>
+          </w:r>
+          <w:r>
+            <w:rPr>
+              <w:rFonts w:eastAsia="Times New Roman" w:cs="Calibri"/>
+              <w:sz w:val="18"/>
+              <w:szCs w:val="18"/>
+              <w:lang w:val="en-US"/>
+            </w:rPr>
+            <w:t>rc_office</w:t>
+          </w:r>
+          <w:r>
+            <w:rPr>
+              <w:rFonts w:eastAsia="Times New Roman" w:cs="Calibri"/>
+              <w:sz w:val="18"/>
+              <w:szCs w:val="18"/>
+              <w:lang w:val="en-US"/>
+            </w:rPr>
+            <w:t>_fax_number</w:t>
+          </w:r>
+          <w:r>
+            <w:rPr>
+              <w:rFonts w:eastAsia="Times New Roman" w:cs="Calibri"/>
+              <w:sz w:val="18"/>
+              <w:szCs w:val="18"/>
+              <w:lang w:val="en-US"/>
+            </w:rPr>
+            <w:t>}</w:t>
+          </w:r>
+        </w:p>
+        <w:p>
+          <w:pPr>
+            <w:tabs>
+              <w:tab w:val="center" w:pos="4320"/>
+              <w:tab w:val="right" w:pos="8640"/>
+            </w:tabs>
+            <w:spacing w:after="0" w:line="240" w:lineRule="auto"/>
+            <w:ind w:left="27" w:right="-169"/>
+            <w:textAlignment w:val="baseline"/>
+          </w:pPr>
+          <w:r>
+            <w:rPr>
+              <w:rFonts w:eastAsia="Times New Roman" w:cs="Calibri"/>
+              <w:sz w:val="18"/>
+              <w:szCs w:val="18"/>
+              <w:lang w:val="en-US"/>
+            </w:rPr>
+            <w:t>Email: {d.</w:t>
+          </w:r>
+          <w:r>
+            <w:rPr>
+              <w:rFonts w:eastAsia="Times New Roman" w:cs="Calibri"/>
+              <w:sz w:val="18"/>
+              <w:szCs w:val="18"/>
+              <w:lang w:val="en-US"/>
+            </w:rPr>
+            <w:t>rc_office</w:t>
+          </w:r>
+          <w:r>
+            <w:rPr>
+              <w:rFonts w:eastAsia="Times New Roman" w:cs="Calibri"/>
+              <w:sz w:val="18"/>
+              <w:szCs w:val="18"/>
+              <w:lang w:val="en-US"/>
+            </w:rPr>
+            <w:t>_contact_email}</w:t>
+          </w:r>
+        </w:p>
+      </w:tc>
+      <w:tc>
+        <w:tcPr>
+          <w:tcW w:w="3337" w:type="dxa"/>
+          <w:shd w:val="clear" w:color="auto" w:fill="auto"/>
+        </w:tcPr>
+        <w:p>
+          <w:pPr>
+            <w:tabs>
+              <w:tab w:val="left" w:pos="720"/>
+              <w:tab w:val="center" w:pos="4320"/>
+              <w:tab w:val="right" w:pos="8640"/>
+            </w:tabs>
+            <w:spacing w:after="0" w:line="240" w:lineRule="auto"/>
+            <w:ind w:left="-533" w:right="-169" w:firstLine="425"/>
+            <w:textAlignment w:val="baseline"/>
+            <w:rPr>
+              <w:rFonts w:eastAsia="Times New Roman" w:cs="Calibri"/>
+              <w:b/>
+              <w:sz w:val="18"/>
+              <w:szCs w:val="18"/>
+              <w:lang w:val="en-US"/>
+            </w:rPr>
+          </w:pPr>
+          <w:r>
+            <w:rPr>
+              <w:rFonts w:eastAsia="Times New Roman" w:cs="Calibri"/>
+              <w:b/>
+              <w:sz w:val="18"/>
+              <w:szCs w:val="18"/>
+              <w:lang w:val="en-US"/>
+            </w:rPr>
+            <w:t>Mailing Address:</w:t>
+          </w:r>
+        </w:p>
+        <w:p>
+          <w:pPr>
+            <w:tabs>
+              <w:tab w:val="left" w:pos="876"/>
+              <w:tab w:val="center" w:pos="4320"/>
+              <w:tab w:val="right" w:pos="8640"/>
+            </w:tabs>
+            <w:spacing w:after="0" w:line="240" w:lineRule="auto"/>
+            <w:ind w:left="-533" w:right="-169" w:firstLine="425"/>
+            <w:textAlignment w:val="baseline"/>
+            <w:rPr>
+              <w:rFonts w:eastAsia="Times New Roman" w:cs="Calibri"/>
+              <w:sz w:val="18"/>
+              <w:szCs w:val="18"/>
+              <w:lang w:val="en-US"/>
+            </w:rPr>
+          </w:pPr>
+          <w:r>
+            <w:rPr>
+              <w:rFonts w:eastAsia="Times New Roman" w:cs="Calibri"/>
+              <w:sz w:val="18"/>
+              <w:szCs w:val="18"/>
+              <w:lang w:val="en-US"/>
+            </w:rPr>
+            <w:t>{d.</w:t>
+          </w:r>
+          <w:r>
+            <w:rPr>
+              <w:rFonts w:eastAsia="Times New Roman" w:cs="Calibri"/>
+              <w:sz w:val="18"/>
+              <w:szCs w:val="18"/>
+              <w:lang w:val="en-US"/>
+            </w:rPr>
+            <w:t>rc_office</w:t>
+          </w:r>
+          <w:r>
+            <w:rPr>
+              <w:rFonts w:eastAsia="Times New Roman" w:cs="Calibri"/>
+              <w:sz w:val="18"/>
+              <w:szCs w:val="18"/>
+              <w:lang w:val="en-US"/>
+            </w:rPr>
+            <w:t>_mailing_addre</w:t>
+          </w:r>
+          <w:r>
+            <w:rPr>
+              <w:rFonts w:eastAsia="Times New Roman" w:cs="Calibri"/>
+              <w:sz w:val="18"/>
+              <w:szCs w:val="18"/>
+              <w:lang w:val="en-US"/>
+            </w:rPr>
+            <w:t>ss_line_1}</w:t>
+          </w:r>
+        </w:p>
+        <w:p>
+          <w:pPr>
+            <w:tabs>
+              <w:tab w:val="left" w:pos="876"/>
+              <w:tab w:val="center" w:pos="4320"/>
+              <w:tab w:val="right" w:pos="8640"/>
+            </w:tabs>
+            <w:spacing w:after="0" w:line="240" w:lineRule="auto"/>
+            <w:ind w:left="-533" w:right="-169" w:firstLine="425"/>
+            <w:textAlignment w:val="baseline"/>
+            <w:rPr>
+              <w:rFonts w:eastAsia="Times New Roman" w:cs="Calibri"/>
+              <w:sz w:val="18"/>
+              <w:szCs w:val="18"/>
+              <w:lang w:val="en-US"/>
+            </w:rPr>
+          </w:pPr>
+          <w:r>
+            <w:rPr>
+              <w:rFonts w:eastAsia="Times New Roman" w:cs="Calibri"/>
+              <w:sz w:val="18"/>
+              <w:szCs w:val="18"/>
+              <w:lang w:val="en-US"/>
+            </w:rPr>
+            <w:t>{d.</w:t>
+          </w:r>
+          <w:r>
+            <w:rPr>
+              <w:rFonts w:eastAsia="Times New Roman" w:cs="Calibri"/>
+              <w:sz w:val="18"/>
+              <w:szCs w:val="18"/>
+              <w:lang w:val="en-US"/>
+            </w:rPr>
+            <w:t>rc_office</w:t>
+          </w:r>
+          <w:r>
+            <w:rPr>
+              <w:rFonts w:eastAsia="Times New Roman" w:cs="Calibri"/>
+              <w:sz w:val="18"/>
+              <w:szCs w:val="18"/>
+              <w:lang w:val="en-US"/>
+            </w:rPr>
+            <w:t>_mailing_address_line_</w:t>
+          </w:r>
+          <w:r>
+            <w:rPr>
+              <w:rFonts w:eastAsia="Times New Roman" w:cs="Calibri"/>
+              <w:sz w:val="18"/>
+              <w:szCs w:val="18"/>
+              <w:lang w:val="en-US"/>
+            </w:rPr>
+            <w:t>2}</w:t>
+          </w:r>
+        </w:p>
+      </w:tc>
+    </w:tr>
+  </w:tbl>
+  <w:p>
+    <w:pPr>
+      <w:spacing w:after="0" w:line="240" w:lineRule="auto"/>
+      <w:ind w:right="-288"/>
+      <w:rPr>
+        <w:u w:val="single"/>
+      </w:rPr>
+    </w:pPr>
+  </w:p>
+</w:ftr>
+</file>
+
+<file path=word/footer2.xml><?xml version="1.0" encoding="utf-8"?>
 <w:ftr xmlns:wpc="http://schemas.microsoft.com/office/word/2010/wordprocessingCanvas" xmlns:cx="http://schemas.microsoft.com/office/drawing/2014/chartex" xmlns:cx1="http://schemas.microsoft.com/office/drawing/2015/9/8/chartex" xmlns:cx2="http://schemas.microsoft.com/office/drawing/2015/10/21/chartex" xmlns:cx3="http://schemas.microsoft.com/office/drawing/2016/5/9/chartex" xmlns:cx4="http://schemas.microsoft.com/office/drawing/2016/5/10/chartex" xmlns:cx5="http://schemas.microsoft.com/office/drawing/2016/5/11/chartex" xmlns:cx6="http://schemas.microsoft.com/office/drawing/2016/5/12/chartex" xmlns:cx7="http://schemas.microsoft.com/office/drawing/2016/5/13/chartex" xmlns:cx8="http://schemas.microsoft.com/office/drawing/2016/5/14/chartex" xmlns:mc="http://schemas.openxmlformats.org/markup-compatibility/2006" xmlns:aink="http://schemas.microsoft.com/office/drawing/2016/ink" xmlns:am3d="http://schemas.microsoft.com/office/drawing/2017/model3d" xmlns:o="urn:schemas-microsoft-com:office:office" xmlns:r="http://schemas.openxmlformats.org/officeDocument/2006/relationships" xmlns:m="http://schemas.openxmlformats.org/officeDocument/2006/math" xmlns:v="urn:schemas-microsoft-com:vml" xmlns:wp14="http://schemas.microsoft.com/office/word/2010/wordprocessingDrawing" xmlns:wp="http://schemas.openxmlformats.org/drawingml/2006/wordprocessingDrawing" xmlns:w10="urn:schemas-microsoft-com:office:word" xmlns:w="http://schemas.openxmlformats.org/wordprocessingml/2006/main" xmlns:w14="http://schemas.microsoft.com/office/word/2010/wordml" xmlns:w15="http://schemas.microsoft.com/office/word/2012/wordml" xmlns:w16cid="http://schemas.microsoft.com/office/word/2016/wordml/cid" xmlns:w16se="http://schemas.microsoft.com/office/word/2015/wordml/symex" xmlns:wpg="http://schemas.microsoft.com/office/word/2010/wordprocessingGroup" xmlns:wpi="http://schemas.microsoft.com/office/word/2010/wordprocessingInk" xmlns:wne="http://schemas.microsoft.com/office/word/2006/wordml" xmlns:wps="http://schemas.microsoft.com/office/word/2010/wordprocessingShape" mc:Ignorable="w14 w15 w16se w16cid wp14">
   <w:p>
     <w:pPr>
@@ -993,581 +1359,6 @@
               <w:szCs w:val="18"/>
               <w:lang w:val="en-US"/>
             </w:rPr>
-            <w:t>Phone: {</w:t>
-          </w:r>
-          <w:proofErr w:type="spellStart"/>
-          <w:proofErr w:type="gramStart"/>
-          <w:r>
-            <w:rPr>
-              <w:rFonts w:eastAsia="Times New Roman" w:cs="Calibri"/>
-              <w:sz w:val="18"/>
-              <w:szCs w:val="18"/>
-              <w:lang w:val="en-US"/>
-            </w:rPr>
-            <w:t>d.</w:t>
-          </w:r>
-          <w:r>
-            <w:rPr>
-              <w:rFonts w:eastAsia="Times New Roman" w:cs="Calibri"/>
-              <w:sz w:val="18"/>
-              <w:szCs w:val="18"/>
-              <w:lang w:val="en-US"/>
-            </w:rPr>
-            <w:t>regional</w:t>
-          </w:r>
-          <w:proofErr w:type="gramEnd"/>
-          <w:r>
-            <w:rPr>
-              <w:rFonts w:eastAsia="Times New Roman" w:cs="Calibri"/>
-              <w:sz w:val="18"/>
-              <w:szCs w:val="18"/>
-              <w:lang w:val="en-US"/>
-            </w:rPr>
-            <w:t>_office_contact_phone_number</w:t>
-          </w:r>
-          <w:proofErr w:type="spellEnd"/>
-          <w:r>
-            <w:rPr>
-              <w:rFonts w:eastAsia="Times New Roman" w:cs="Calibri"/>
-              <w:sz w:val="18"/>
-              <w:szCs w:val="18"/>
-              <w:lang w:val="en-US"/>
-            </w:rPr>
-            <w:t>}</w:t>
-          </w:r>
-        </w:p>
-        <w:p>
-          <w:pPr>
-            <w:tabs>
-              <w:tab w:val="left" w:pos="720"/>
-              <w:tab w:val="center" w:pos="4320"/>
-              <w:tab w:val="right" w:pos="8640"/>
-            </w:tabs>
-            <w:spacing w:after="0" w:line="240" w:lineRule="auto"/>
-            <w:ind w:left="27" w:right="-548"/>
-            <w:textAlignment w:val="baseline"/>
-            <w:rPr>
-              <w:rFonts w:eastAsia="Times New Roman" w:cs="Calibri"/>
-              <w:sz w:val="18"/>
-              <w:szCs w:val="18"/>
-              <w:lang w:val="en-US"/>
-            </w:rPr>
-          </w:pPr>
-          <w:r>
-            <w:rPr>
-              <w:rFonts w:eastAsia="Times New Roman" w:cs="Calibri"/>
-              <w:sz w:val="18"/>
-              <w:szCs w:val="18"/>
-              <w:lang w:val="en-US"/>
-            </w:rPr>
-            <w:t>Fax: {</w:t>
-          </w:r>
-          <w:proofErr w:type="spellStart"/>
-          <w:proofErr w:type="gramStart"/>
-          <w:r>
-            <w:rPr>
-              <w:rFonts w:eastAsia="Times New Roman" w:cs="Calibri"/>
-              <w:sz w:val="18"/>
-              <w:szCs w:val="18"/>
-              <w:lang w:val="en-US"/>
-            </w:rPr>
-            <w:t>d.</w:t>
-          </w:r>
-          <w:r>
-            <w:rPr>
-              <w:rFonts w:eastAsia="Times New Roman" w:cs="Calibri"/>
-              <w:sz w:val="18"/>
-              <w:szCs w:val="18"/>
-              <w:lang w:val="en-US"/>
-            </w:rPr>
-            <w:t>regional</w:t>
-          </w:r>
-          <w:proofErr w:type="gramEnd"/>
-          <w:r>
-            <w:rPr>
-              <w:rFonts w:eastAsia="Times New Roman" w:cs="Calibri"/>
-              <w:sz w:val="18"/>
-              <w:szCs w:val="18"/>
-              <w:lang w:val="en-US"/>
-            </w:rPr>
-            <w:t>_office_contact_fax_number</w:t>
-          </w:r>
-          <w:proofErr w:type="spellEnd"/>
-          <w:r>
-            <w:rPr>
-              <w:rFonts w:eastAsia="Times New Roman" w:cs="Calibri"/>
-              <w:sz w:val="18"/>
-              <w:szCs w:val="18"/>
-              <w:lang w:val="en-US"/>
-            </w:rPr>
-            <w:t>}</w:t>
-          </w:r>
-        </w:p>
-        <w:p>
-          <w:pPr>
-            <w:tabs>
-              <w:tab w:val="center" w:pos="4320"/>
-              <w:tab w:val="right" w:pos="8640"/>
-            </w:tabs>
-            <w:spacing w:after="0" w:line="240" w:lineRule="auto"/>
-            <w:ind w:left="27" w:right="-169"/>
-            <w:textAlignment w:val="baseline"/>
-          </w:pPr>
-          <w:r>
-            <w:rPr>
-              <w:rFonts w:eastAsia="Times New Roman" w:cs="Calibri"/>
-              <w:sz w:val="18"/>
-              <w:szCs w:val="18"/>
-              <w:lang w:val="en-US"/>
-            </w:rPr>
-            <w:t>Email: {</w:t>
-          </w:r>
-          <w:proofErr w:type="spellStart"/>
-          <w:proofErr w:type="gramStart"/>
-          <w:r>
-            <w:rPr>
-              <w:rFonts w:eastAsia="Times New Roman" w:cs="Calibri"/>
-              <w:sz w:val="18"/>
-              <w:szCs w:val="18"/>
-              <w:lang w:val="en-US"/>
-            </w:rPr>
-            <w:t>d.regional</w:t>
-          </w:r>
-          <w:proofErr w:type="gramEnd"/>
-          <w:r>
-            <w:rPr>
-              <w:rFonts w:eastAsia="Times New Roman" w:cs="Calibri"/>
-              <w:sz w:val="18"/>
-              <w:szCs w:val="18"/>
-              <w:lang w:val="en-US"/>
-            </w:rPr>
-            <w:t>_office_contact_email</w:t>
-          </w:r>
-          <w:proofErr w:type="spellEnd"/>
-          <w:r>
-            <w:rPr>
-              <w:rFonts w:eastAsia="Times New Roman" w:cs="Calibri"/>
-              <w:sz w:val="18"/>
-              <w:szCs w:val="18"/>
-              <w:lang w:val="en-US"/>
-            </w:rPr>
-            <w:t>}</w:t>
-          </w:r>
-        </w:p>
-      </w:tc>
-      <w:tc>
-        <w:tcPr>
-          <w:tcW w:w="3337" w:type="dxa"/>
-          <w:shd w:val="clear" w:color="auto" w:fill="auto"/>
-        </w:tcPr>
-        <w:p>
-          <w:pPr>
-            <w:tabs>
-              <w:tab w:val="left" w:pos="720"/>
-              <w:tab w:val="center" w:pos="4320"/>
-              <w:tab w:val="right" w:pos="8640"/>
-            </w:tabs>
-            <w:spacing w:after="0" w:line="240" w:lineRule="auto"/>
-            <w:ind w:left="-533" w:right="-169" w:firstLine="425"/>
-            <w:textAlignment w:val="baseline"/>
-            <w:rPr>
-              <w:rFonts w:eastAsia="Times New Roman" w:cs="Calibri"/>
-              <w:b/>
-              <w:sz w:val="18"/>
-              <w:szCs w:val="18"/>
-              <w:lang w:val="en-US"/>
-            </w:rPr>
-          </w:pPr>
-          <w:r>
-            <w:rPr>
-              <w:rFonts w:eastAsia="Times New Roman" w:cs="Calibri"/>
-              <w:b/>
-              <w:sz w:val="18"/>
-              <w:szCs w:val="18"/>
-              <w:lang w:val="en-US"/>
-            </w:rPr>
-            <w:t>Mailing Address:</w:t>
-          </w:r>
-        </w:p>
-        <w:p>
-          <w:pPr>
-            <w:tabs>
-              <w:tab w:val="left" w:pos="876"/>
-              <w:tab w:val="center" w:pos="4320"/>
-              <w:tab w:val="right" w:pos="8640"/>
-            </w:tabs>
-            <w:spacing w:after="0" w:line="240" w:lineRule="auto"/>
-            <w:ind w:left="-533" w:right="-169" w:firstLine="425"/>
-            <w:textAlignment w:val="baseline"/>
-            <w:rPr>
-              <w:rFonts w:eastAsia="Times New Roman" w:cs="Calibri"/>
-              <w:sz w:val="18"/>
-              <w:szCs w:val="18"/>
-              <w:lang w:val="en-US"/>
-            </w:rPr>
-          </w:pPr>
-          <w:r>
-            <w:rPr>
-              <w:rFonts w:eastAsia="Times New Roman" w:cs="Calibri"/>
-              <w:sz w:val="18"/>
-              <w:szCs w:val="18"/>
-              <w:lang w:val="en-US"/>
-            </w:rPr>
-            <w:t>{</w:t>
-          </w:r>
-          <w:proofErr w:type="gramStart"/>
-          <w:r>
-            <w:rPr>
-              <w:rFonts w:eastAsia="Times New Roman" w:cs="Calibri"/>
-              <w:sz w:val="18"/>
-              <w:szCs w:val="18"/>
-              <w:lang w:val="en-US"/>
-            </w:rPr>
-            <w:t>d.</w:t>
-          </w:r>
-          <w:r>
-            <w:rPr>
-              <w:rFonts w:eastAsia="Times New Roman" w:cs="Calibri"/>
-              <w:sz w:val="18"/>
-              <w:szCs w:val="18"/>
-              <w:lang w:val="en-US"/>
-            </w:rPr>
-            <w:t>regional</w:t>
-          </w:r>
-          <w:proofErr w:type="gramEnd"/>
-          <w:r>
-            <w:rPr>
-              <w:rFonts w:eastAsia="Times New Roman" w:cs="Calibri"/>
-              <w:sz w:val="18"/>
-              <w:szCs w:val="18"/>
-              <w:lang w:val="en-US"/>
-            </w:rPr>
-            <w:t>_office_contact_mailing_addre</w:t>
-          </w:r>
-          <w:r>
-            <w:rPr>
-              <w:rFonts w:eastAsia="Times New Roman" w:cs="Calibri"/>
-              <w:sz w:val="18"/>
-              <w:szCs w:val="18"/>
-              <w:lang w:val="en-US"/>
-            </w:rPr>
-            <w:t>ss_line_1}</w:t>
-          </w:r>
-        </w:p>
-        <w:p>
-          <w:pPr>
-            <w:tabs>
-              <w:tab w:val="left" w:pos="876"/>
-              <w:tab w:val="center" w:pos="4320"/>
-              <w:tab w:val="right" w:pos="8640"/>
-            </w:tabs>
-            <w:spacing w:after="0" w:line="240" w:lineRule="auto"/>
-            <w:ind w:left="-533" w:right="-169" w:firstLine="425"/>
-            <w:textAlignment w:val="baseline"/>
-            <w:rPr>
-              <w:rFonts w:eastAsia="Times New Roman" w:cs="Calibri"/>
-              <w:sz w:val="18"/>
-              <w:szCs w:val="18"/>
-              <w:lang w:val="en-US"/>
-            </w:rPr>
-          </w:pPr>
-          <w:r>
-            <w:rPr>
-              <w:rFonts w:eastAsia="Times New Roman" w:cs="Calibri"/>
-              <w:sz w:val="18"/>
-              <w:szCs w:val="18"/>
-              <w:lang w:val="en-US"/>
-            </w:rPr>
-            <w:t>{</w:t>
-          </w:r>
-          <w:proofErr w:type="gramStart"/>
-          <w:r>
-            <w:rPr>
-              <w:rFonts w:eastAsia="Times New Roman" w:cs="Calibri"/>
-              <w:sz w:val="18"/>
-              <w:szCs w:val="18"/>
-              <w:lang w:val="en-US"/>
-            </w:rPr>
-            <w:t>d.</w:t>
-          </w:r>
-          <w:r>
-            <w:rPr>
-              <w:rFonts w:eastAsia="Times New Roman" w:cs="Calibri"/>
-              <w:sz w:val="18"/>
-              <w:szCs w:val="18"/>
-              <w:lang w:val="en-US"/>
-            </w:rPr>
-            <w:t>regional</w:t>
-          </w:r>
-          <w:proofErr w:type="gramEnd"/>
-          <w:r>
-            <w:rPr>
-              <w:rFonts w:eastAsia="Times New Roman" w:cs="Calibri"/>
-              <w:sz w:val="18"/>
-              <w:szCs w:val="18"/>
-              <w:lang w:val="en-US"/>
-            </w:rPr>
-            <w:t>_office_contact_mailing_address_line_</w:t>
-          </w:r>
-          <w:r>
-            <w:rPr>
-              <w:rFonts w:eastAsia="Times New Roman" w:cs="Calibri"/>
-              <w:sz w:val="18"/>
-              <w:szCs w:val="18"/>
-              <w:lang w:val="en-US"/>
-            </w:rPr>
-            <w:t>2}</w:t>
-          </w:r>
-        </w:p>
-      </w:tc>
-    </w:tr>
-  </w:tbl>
-  <w:p>
-    <w:pPr>
-      <w:spacing w:after="0" w:line="240" w:lineRule="auto"/>
-      <w:ind w:right="-288"/>
-      <w:rPr>
-        <w:u w:val="single"/>
-      </w:rPr>
-    </w:pPr>
-  </w:p>
-</w:ftr>
-</file>
-
-<file path=word/footer2.xml><?xml version="1.0" encoding="utf-8"?>
-<w:ftr xmlns:wpc="http://schemas.microsoft.com/office/word/2010/wordprocessingCanvas" xmlns:cx="http://schemas.microsoft.com/office/drawing/2014/chartex" xmlns:cx1="http://schemas.microsoft.com/office/drawing/2015/9/8/chartex" xmlns:cx2="http://schemas.microsoft.com/office/drawing/2015/10/21/chartex" xmlns:cx3="http://schemas.microsoft.com/office/drawing/2016/5/9/chartex" xmlns:cx4="http://schemas.microsoft.com/office/drawing/2016/5/10/chartex" xmlns:cx5="http://schemas.microsoft.com/office/drawing/2016/5/11/chartex" xmlns:cx6="http://schemas.microsoft.com/office/drawing/2016/5/12/chartex" xmlns:cx7="http://schemas.microsoft.com/office/drawing/2016/5/13/chartex" xmlns:cx8="http://schemas.microsoft.com/office/drawing/2016/5/14/chartex" xmlns:mc="http://schemas.openxmlformats.org/markup-compatibility/2006" xmlns:aink="http://schemas.microsoft.com/office/drawing/2016/ink" xmlns:am3d="http://schemas.microsoft.com/office/drawing/2017/model3d" xmlns:o="urn:schemas-microsoft-com:office:office" xmlns:r="http://schemas.openxmlformats.org/officeDocument/2006/relationships" xmlns:m="http://schemas.openxmlformats.org/officeDocument/2006/math" xmlns:v="urn:schemas-microsoft-com:vml" xmlns:wp14="http://schemas.microsoft.com/office/word/2010/wordprocessingDrawing" xmlns:wp="http://schemas.openxmlformats.org/drawingml/2006/wordprocessingDrawing" xmlns:w10="urn:schemas-microsoft-com:office:word" xmlns:w="http://schemas.openxmlformats.org/wordprocessingml/2006/main" xmlns:w14="http://schemas.microsoft.com/office/word/2010/wordml" xmlns:w15="http://schemas.microsoft.com/office/word/2012/wordml" xmlns:w16cid="http://schemas.microsoft.com/office/word/2016/wordml/cid" xmlns:w16se="http://schemas.microsoft.com/office/word/2015/wordml/symex" xmlns:wpg="http://schemas.microsoft.com/office/word/2010/wordprocessingGroup" xmlns:wpi="http://schemas.microsoft.com/office/word/2010/wordprocessingInk" xmlns:wne="http://schemas.microsoft.com/office/word/2006/wordml" xmlns:wps="http://schemas.microsoft.com/office/word/2010/wordprocessingShape" mc:Ignorable="w14 w15 w16se w16cid wp14">
-  <w:p>
-    <w:pPr>
-      <w:spacing w:after="0" w:line="240" w:lineRule="auto"/>
-      <w:ind w:left="180" w:right="-288" w:hanging="270"/>
-      <w:rPr>
-        <w:u w:val="single"/>
-      </w:rPr>
-    </w:pPr>
-    <w:r>
-      <w:rPr>
-        <w:u w:val="single"/>
-      </w:rPr>
-      <w:tab/>
-    </w:r>
-    <w:r>
-      <w:rPr>
-        <w:u w:val="single"/>
-      </w:rPr>
-      <w:tab/>
-    </w:r>
-    <w:r>
-      <w:rPr>
-        <w:u w:val="single"/>
-      </w:rPr>
-      <w:tab/>
-    </w:r>
-    <w:r>
-      <w:rPr>
-        <w:u w:val="single"/>
-      </w:rPr>
-      <w:tab/>
-    </w:r>
-    <w:r>
-      <w:rPr>
-        <w:u w:val="single"/>
-      </w:rPr>
-      <w:tab/>
-    </w:r>
-    <w:r>
-      <w:rPr>
-        <w:u w:val="single"/>
-      </w:rPr>
-      <w:tab/>
-    </w:r>
-    <w:r>
-      <w:rPr>
-        <w:u w:val="single"/>
-      </w:rPr>
-      <w:tab/>
-    </w:r>
-    <w:r>
-      <w:rPr>
-        <w:u w:val="single"/>
-      </w:rPr>
-      <w:tab/>
-    </w:r>
-    <w:r>
-      <w:rPr>
-        <w:u w:val="single"/>
-      </w:rPr>
-      <w:tab/>
-    </w:r>
-    <w:r>
-      <w:rPr>
-        <w:u w:val="single"/>
-      </w:rPr>
-      <w:tab/>
-    </w:r>
-    <w:r>
-      <w:rPr>
-        <w:u w:val="single"/>
-      </w:rPr>
-      <w:tab/>
-    </w:r>
-    <w:r>
-      <w:rPr>
-        <w:u w:val="single"/>
-      </w:rPr>
-      <w:tab/>
-    </w:r>
-    <w:r>
-      <w:rPr>
-        <w:u w:val="single"/>
-      </w:rPr>
-      <w:tab/>
-    </w:r>
-    <w:r>
-      <w:rPr>
-        <w:u w:val="single"/>
-      </w:rPr>
-      <w:tab/>
-    </w:r>
-    <w:r>
-      <w:rPr>
-        <w:u w:val="single"/>
-      </w:rPr>
-      <w:tab/>
-    </w:r>
-  </w:p>
-  <w:tbl>
-    <w:tblPr>
-      <w:tblW w:w="5000" w:type="pct"/>
-      <w:tblLook w:val="04A0" w:firstRow="1" w:lastRow="0" w:firstColumn="1" w:lastColumn="0" w:noHBand="0" w:noVBand="1"/>
-    </w:tblPr>
-    <w:tblGrid>
-      <w:gridCol w:w="3932"/>
-      <w:gridCol w:w="2965"/>
-      <w:gridCol w:w="3399"/>
-    </w:tblGrid>
-    <w:tr>
-      <w:tc>
-        <w:tcPr>
-          <w:tcW w:w="3861" w:type="dxa"/>
-          <w:shd w:val="clear" w:color="auto" w:fill="auto"/>
-        </w:tcPr>
-        <w:p>
-          <w:pPr>
-            <w:tabs>
-              <w:tab w:val="center" w:pos="4320"/>
-              <w:tab w:val="right" w:pos="8640"/>
-            </w:tabs>
-            <w:spacing w:after="0" w:line="240" w:lineRule="auto"/>
-            <w:ind w:left="293"/>
-            <w:textAlignment w:val="baseline"/>
-            <w:rPr>
-              <w:rFonts w:eastAsia="Times New Roman" w:cs="Calibri"/>
-              <w:b/>
-              <w:bCs/>
-              <w:sz w:val="18"/>
-              <w:szCs w:val="18"/>
-              <w:lang w:val="en-US"/>
-            </w:rPr>
-          </w:pPr>
-          <w:r>
-            <w:rPr>
-              <w:rFonts w:eastAsia="Times New Roman" w:cs="Calibri"/>
-              <w:b/>
-              <w:bCs/>
-              <w:sz w:val="18"/>
-              <w:szCs w:val="18"/>
-              <w:lang w:val="en-US"/>
-            </w:rPr>
-            <w:t>Ministry of Energy, Mines &amp; Petroleum Resources</w:t>
-          </w:r>
-        </w:p>
-        <w:p>
-          <w:pPr>
-            <w:tabs>
-              <w:tab w:val="left" w:pos="720"/>
-              <w:tab w:val="center" w:pos="4320"/>
-              <w:tab w:val="right" w:pos="8640"/>
-            </w:tabs>
-            <w:spacing w:after="0" w:line="240" w:lineRule="auto"/>
-            <w:ind w:left="293"/>
-            <w:textAlignment w:val="baseline"/>
-            <w:rPr>
-              <w:rFonts w:ascii="Arial" w:eastAsia="Times New Roman" w:hAnsi="Arial"/>
-              <w:sz w:val="18"/>
-              <w:szCs w:val="20"/>
-              <w:lang w:val="en-US"/>
-            </w:rPr>
-          </w:pPr>
-          <w:r>
-            <w:rPr>
-              <w:rFonts w:eastAsia="Times New Roman" w:cs="Calibri"/>
-              <w:bCs/>
-              <w:sz w:val="18"/>
-              <w:szCs w:val="18"/>
-              <w:lang w:val="en-US"/>
-            </w:rPr>
-            <w:t>Mines and Mineral Resources Division</w:t>
-          </w:r>
-        </w:p>
-      </w:tc>
-      <w:tc>
-        <w:tcPr>
-          <w:tcW w:w="2882" w:type="dxa"/>
-          <w:shd w:val="clear" w:color="auto" w:fill="auto"/>
-        </w:tcPr>
-        <w:p>
-          <w:pPr>
-            <w:tabs>
-              <w:tab w:val="left" w:pos="720"/>
-              <w:tab w:val="center" w:pos="4320"/>
-              <w:tab w:val="right" w:pos="8640"/>
-            </w:tabs>
-            <w:spacing w:after="0" w:line="240" w:lineRule="auto"/>
-            <w:ind w:left="27" w:right="-548"/>
-            <w:textAlignment w:val="baseline"/>
-            <w:rPr>
-              <w:rFonts w:eastAsia="Times New Roman" w:cs="Calibri"/>
-              <w:b/>
-              <w:sz w:val="18"/>
-              <w:szCs w:val="18"/>
-              <w:lang w:val="en-US"/>
-            </w:rPr>
-          </w:pPr>
-          <w:r>
-            <w:rPr>
-              <w:rFonts w:eastAsia="Times New Roman" w:cs="Calibri"/>
-              <w:b/>
-              <w:sz w:val="18"/>
-              <w:szCs w:val="18"/>
-              <w:lang w:val="en-US"/>
-            </w:rPr>
-            <w:t>Contact:</w:t>
-          </w:r>
-        </w:p>
-        <w:p>
-          <w:pPr>
-            <w:tabs>
-              <w:tab w:val="left" w:pos="720"/>
-              <w:tab w:val="center" w:pos="4320"/>
-              <w:tab w:val="right" w:pos="8640"/>
-            </w:tabs>
-            <w:spacing w:after="0" w:line="240" w:lineRule="auto"/>
-            <w:ind w:left="27" w:right="-548"/>
-            <w:textAlignment w:val="baseline"/>
-            <w:rPr>
-              <w:rFonts w:eastAsia="Times New Roman" w:cs="Calibri"/>
-              <w:sz w:val="18"/>
-              <w:szCs w:val="18"/>
-              <w:lang w:val="en-US"/>
-            </w:rPr>
-          </w:pPr>
-          <w:r>
-            <w:rPr>
-              <w:rFonts w:eastAsia="Times New Roman" w:cs="Calibri"/>
-              <w:sz w:val="18"/>
-              <w:szCs w:val="18"/>
-              <w:lang w:val="en-US"/>
-            </w:rPr>
             <w:t>Phone</w:t>
           </w:r>
           <w:r>
@@ -1988,26 +1779,6 @@
 </file>
 
 <file path=word/header1.xml><?xml version="1.0" encoding="utf-8"?>
-<w:hdr xmlns:wpc="http://schemas.microsoft.com/office/word/2010/wordprocessingCanvas" xmlns:cx="http://schemas.microsoft.com/office/drawing/2014/chartex" xmlns:cx1="http://schemas.microsoft.com/office/drawing/2015/9/8/chartex" xmlns:cx2="http://schemas.microsoft.com/office/drawing/2015/10/21/chartex" xmlns:cx3="http://schemas.microsoft.com/office/drawing/2016/5/9/chartex" xmlns:cx4="http://schemas.microsoft.com/office/drawing/2016/5/10/chartex" xmlns:cx5="http://schemas.microsoft.com/office/drawing/2016/5/11/chartex" xmlns:cx6="http://schemas.microsoft.com/office/drawing/2016/5/12/chartex" xmlns:cx7="http://schemas.microsoft.com/office/drawing/2016/5/13/chartex" xmlns:cx8="http://schemas.microsoft.com/office/drawing/2016/5/14/chartex" xmlns:mc="http://schemas.openxmlformats.org/markup-compatibility/2006" xmlns:aink="http://schemas.microsoft.com/office/drawing/2016/ink" xmlns:am3d="http://schemas.microsoft.com/office/drawing/2017/model3d" xmlns:o="urn:schemas-microsoft-com:office:office" xmlns:r="http://schemas.openxmlformats.org/officeDocument/2006/relationships" xmlns:m="http://schemas.openxmlformats.org/officeDocument/2006/math" xmlns:v="urn:schemas-microsoft-com:vml" xmlns:wp14="http://schemas.microsoft.com/office/word/2010/wordprocessingDrawing" xmlns:wp="http://schemas.openxmlformats.org/drawingml/2006/wordprocessingDrawing" xmlns:w10="urn:schemas-microsoft-com:office:word" xmlns:w="http://schemas.openxmlformats.org/wordprocessingml/2006/main" xmlns:w14="http://schemas.microsoft.com/office/word/2010/wordml" xmlns:w15="http://schemas.microsoft.com/office/word/2012/wordml" xmlns:w16cid="http://schemas.microsoft.com/office/word/2016/wordml/cid" xmlns:w16se="http://schemas.microsoft.com/office/word/2015/wordml/symex" xmlns:wpg="http://schemas.microsoft.com/office/word/2010/wordprocessingGroup" xmlns:wpi="http://schemas.microsoft.com/office/word/2010/wordprocessingInk" xmlns:wne="http://schemas.microsoft.com/office/word/2006/wordml" xmlns:wps="http://schemas.microsoft.com/office/word/2010/wordprocessingShape" mc:Ignorable="w14 w15 w16se w16cid wp14">
-  <w:p>
-    <w:pPr>
-      <w:pStyle w:val="Header"/>
-    </w:pPr>
-  </w:p>
-  <w:p>
-    <w:pPr>
-      <w:pStyle w:val="Header"/>
-    </w:pPr>
-  </w:p>
-  <w:p>
-    <w:pPr>
-      <w:pStyle w:val="Header"/>
-    </w:pPr>
-  </w:p>
-</w:hdr>
-</file>
-
-<file path=word/header2.xml><?xml version="1.0" encoding="utf-8"?>
 <w:hdr xmlns:wpc="http://schemas.microsoft.com/office/word/2010/wordprocessingCanvas" xmlns:cx="http://schemas.microsoft.com/office/drawing/2014/chartex" xmlns:cx1="http://schemas.microsoft.com/office/drawing/2015/9/8/chartex" xmlns:cx2="http://schemas.microsoft.com/office/drawing/2015/10/21/chartex" xmlns:cx3="http://schemas.microsoft.com/office/drawing/2016/5/9/chartex" xmlns:cx4="http://schemas.microsoft.com/office/drawing/2016/5/10/chartex" xmlns:cx5="http://schemas.microsoft.com/office/drawing/2016/5/11/chartex" xmlns:cx6="http://schemas.microsoft.com/office/drawing/2016/5/12/chartex" xmlns:cx7="http://schemas.microsoft.com/office/drawing/2016/5/13/chartex" xmlns:cx8="http://schemas.microsoft.com/office/drawing/2016/5/14/chartex" xmlns:mc="http://schemas.openxmlformats.org/markup-compatibility/2006" xmlns:aink="http://schemas.microsoft.com/office/drawing/2016/ink" xmlns:am3d="http://schemas.microsoft.com/office/drawing/2017/model3d" xmlns:o="urn:schemas-microsoft-com:office:office" xmlns:r="http://schemas.openxmlformats.org/officeDocument/2006/relationships" xmlns:m="http://schemas.openxmlformats.org/officeDocument/2006/math" xmlns:v="urn:schemas-microsoft-com:vml" xmlns:wp14="http://schemas.microsoft.com/office/word/2010/wordprocessingDrawing" xmlns:wp="http://schemas.openxmlformats.org/drawingml/2006/wordprocessingDrawing" xmlns:w10="urn:schemas-microsoft-com:office:word" xmlns:w="http://schemas.openxmlformats.org/wordprocessingml/2006/main" xmlns:w14="http://schemas.microsoft.com/office/word/2010/wordml" xmlns:w15="http://schemas.microsoft.com/office/word/2012/wordml" xmlns:w16cid="http://schemas.microsoft.com/office/word/2016/wordml/cid" xmlns:w16se="http://schemas.microsoft.com/office/word/2015/wordml/symex" xmlns:wpg="http://schemas.microsoft.com/office/word/2010/wordprocessingGroup" xmlns:wpi="http://schemas.microsoft.com/office/word/2010/wordprocessingInk" xmlns:wne="http://schemas.microsoft.com/office/word/2006/wordml" xmlns:wps="http://schemas.microsoft.com/office/word/2010/wordprocessingShape" mc:Ignorable="w14 w15 w16se w16cid wp14">
   <w:tbl>
     <w:tblPr>
@@ -2054,7 +1825,7 @@
                 <v:path o:extrusionok="f" gradientshapeok="t" o:connecttype="rect"/>
                 <o:lock v:ext="edit" aspectratio="t"/>
               </v:shapetype>
-              <v:shape id="Image1" o:spid="_x0000_i1025" type="#_x0000_t75" style="width:163pt;height:64.5pt;visibility:visible;mso-wrap-style:square">
+              <v:shape id="Image1" o:spid="_x0000_i1031" type="#_x0000_t75" style="width:163pt;height:64.5pt;visibility:visible;mso-wrap-style:square">
                 <v:imagedata r:id="rId1" o:title=""/>
               </v:shape>
             </w:pict>

</xml_diff>

<commit_message>
update template, sql, other
</commit_message>
<xml_diff>
--- a/services/core-api/app/templates/now/Acknowledgment Letter Template (NoW).docx
+++ b/services/core-api/app/templates/now/Acknowledgment Letter Template (NoW).docx
@@ -10,20 +10,7 @@
         <w:spacing w:after="0" w:line="240" w:lineRule="auto"/>
       </w:pPr>
       <w:r>
-        <w:t>{</w:t>
-      </w:r>
-      <w:proofErr w:type="spellStart"/>
-      <w:proofErr w:type="gramStart"/>
-      <w:r>
-        <w:t>d.letter</w:t>
-      </w:r>
-      <w:proofErr w:type="gramEnd"/>
-      <w:r>
-        <w:t>_dt</w:t>
-      </w:r>
-      <w:proofErr w:type="spellEnd"/>
-      <w:r>
-        <w:t>}</w:t>
+        <w:t>{d.letter_dt}</w:t>
       </w:r>
       <w:r>
         <w:tab/>
@@ -36,15 +23,7 @@
         <w:t xml:space="preserve"> 14675-20-</w:t>
       </w:r>
       <w:r>
-        <w:t>{</w:t>
-      </w:r>
-      <w:proofErr w:type="spellStart"/>
-      <w:r>
-        <w:t>d.mine_no</w:t>
-      </w:r>
-      <w:proofErr w:type="spellEnd"/>
-      <w:r>
-        <w:t>}</w:t>
+        <w:t>{d.mine_no}</w:t>
       </w:r>
     </w:p>
     <w:p>
@@ -79,20 +58,7 @@
         <w:spacing w:after="0" w:line="240" w:lineRule="auto"/>
       </w:pPr>
       <w:r>
-        <w:t>{</w:t>
-      </w:r>
-      <w:proofErr w:type="spellStart"/>
-      <w:proofErr w:type="gramStart"/>
-      <w:r>
-        <w:t>d.proponent</w:t>
-      </w:r>
-      <w:proofErr w:type="gramEnd"/>
-      <w:r>
-        <w:t>_name</w:t>
-      </w:r>
-      <w:proofErr w:type="spellEnd"/>
-      <w:r>
-        <w:t>}</w:t>
+        <w:t>{d.proponent_name}</w:t>
       </w:r>
     </w:p>
     <w:p>
@@ -103,20 +69,7 @@
         <w:spacing w:after="0" w:line="240" w:lineRule="auto"/>
       </w:pPr>
       <w:r>
-        <w:t>{</w:t>
-      </w:r>
-      <w:proofErr w:type="spellStart"/>
-      <w:proofErr w:type="gramStart"/>
-      <w:r>
-        <w:t>d.proponent</w:t>
-      </w:r>
-      <w:proofErr w:type="gramEnd"/>
-      <w:r>
-        <w:t>_address</w:t>
-      </w:r>
-      <w:proofErr w:type="spellEnd"/>
-      <w:r>
-        <w:t>}</w:t>
+        <w:t>{d.proponent_address}</w:t>
       </w:r>
     </w:p>
     <w:p>
@@ -135,20 +88,7 @@
         <w:spacing w:after="0" w:line="240" w:lineRule="auto"/>
       </w:pPr>
       <w:r>
-        <w:t>Emailed to: {</w:t>
-      </w:r>
-      <w:proofErr w:type="spellStart"/>
-      <w:proofErr w:type="gramStart"/>
-      <w:r>
-        <w:t>d.emailed</w:t>
-      </w:r>
-      <w:proofErr w:type="gramEnd"/>
-      <w:r>
-        <w:t>_to</w:t>
-      </w:r>
-      <w:proofErr w:type="spellEnd"/>
-      <w:r>
-        <w:t>}</w:t>
+        <w:t>Emailed to: {d.emailed_to}</w:t>
       </w:r>
     </w:p>
     <w:p>
@@ -170,20 +110,7 @@
         </w:rPr>
       </w:pPr>
       <w:r>
-        <w:t>{</w:t>
-      </w:r>
-      <w:proofErr w:type="spellStart"/>
-      <w:proofErr w:type="gramStart"/>
-      <w:r>
-        <w:t>d.proponent</w:t>
-      </w:r>
-      <w:proofErr w:type="gramEnd"/>
-      <w:r>
-        <w:t>_name</w:t>
-      </w:r>
-      <w:proofErr w:type="spellEnd"/>
-      <w:r>
-        <w:t>},</w:t>
+        <w:t>{d.proponent_name},</w:t>
       </w:r>
     </w:p>
     <w:p>
@@ -232,23 +159,7 @@
           <w:b/>
         </w:rPr>
         <w:tab/>
-        <w:t>Property: {</w:t>
-      </w:r>
-      <w:proofErr w:type="spellStart"/>
-      <w:proofErr w:type="gramStart"/>
-      <w:r>
-        <w:rPr>
-          <w:b/>
-        </w:rPr>
-        <w:t>d.property</w:t>
-      </w:r>
-      <w:proofErr w:type="spellEnd"/>
-      <w:proofErr w:type="gramEnd"/>
-      <w:r>
-        <w:rPr>
-          <w:b/>
-        </w:rPr>
-        <w:t>}</w:t>
+        <w:t>Property: {d.property}</w:t>
       </w:r>
     </w:p>
     <w:p>
@@ -266,11 +177,7 @@
         <w:jc w:val="both"/>
       </w:pPr>
       <w:r>
-        <w:t>This letter acknowledges receipt of your Notice of Work and Reclamation Program dated {</w:t>
-      </w:r>
-      <w:proofErr w:type="spellStart"/>
-      <w:r>
-        <w:t>d.</w:t>
+        <w:t>This letter acknowledges receipt of your Notice of Work and Reclamation Program dated {d.</w:t>
       </w:r>
       <w:r>
         <w:rPr>
@@ -279,11 +186,7 @@
         <w:t>application</w:t>
       </w:r>
       <w:r>
-        <w:t>_dt</w:t>
-      </w:r>
-      <w:proofErr w:type="spellEnd"/>
-      <w:r>
-        <w:t>}.</w:t>
+        <w:t>_dt}.</w:t>
       </w:r>
     </w:p>
     <w:p>
@@ -292,20 +195,7 @@
         <w:spacing w:after="120"/>
       </w:pPr>
       <w:r>
-        <w:t>Your proposed program of {</w:t>
-      </w:r>
-      <w:proofErr w:type="spellStart"/>
-      <w:proofErr w:type="gramStart"/>
-      <w:r>
-        <w:t>d.exploration</w:t>
-      </w:r>
-      <w:proofErr w:type="gramEnd"/>
-      <w:r>
-        <w:t>_type</w:t>
-      </w:r>
-      <w:proofErr w:type="spellEnd"/>
-      <w:r>
-        <w:t xml:space="preserve">} has been referred to other resource agencies and has been sent to Indigenous Nations for consultation.  </w:t>
+        <w:t xml:space="preserve">Your proposed program of {d.exploration_type} has been referred to other resource agencies and has been sent to Indigenous Nations for consultation.  </w:t>
       </w:r>
     </w:p>
     <w:p>
@@ -320,29 +210,7 @@
         <w:rPr>
           <w:b/>
         </w:rPr>
-        <w:t>${</w:t>
-      </w:r>
-      <w:proofErr w:type="spellStart"/>
-      <w:proofErr w:type="gramStart"/>
-      <w:r>
-        <w:rPr>
-          <w:b/>
-        </w:rPr>
-        <w:t>d.bond</w:t>
-      </w:r>
-      <w:proofErr w:type="gramEnd"/>
-      <w:r>
-        <w:rPr>
-          <w:b/>
-        </w:rPr>
-        <w:t>_inc_amt</w:t>
-      </w:r>
-      <w:proofErr w:type="spellEnd"/>
-      <w:r>
-        <w:rPr>
-          <w:b/>
-        </w:rPr>
-        <w:t>}</w:t>
+        <w:t>${d.bond_inc_amt}</w:t>
       </w:r>
       <w:r>
         <w:rPr>
@@ -371,32 +239,23 @@
           <w:rFonts w:cs="Arial"/>
           <w:lang w:eastAsia="en-CA"/>
         </w:rPr>
-        <w:t>{</w:t>
-      </w:r>
-      <w:proofErr w:type="spellStart"/>
-      <w:proofErr w:type="gramStart"/>
+        <w:t>{d.letter</w:t>
+      </w:r>
       <w:r>
         <w:rPr>
           <w:rFonts w:cs="Arial"/>
           <w:lang w:eastAsia="en-CA"/>
         </w:rPr>
-        <w:t>d.letter</w:t>
-      </w:r>
-      <w:proofErr w:type="gramEnd"/>
+        <w:t>_</w:t>
+      </w:r>
+      <w:bookmarkStart w:id="1" w:name="_GoBack"/>
+      <w:bookmarkEnd w:id="1"/>
       <w:r>
         <w:rPr>
           <w:rFonts w:cs="Arial"/>
           <w:lang w:eastAsia="en-CA"/>
         </w:rPr>
-        <w:t>_body</w:t>
-      </w:r>
-      <w:proofErr w:type="spellEnd"/>
-      <w:r>
-        <w:rPr>
-          <w:rFonts w:cs="Arial"/>
-          <w:lang w:eastAsia="en-CA"/>
-        </w:rPr>
-        <w:t>}</w:t>
+        <w:t>body}</w:t>
       </w:r>
     </w:p>
     <w:p>
@@ -455,17 +314,7 @@
         <w:spacing w:after="120" w:line="240" w:lineRule="exact"/>
       </w:pPr>
       <w:r>
-        <w:t>{</w:t>
-      </w:r>
-      <w:proofErr w:type="spellStart"/>
-      <w:proofErr w:type="gramStart"/>
-      <w:r>
-        <w:t>d.inspector</w:t>
-      </w:r>
-      <w:proofErr w:type="spellEnd"/>
-      <w:proofErr w:type="gramEnd"/>
-      <w:r>
-        <w:t>}</w:t>
+        <w:t>{d.inspector}</w:t>
       </w:r>
     </w:p>
     <w:p>
@@ -507,8 +356,6 @@
         </w:rPr>
         <w:t>MEMPR Regional Mine Reclamation Bond Calculator</w:t>
       </w:r>
-      <w:bookmarkStart w:id="1" w:name="_GoBack"/>
-      <w:bookmarkEnd w:id="1"/>
     </w:p>
     <w:p>
       <w:pPr>
@@ -964,7 +811,7 @@
               <w:szCs w:val="18"/>
               <w:lang w:val="en-US"/>
             </w:rPr>
-            <w:t>_contact_email}</w:t>
+            <w:t>_email}</w:t>
           </w:r>
         </w:p>
       </w:tc>
@@ -1386,39 +1233,17 @@
               <w:szCs w:val="18"/>
               <w:lang w:val="en-US"/>
             </w:rPr>
-            <w:t>{</w:t>
-          </w:r>
-          <w:proofErr w:type="spellStart"/>
-          <w:proofErr w:type="gramStart"/>
-          <w:r>
-            <w:rPr>
-              <w:rFonts w:eastAsia="Times New Roman" w:cs="Calibri"/>
-              <w:sz w:val="18"/>
-              <w:szCs w:val="18"/>
-              <w:lang w:val="en-US"/>
-            </w:rPr>
-            <w:t>d.</w:t>
-          </w:r>
-          <w:r>
-            <w:rPr>
-              <w:rFonts w:eastAsia="Times New Roman" w:cs="Calibri"/>
-              <w:sz w:val="18"/>
-              <w:szCs w:val="18"/>
-              <w:lang w:val="en-US"/>
-            </w:rPr>
-            <w:t>regional</w:t>
-          </w:r>
-          <w:proofErr w:type="gramEnd"/>
-          <w:r>
-            <w:rPr>
-              <w:rFonts w:eastAsia="Times New Roman" w:cs="Calibri"/>
-              <w:sz w:val="18"/>
-              <w:szCs w:val="18"/>
-              <w:lang w:val="en-US"/>
-            </w:rPr>
-            <w:t>_office_contact_phone_number</w:t>
-          </w:r>
-          <w:proofErr w:type="spellEnd"/>
+            <w:t>{d.</w:t>
+          </w:r>
+          <w:r>
+            <w:rPr>
+              <w:rFonts w:eastAsia="Times New Roman" w:cs="Calibri"/>
+              <w:sz w:val="18"/>
+              <w:szCs w:val="18"/>
+              <w:lang w:val="en-US"/>
+            </w:rPr>
+            <w:t>regional_office_contact_phone_number</w:t>
+          </w:r>
           <w:r>
             <w:rPr>
               <w:rFonts w:eastAsia="Times New Roman" w:cs="Calibri"/>
@@ -1471,39 +1296,17 @@
               <w:szCs w:val="18"/>
               <w:lang w:val="en-US"/>
             </w:rPr>
-            <w:t>{</w:t>
-          </w:r>
-          <w:proofErr w:type="spellStart"/>
-          <w:proofErr w:type="gramStart"/>
-          <w:r>
-            <w:rPr>
-              <w:rFonts w:eastAsia="Times New Roman" w:cs="Calibri"/>
-              <w:sz w:val="18"/>
-              <w:szCs w:val="18"/>
-              <w:lang w:val="en-US"/>
-            </w:rPr>
-            <w:t>d.</w:t>
-          </w:r>
-          <w:r>
-            <w:rPr>
-              <w:rFonts w:eastAsia="Times New Roman" w:cs="Calibri"/>
-              <w:sz w:val="18"/>
-              <w:szCs w:val="18"/>
-              <w:lang w:val="en-US"/>
-            </w:rPr>
-            <w:t>regional</w:t>
-          </w:r>
-          <w:proofErr w:type="gramEnd"/>
-          <w:r>
-            <w:rPr>
-              <w:rFonts w:eastAsia="Times New Roman" w:cs="Calibri"/>
-              <w:sz w:val="18"/>
-              <w:szCs w:val="18"/>
-              <w:lang w:val="en-US"/>
-            </w:rPr>
-            <w:t>_office_contact_fax_number</w:t>
-          </w:r>
-          <w:proofErr w:type="spellEnd"/>
+            <w:t>{d.</w:t>
+          </w:r>
+          <w:r>
+            <w:rPr>
+              <w:rFonts w:eastAsia="Times New Roman" w:cs="Calibri"/>
+              <w:sz w:val="18"/>
+              <w:szCs w:val="18"/>
+              <w:lang w:val="en-US"/>
+            </w:rPr>
+            <w:t>regional_office_contact_fax_number</w:t>
+          </w:r>
           <w:r>
             <w:rPr>
               <w:rFonts w:eastAsia="Times New Roman" w:cs="Calibri"/>
@@ -1549,38 +1352,7 @@
               <w:szCs w:val="18"/>
               <w:lang w:val="en-US"/>
             </w:rPr>
-            <w:t>{</w:t>
-          </w:r>
-          <w:proofErr w:type="spellStart"/>
-          <w:proofErr w:type="gramStart"/>
-          <w:r>
-            <w:rPr>
-              <w:rFonts w:eastAsia="Times New Roman" w:cs="Calibri"/>
-              <w:sz w:val="18"/>
-              <w:szCs w:val="18"/>
-              <w:lang w:val="en-US"/>
-            </w:rPr>
-            <w:t>d.regional</w:t>
-          </w:r>
-          <w:proofErr w:type="gramEnd"/>
-          <w:r>
-            <w:rPr>
-              <w:rFonts w:eastAsia="Times New Roman" w:cs="Calibri"/>
-              <w:sz w:val="18"/>
-              <w:szCs w:val="18"/>
-              <w:lang w:val="en-US"/>
-            </w:rPr>
-            <w:t>_office_contact_email</w:t>
-          </w:r>
-          <w:proofErr w:type="spellEnd"/>
-          <w:r>
-            <w:rPr>
-              <w:rFonts w:eastAsia="Times New Roman" w:cs="Calibri"/>
-              <w:sz w:val="18"/>
-              <w:szCs w:val="18"/>
-              <w:lang w:val="en-US"/>
-            </w:rPr>
-            <w:t>}</w:t>
+            <w:t>{d.regional_office_contact_email}</w:t>
           </w:r>
         </w:p>
       </w:tc>
@@ -1642,36 +1414,16 @@
               <w:szCs w:val="18"/>
               <w:lang w:val="en-US"/>
             </w:rPr>
-            <w:t>{</w:t>
-          </w:r>
-          <w:proofErr w:type="gramStart"/>
-          <w:r>
-            <w:rPr>
-              <w:rFonts w:eastAsia="Times New Roman" w:cs="Calibri"/>
-              <w:sz w:val="18"/>
-              <w:szCs w:val="18"/>
-              <w:lang w:val="en-US"/>
-            </w:rPr>
-            <w:t>d.</w:t>
-          </w:r>
-          <w:r>
-            <w:rPr>
-              <w:rFonts w:eastAsia="Times New Roman" w:cs="Calibri"/>
-              <w:sz w:val="18"/>
-              <w:szCs w:val="18"/>
-              <w:lang w:val="en-US"/>
-            </w:rPr>
-            <w:t>regional</w:t>
-          </w:r>
-          <w:proofErr w:type="gramEnd"/>
-          <w:r>
-            <w:rPr>
-              <w:rFonts w:eastAsia="Times New Roman" w:cs="Calibri"/>
-              <w:sz w:val="18"/>
-              <w:szCs w:val="18"/>
-              <w:lang w:val="en-US"/>
-            </w:rPr>
-            <w:t>_office_contact_mailing_addre</w:t>
+            <w:t>{d.</w:t>
+          </w:r>
+          <w:r>
+            <w:rPr>
+              <w:rFonts w:eastAsia="Times New Roman" w:cs="Calibri"/>
+              <w:sz w:val="18"/>
+              <w:szCs w:val="18"/>
+              <w:lang w:val="en-US"/>
+            </w:rPr>
+            <w:t>regional_office_contact_mailing_addre</w:t>
           </w:r>
           <w:r>
             <w:rPr>
@@ -1825,7 +1577,7 @@
                 <v:path o:extrusionok="f" gradientshapeok="t" o:connecttype="rect"/>
                 <o:lock v:ext="edit" aspectratio="t"/>
               </v:shapetype>
-              <v:shape id="Image1" o:spid="_x0000_i1031" type="#_x0000_t75" style="width:163pt;height:64.5pt;visibility:visible;mso-wrap-style:square">
+              <v:shape id="Image1" o:spid="_x0000_i1025" type="#_x0000_t75" style="width:163pt;height:64.5pt;visibility:visible;mso-wrap-style:square">
                 <v:imagedata r:id="rId1" o:title=""/>
               </v:shape>
             </w:pict>

</xml_diff>

<commit_message>
Update letter template footers
</commit_message>
<xml_diff>
--- a/services/core-api/app/templates/now/Acknowledgment Letter Template (NoW).docx
+++ b/services/core-api/app/templates/now/Acknowledgment Letter Template (NoW).docx
@@ -56,8 +56,6 @@
         </w:tabs>
         <w:spacing w:after="0" w:line="240" w:lineRule="auto"/>
       </w:pPr>
-      <w:bookmarkStart w:id="0" w:name="_GoBack"/>
-      <w:bookmarkEnd w:id="0"/>
     </w:p>
     <w:p>
       <w:pPr>
@@ -210,14 +208,14 @@
         </w:rPr>
         <w:tab/>
       </w:r>
-      <w:bookmarkStart w:id="1" w:name="_Hlk33448225"/>
+      <w:bookmarkStart w:id="0" w:name="_Hlk33448225"/>
       <w:r>
         <w:rPr>
           <w:b/>
         </w:rPr>
         <w:t>Application for Mines Act Permit</w:t>
       </w:r>
-      <w:bookmarkEnd w:id="1"/>
+      <w:bookmarkEnd w:id="0"/>
     </w:p>
     <w:p>
       <w:pPr>
@@ -332,7 +330,7 @@
       </w:r>
       <w:r>
         <w:rPr>
-          <w:b/>
+          <w:bCs/>
         </w:rPr>
         <w:t>${</w:t>
       </w:r>
@@ -340,21 +338,21 @@
       <w:proofErr w:type="gramStart"/>
       <w:r>
         <w:rPr>
-          <w:b/>
+          <w:bCs/>
         </w:rPr>
         <w:t>d.bond</w:t>
       </w:r>
       <w:proofErr w:type="gramEnd"/>
       <w:r>
         <w:rPr>
-          <w:b/>
+          <w:bCs/>
         </w:rPr>
         <w:t>_inc_amt</w:t>
       </w:r>
       <w:proofErr w:type="spellEnd"/>
       <w:r>
         <w:rPr>
-          <w:b/>
+          <w:bCs/>
         </w:rPr>
         <w:t>}</w:t>
       </w:r>
@@ -591,10 +589,12 @@
       </w:r>
     </w:p>
     <w:sectPr>
-      <w:headerReference w:type="default" r:id="rId6"/>
-      <w:footerReference w:type="default" r:id="rId7"/>
-      <w:headerReference w:type="first" r:id="rId8"/>
-      <w:footerReference w:type="first" r:id="rId9"/>
+      <w:headerReference w:type="even" r:id="rId6"/>
+      <w:headerReference w:type="default" r:id="rId7"/>
+      <w:footerReference w:type="even" r:id="rId8"/>
+      <w:footerReference w:type="default" r:id="rId9"/>
+      <w:headerReference w:type="first" r:id="rId10"/>
+      <w:footerReference w:type="first" r:id="rId11"/>
       <w:type w:val="continuous"/>
       <w:pgSz w:w="12240" w:h="15840"/>
       <w:pgMar w:top="1440" w:right="1080" w:bottom="1440" w:left="1080" w:header="634" w:footer="187" w:gutter="0"/>
@@ -635,13 +635,23 @@
 <w:ftr xmlns:wpc="http://schemas.microsoft.com/office/word/2010/wordprocessingCanvas" xmlns:cx="http://schemas.microsoft.com/office/drawing/2014/chartex" xmlns:cx1="http://schemas.microsoft.com/office/drawing/2015/9/8/chartex" xmlns:cx2="http://schemas.microsoft.com/office/drawing/2015/10/21/chartex" xmlns:cx3="http://schemas.microsoft.com/office/drawing/2016/5/9/chartex" xmlns:cx4="http://schemas.microsoft.com/office/drawing/2016/5/10/chartex" xmlns:cx5="http://schemas.microsoft.com/office/drawing/2016/5/11/chartex" xmlns:cx6="http://schemas.microsoft.com/office/drawing/2016/5/12/chartex" xmlns:cx7="http://schemas.microsoft.com/office/drawing/2016/5/13/chartex" xmlns:cx8="http://schemas.microsoft.com/office/drawing/2016/5/14/chartex" xmlns:mc="http://schemas.openxmlformats.org/markup-compatibility/2006" xmlns:aink="http://schemas.microsoft.com/office/drawing/2016/ink" xmlns:am3d="http://schemas.microsoft.com/office/drawing/2017/model3d" xmlns:o="urn:schemas-microsoft-com:office:office" xmlns:r="http://schemas.openxmlformats.org/officeDocument/2006/relationships" xmlns:m="http://schemas.openxmlformats.org/officeDocument/2006/math" xmlns:v="urn:schemas-microsoft-com:vml" xmlns:wp14="http://schemas.microsoft.com/office/word/2010/wordprocessingDrawing" xmlns:wp="http://schemas.openxmlformats.org/drawingml/2006/wordprocessingDrawing" xmlns:w10="urn:schemas-microsoft-com:office:word" xmlns:w="http://schemas.openxmlformats.org/wordprocessingml/2006/main" xmlns:w14="http://schemas.microsoft.com/office/word/2010/wordml" xmlns:w15="http://schemas.microsoft.com/office/word/2012/wordml" xmlns:w16cid="http://schemas.microsoft.com/office/word/2016/wordml/cid" xmlns:w16se="http://schemas.microsoft.com/office/word/2015/wordml/symex" xmlns:wpg="http://schemas.microsoft.com/office/word/2010/wordprocessingGroup" xmlns:wpi="http://schemas.microsoft.com/office/word/2010/wordprocessingInk" xmlns:wne="http://schemas.microsoft.com/office/word/2006/wordml" xmlns:wps="http://schemas.microsoft.com/office/word/2010/wordprocessingShape" mc:Ignorable="w14 w15 w16se w16cid wp14">
   <w:p>
     <w:pPr>
+      <w:pStyle w:val="Footer"/>
+    </w:pPr>
+  </w:p>
+</w:ftr>
+</file>
+
+<file path=word/footer2.xml><?xml version="1.0" encoding="utf-8"?>
+<w:ftr xmlns:wpc="http://schemas.microsoft.com/office/word/2010/wordprocessingCanvas" xmlns:cx="http://schemas.microsoft.com/office/drawing/2014/chartex" xmlns:cx1="http://schemas.microsoft.com/office/drawing/2015/9/8/chartex" xmlns:cx2="http://schemas.microsoft.com/office/drawing/2015/10/21/chartex" xmlns:cx3="http://schemas.microsoft.com/office/drawing/2016/5/9/chartex" xmlns:cx4="http://schemas.microsoft.com/office/drawing/2016/5/10/chartex" xmlns:cx5="http://schemas.microsoft.com/office/drawing/2016/5/11/chartex" xmlns:cx6="http://schemas.microsoft.com/office/drawing/2016/5/12/chartex" xmlns:cx7="http://schemas.microsoft.com/office/drawing/2016/5/13/chartex" xmlns:cx8="http://schemas.microsoft.com/office/drawing/2016/5/14/chartex" xmlns:mc="http://schemas.openxmlformats.org/markup-compatibility/2006" xmlns:aink="http://schemas.microsoft.com/office/drawing/2016/ink" xmlns:am3d="http://schemas.microsoft.com/office/drawing/2017/model3d" xmlns:o="urn:schemas-microsoft-com:office:office" xmlns:r="http://schemas.openxmlformats.org/officeDocument/2006/relationships" xmlns:m="http://schemas.openxmlformats.org/officeDocument/2006/math" xmlns:v="urn:schemas-microsoft-com:vml" xmlns:wp14="http://schemas.microsoft.com/office/word/2010/wordprocessingDrawing" xmlns:wp="http://schemas.openxmlformats.org/drawingml/2006/wordprocessingDrawing" xmlns:w10="urn:schemas-microsoft-com:office:word" xmlns:w="http://schemas.openxmlformats.org/wordprocessingml/2006/main" xmlns:w14="http://schemas.microsoft.com/office/word/2010/wordml" xmlns:w15="http://schemas.microsoft.com/office/word/2012/wordml" xmlns:w16cid="http://schemas.microsoft.com/office/word/2016/wordml/cid" xmlns:w16se="http://schemas.microsoft.com/office/word/2015/wordml/symex" xmlns:wpg="http://schemas.microsoft.com/office/word/2010/wordprocessingGroup" xmlns:wpi="http://schemas.microsoft.com/office/word/2010/wordprocessingInk" xmlns:wne="http://schemas.microsoft.com/office/word/2006/wordml" xmlns:wps="http://schemas.microsoft.com/office/word/2010/wordprocessingShape" mc:Ignorable="w14 w15 w16se w16cid wp14">
+  <w:p>
+    <w:pPr>
       <w:spacing w:after="0" w:line="240" w:lineRule="auto"/>
       <w:ind w:left="180" w:right="-288" w:hanging="270"/>
       <w:rPr>
         <w:u w:val="single"/>
       </w:rPr>
     </w:pPr>
-    <w:bookmarkStart w:id="2" w:name="_Hlk37327894"/>
+    <w:bookmarkStart w:id="1" w:name="_Hlk37327894"/>
     <w:r>
       <w:rPr>
         <w:u w:val="single"/>
@@ -736,12 +746,16 @@
   <w:tbl>
     <w:tblPr>
       <w:tblW w:w="5000" w:type="pct"/>
+      <w:tblCellMar>
+        <w:left w:w="142" w:type="dxa"/>
+        <w:right w:w="142" w:type="dxa"/>
+      </w:tblCellMar>
       <w:tblLook w:val="04A0" w:firstRow="1" w:lastRow="0" w:firstColumn="1" w:lastColumn="0" w:noHBand="0" w:noVBand="1"/>
     </w:tblPr>
     <w:tblGrid>
-      <w:gridCol w:w="3943"/>
-      <w:gridCol w:w="2944"/>
-      <w:gridCol w:w="3409"/>
+      <w:gridCol w:w="3970"/>
+      <w:gridCol w:w="2963"/>
+      <w:gridCol w:w="3431"/>
     </w:tblGrid>
     <w:tr>
       <w:tc>
@@ -767,7 +781,7 @@
               <w:lang w:val="en-US"/>
             </w:rPr>
           </w:pPr>
-          <w:bookmarkStart w:id="3" w:name="_Hlk37327873"/>
+          <w:bookmarkStart w:id="2" w:name="_Hlk37327873"/>
           <w:r>
             <w:rPr>
               <w:rFonts w:eastAsia="Times New Roman" w:cs="Calibri"/>
@@ -805,7 +819,19 @@
               <w:szCs w:val="18"/>
               <w:lang w:val="en-US"/>
             </w:rPr>
-            <w:t>Mines and Mineral Resources Division</w:t>
+            <w:t>Mines and Miner</w:t>
+          </w:r>
+          <w:bookmarkStart w:id="3" w:name="_GoBack"/>
+          <w:bookmarkEnd w:id="3"/>
+          <w:r>
+            <w:rPr>
+              <w:rFonts w:eastAsia="Times New Roman" w:cs="Calibri"/>
+              <w:bCs/>
+              <w:sz w:val="18"/>
+              <w:szCs w:val="18"/>
+              <w:lang w:val="en-US"/>
+            </w:rPr>
+            <w:t>al Resources Division</w:t>
           </w:r>
         </w:p>
       </w:tc>
@@ -1176,8 +1202,8 @@
         </w:p>
       </w:tc>
     </w:tr>
+    <w:bookmarkEnd w:id="1"/>
     <w:bookmarkEnd w:id="2"/>
-    <w:bookmarkEnd w:id="3"/>
   </w:tbl>
   <w:p>
     <w:pPr>
@@ -1191,7 +1217,7 @@
 </w:ftr>
 </file>
 
-<file path=word/footer2.xml><?xml version="1.0" encoding="utf-8"?>
+<file path=word/footer3.xml><?xml version="1.0" encoding="utf-8"?>
 <w:ftr xmlns:wpc="http://schemas.microsoft.com/office/word/2010/wordprocessingCanvas" xmlns:cx="http://schemas.microsoft.com/office/drawing/2014/chartex" xmlns:cx1="http://schemas.microsoft.com/office/drawing/2015/9/8/chartex" xmlns:cx2="http://schemas.microsoft.com/office/drawing/2015/10/21/chartex" xmlns:cx3="http://schemas.microsoft.com/office/drawing/2016/5/9/chartex" xmlns:cx4="http://schemas.microsoft.com/office/drawing/2016/5/10/chartex" xmlns:cx5="http://schemas.microsoft.com/office/drawing/2016/5/11/chartex" xmlns:cx6="http://schemas.microsoft.com/office/drawing/2016/5/12/chartex" xmlns:cx7="http://schemas.microsoft.com/office/drawing/2016/5/13/chartex" xmlns:cx8="http://schemas.microsoft.com/office/drawing/2016/5/14/chartex" xmlns:mc="http://schemas.openxmlformats.org/markup-compatibility/2006" xmlns:aink="http://schemas.microsoft.com/office/drawing/2016/ink" xmlns:am3d="http://schemas.microsoft.com/office/drawing/2017/model3d" xmlns:o="urn:schemas-microsoft-com:office:office" xmlns:r="http://schemas.openxmlformats.org/officeDocument/2006/relationships" xmlns:m="http://schemas.openxmlformats.org/officeDocument/2006/math" xmlns:v="urn:schemas-microsoft-com:vml" xmlns:wp14="http://schemas.microsoft.com/office/word/2010/wordprocessingDrawing" xmlns:wp="http://schemas.openxmlformats.org/drawingml/2006/wordprocessingDrawing" xmlns:w10="urn:schemas-microsoft-com:office:word" xmlns:w="http://schemas.openxmlformats.org/wordprocessingml/2006/main" xmlns:w14="http://schemas.microsoft.com/office/word/2010/wordml" xmlns:w15="http://schemas.microsoft.com/office/word/2012/wordml" xmlns:w16cid="http://schemas.microsoft.com/office/word/2016/wordml/cid" xmlns:w16se="http://schemas.microsoft.com/office/word/2015/wordml/symex" xmlns:wpg="http://schemas.microsoft.com/office/word/2010/wordprocessingGroup" xmlns:wpi="http://schemas.microsoft.com/office/word/2010/wordprocessingInk" xmlns:wne="http://schemas.microsoft.com/office/word/2006/wordml" xmlns:wps="http://schemas.microsoft.com/office/word/2010/wordprocessingShape" mc:Ignorable="w14 w15 w16se w16cid wp14">
   <w:p>
     <w:pPr>
@@ -1869,6 +1895,16 @@
   <w:p>
     <w:pPr>
       <w:pStyle w:val="Header"/>
+    </w:pPr>
+  </w:p>
+</w:hdr>
+</file>
+
+<file path=word/header2.xml><?xml version="1.0" encoding="utf-8"?>
+<w:hdr xmlns:wpc="http://schemas.microsoft.com/office/word/2010/wordprocessingCanvas" xmlns:cx="http://schemas.microsoft.com/office/drawing/2014/chartex" xmlns:cx1="http://schemas.microsoft.com/office/drawing/2015/9/8/chartex" xmlns:cx2="http://schemas.microsoft.com/office/drawing/2015/10/21/chartex" xmlns:cx3="http://schemas.microsoft.com/office/drawing/2016/5/9/chartex" xmlns:cx4="http://schemas.microsoft.com/office/drawing/2016/5/10/chartex" xmlns:cx5="http://schemas.microsoft.com/office/drawing/2016/5/11/chartex" xmlns:cx6="http://schemas.microsoft.com/office/drawing/2016/5/12/chartex" xmlns:cx7="http://schemas.microsoft.com/office/drawing/2016/5/13/chartex" xmlns:cx8="http://schemas.microsoft.com/office/drawing/2016/5/14/chartex" xmlns:mc="http://schemas.openxmlformats.org/markup-compatibility/2006" xmlns:aink="http://schemas.microsoft.com/office/drawing/2016/ink" xmlns:am3d="http://schemas.microsoft.com/office/drawing/2017/model3d" xmlns:o="urn:schemas-microsoft-com:office:office" xmlns:r="http://schemas.openxmlformats.org/officeDocument/2006/relationships" xmlns:m="http://schemas.openxmlformats.org/officeDocument/2006/math" xmlns:v="urn:schemas-microsoft-com:vml" xmlns:wp14="http://schemas.microsoft.com/office/word/2010/wordprocessingDrawing" xmlns:wp="http://schemas.openxmlformats.org/drawingml/2006/wordprocessingDrawing" xmlns:w10="urn:schemas-microsoft-com:office:word" xmlns:w="http://schemas.openxmlformats.org/wordprocessingml/2006/main" xmlns:w14="http://schemas.microsoft.com/office/word/2010/wordml" xmlns:w15="http://schemas.microsoft.com/office/word/2012/wordml" xmlns:w16cid="http://schemas.microsoft.com/office/word/2016/wordml/cid" xmlns:w16se="http://schemas.microsoft.com/office/word/2015/wordml/symex" xmlns:wpg="http://schemas.microsoft.com/office/word/2010/wordprocessingGroup" xmlns:wpi="http://schemas.microsoft.com/office/word/2010/wordprocessingInk" xmlns:wne="http://schemas.microsoft.com/office/word/2006/wordml" xmlns:wps="http://schemas.microsoft.com/office/word/2010/wordprocessingShape" mc:Ignorable="w14 w15 w16se w16cid wp14">
+  <w:p>
+    <w:pPr>
+      <w:pStyle w:val="Header"/>
       <w:spacing w:after="0" w:line="240" w:lineRule="auto"/>
       <w:rPr>
         <w:noProof/>
@@ -1898,7 +1934,7 @@
           <v:path o:extrusionok="f" gradientshapeok="t" o:connecttype="rect"/>
           <o:lock v:ext="edit" aspectratio="t"/>
         </v:shapetype>
-        <v:shape id="_x0000_i1050" type="#_x0000_t75" style="width:163pt;height:64.5pt;visibility:visible;mso-wrap-style:square">
+        <v:shape id="_x0000_i1044" type="#_x0000_t75" style="width:163pt;height:64.5pt;visibility:visible;mso-wrap-style:square">
           <v:imagedata r:id="rId1" o:title=""/>
         </v:shape>
       </w:pict>
@@ -1913,7 +1949,7 @@
 </w:hdr>
 </file>
 
-<file path=word/header2.xml><?xml version="1.0" encoding="utf-8"?>
+<file path=word/header3.xml><?xml version="1.0" encoding="utf-8"?>
 <w:hdr xmlns:wpc="http://schemas.microsoft.com/office/word/2010/wordprocessingCanvas" xmlns:cx="http://schemas.microsoft.com/office/drawing/2014/chartex" xmlns:cx1="http://schemas.microsoft.com/office/drawing/2015/9/8/chartex" xmlns:cx2="http://schemas.microsoft.com/office/drawing/2015/10/21/chartex" xmlns:cx3="http://schemas.microsoft.com/office/drawing/2016/5/9/chartex" xmlns:cx4="http://schemas.microsoft.com/office/drawing/2016/5/10/chartex" xmlns:cx5="http://schemas.microsoft.com/office/drawing/2016/5/11/chartex" xmlns:cx6="http://schemas.microsoft.com/office/drawing/2016/5/12/chartex" xmlns:cx7="http://schemas.microsoft.com/office/drawing/2016/5/13/chartex" xmlns:cx8="http://schemas.microsoft.com/office/drawing/2016/5/14/chartex" xmlns:mc="http://schemas.openxmlformats.org/markup-compatibility/2006" xmlns:aink="http://schemas.microsoft.com/office/drawing/2016/ink" xmlns:am3d="http://schemas.microsoft.com/office/drawing/2017/model3d" xmlns:o="urn:schemas-microsoft-com:office:office" xmlns:r="http://schemas.openxmlformats.org/officeDocument/2006/relationships" xmlns:m="http://schemas.openxmlformats.org/officeDocument/2006/math" xmlns:v="urn:schemas-microsoft-com:vml" xmlns:wp14="http://schemas.microsoft.com/office/word/2010/wordprocessingDrawing" xmlns:wp="http://schemas.openxmlformats.org/drawingml/2006/wordprocessingDrawing" xmlns:w10="urn:schemas-microsoft-com:office:word" xmlns:w="http://schemas.openxmlformats.org/wordprocessingml/2006/main" xmlns:w14="http://schemas.microsoft.com/office/word/2010/wordml" xmlns:w15="http://schemas.microsoft.com/office/word/2012/wordml" xmlns:w16cid="http://schemas.microsoft.com/office/word/2016/wordml/cid" xmlns:w16se="http://schemas.microsoft.com/office/word/2015/wordml/symex" xmlns:wpg="http://schemas.microsoft.com/office/word/2010/wordprocessingGroup" xmlns:wpi="http://schemas.microsoft.com/office/word/2010/wordprocessingInk" xmlns:wne="http://schemas.microsoft.com/office/word/2006/wordml" xmlns:wps="http://schemas.microsoft.com/office/word/2010/wordprocessingShape" mc:Ignorable="w14 w15 w16se w16cid wp14">
   <w:tbl>
     <w:tblPr>
@@ -1960,7 +1996,7 @@
                 <v:path o:extrusionok="f" gradientshapeok="t" o:connecttype="rect"/>
                 <o:lock v:ext="edit" aspectratio="t"/>
               </v:shapetype>
-              <v:shape id="Image1" o:spid="_x0000_i1044" type="#_x0000_t75" style="width:163pt;height:64.5pt;visibility:visible;mso-wrap-style:square">
+              <v:shape id="Image1" o:spid="_x0000_i1026" type="#_x0000_t75" style="width:163pt;height:64.5pt;visibility:visible;mso-wrap-style:square">
                 <v:imagedata r:id="rId1" o:title=""/>
               </v:shape>
             </w:pict>

</xml_diff>

<commit_message>
Fix footer formatting some more, fix instead of prevent linting param reassign issue
</commit_message>
<xml_diff>
--- a/services/core-api/app/templates/now/Acknowledgment Letter Template (NoW).docx
+++ b/services/core-api/app/templates/now/Acknowledgment Letter Template (NoW).docx
@@ -549,6 +549,9 @@
       <w:r>
         <w:t>No Interest Payable Form</w:t>
       </w:r>
+      <w:r>
+        <w:t>s</w:t>
+      </w:r>
     </w:p>
     <w:p>
       <w:pPr>
@@ -558,7 +561,10 @@
       </w:pPr>
       <w:r>
         <w:tab/>
-        <w:t>Mine Emergency Response Plan and Guidelines</w:t>
+        <w:t>Mine Emergency Response Plan and Guideline</w:t>
+      </w:r>
+      <w:r>
+        <w:t>s</w:t>
       </w:r>
     </w:p>
     <w:p>
@@ -587,14 +593,14 @@
         </w:rPr>
         <w:t>Invasive Species Best Management Practice</w:t>
       </w:r>
+      <w:bookmarkStart w:id="1" w:name="_GoBack"/>
+      <w:bookmarkEnd w:id="1"/>
     </w:p>
     <w:sectPr>
-      <w:headerReference w:type="even" r:id="rId6"/>
-      <w:headerReference w:type="default" r:id="rId7"/>
-      <w:footerReference w:type="even" r:id="rId8"/>
-      <w:footerReference w:type="default" r:id="rId9"/>
-      <w:headerReference w:type="first" r:id="rId10"/>
-      <w:footerReference w:type="first" r:id="rId11"/>
+      <w:headerReference w:type="default" r:id="rId6"/>
+      <w:footerReference w:type="default" r:id="rId7"/>
+      <w:headerReference w:type="first" r:id="rId8"/>
+      <w:footerReference w:type="first" r:id="rId9"/>
       <w:type w:val="continuous"/>
       <w:pgSz w:w="12240" w:h="15840"/>
       <w:pgMar w:top="1440" w:right="1080" w:bottom="1440" w:left="1080" w:header="634" w:footer="187" w:gutter="0"/>
@@ -635,23 +641,13 @@
 <w:ftr xmlns:wpc="http://schemas.microsoft.com/office/word/2010/wordprocessingCanvas" xmlns:cx="http://schemas.microsoft.com/office/drawing/2014/chartex" xmlns:cx1="http://schemas.microsoft.com/office/drawing/2015/9/8/chartex" xmlns:cx2="http://schemas.microsoft.com/office/drawing/2015/10/21/chartex" xmlns:cx3="http://schemas.microsoft.com/office/drawing/2016/5/9/chartex" xmlns:cx4="http://schemas.microsoft.com/office/drawing/2016/5/10/chartex" xmlns:cx5="http://schemas.microsoft.com/office/drawing/2016/5/11/chartex" xmlns:cx6="http://schemas.microsoft.com/office/drawing/2016/5/12/chartex" xmlns:cx7="http://schemas.microsoft.com/office/drawing/2016/5/13/chartex" xmlns:cx8="http://schemas.microsoft.com/office/drawing/2016/5/14/chartex" xmlns:mc="http://schemas.openxmlformats.org/markup-compatibility/2006" xmlns:aink="http://schemas.microsoft.com/office/drawing/2016/ink" xmlns:am3d="http://schemas.microsoft.com/office/drawing/2017/model3d" xmlns:o="urn:schemas-microsoft-com:office:office" xmlns:r="http://schemas.openxmlformats.org/officeDocument/2006/relationships" xmlns:m="http://schemas.openxmlformats.org/officeDocument/2006/math" xmlns:v="urn:schemas-microsoft-com:vml" xmlns:wp14="http://schemas.microsoft.com/office/word/2010/wordprocessingDrawing" xmlns:wp="http://schemas.openxmlformats.org/drawingml/2006/wordprocessingDrawing" xmlns:w10="urn:schemas-microsoft-com:office:word" xmlns:w="http://schemas.openxmlformats.org/wordprocessingml/2006/main" xmlns:w14="http://schemas.microsoft.com/office/word/2010/wordml" xmlns:w15="http://schemas.microsoft.com/office/word/2012/wordml" xmlns:w16cid="http://schemas.microsoft.com/office/word/2016/wordml/cid" xmlns:w16se="http://schemas.microsoft.com/office/word/2015/wordml/symex" xmlns:wpg="http://schemas.microsoft.com/office/word/2010/wordprocessingGroup" xmlns:wpi="http://schemas.microsoft.com/office/word/2010/wordprocessingInk" xmlns:wne="http://schemas.microsoft.com/office/word/2006/wordml" xmlns:wps="http://schemas.microsoft.com/office/word/2010/wordprocessingShape" mc:Ignorable="w14 w15 w16se w16cid wp14">
   <w:p>
     <w:pPr>
-      <w:pStyle w:val="Footer"/>
-    </w:pPr>
-  </w:p>
-</w:ftr>
-</file>
-
-<file path=word/footer2.xml><?xml version="1.0" encoding="utf-8"?>
-<w:ftr xmlns:wpc="http://schemas.microsoft.com/office/word/2010/wordprocessingCanvas" xmlns:cx="http://schemas.microsoft.com/office/drawing/2014/chartex" xmlns:cx1="http://schemas.microsoft.com/office/drawing/2015/9/8/chartex" xmlns:cx2="http://schemas.microsoft.com/office/drawing/2015/10/21/chartex" xmlns:cx3="http://schemas.microsoft.com/office/drawing/2016/5/9/chartex" xmlns:cx4="http://schemas.microsoft.com/office/drawing/2016/5/10/chartex" xmlns:cx5="http://schemas.microsoft.com/office/drawing/2016/5/11/chartex" xmlns:cx6="http://schemas.microsoft.com/office/drawing/2016/5/12/chartex" xmlns:cx7="http://schemas.microsoft.com/office/drawing/2016/5/13/chartex" xmlns:cx8="http://schemas.microsoft.com/office/drawing/2016/5/14/chartex" xmlns:mc="http://schemas.openxmlformats.org/markup-compatibility/2006" xmlns:aink="http://schemas.microsoft.com/office/drawing/2016/ink" xmlns:am3d="http://schemas.microsoft.com/office/drawing/2017/model3d" xmlns:o="urn:schemas-microsoft-com:office:office" xmlns:r="http://schemas.openxmlformats.org/officeDocument/2006/relationships" xmlns:m="http://schemas.openxmlformats.org/officeDocument/2006/math" xmlns:v="urn:schemas-microsoft-com:vml" xmlns:wp14="http://schemas.microsoft.com/office/word/2010/wordprocessingDrawing" xmlns:wp="http://schemas.openxmlformats.org/drawingml/2006/wordprocessingDrawing" xmlns:w10="urn:schemas-microsoft-com:office:word" xmlns:w="http://schemas.openxmlformats.org/wordprocessingml/2006/main" xmlns:w14="http://schemas.microsoft.com/office/word/2010/wordml" xmlns:w15="http://schemas.microsoft.com/office/word/2012/wordml" xmlns:w16cid="http://schemas.microsoft.com/office/word/2016/wordml/cid" xmlns:w16se="http://schemas.microsoft.com/office/word/2015/wordml/symex" xmlns:wpg="http://schemas.microsoft.com/office/word/2010/wordprocessingGroup" xmlns:wpi="http://schemas.microsoft.com/office/word/2010/wordprocessingInk" xmlns:wne="http://schemas.microsoft.com/office/word/2006/wordml" xmlns:wps="http://schemas.microsoft.com/office/word/2010/wordprocessingShape" mc:Ignorable="w14 w15 w16se w16cid wp14">
-  <w:p>
-    <w:pPr>
       <w:spacing w:after="0" w:line="240" w:lineRule="auto"/>
       <w:ind w:left="180" w:right="-288" w:hanging="270"/>
       <w:rPr>
         <w:u w:val="single"/>
       </w:rPr>
     </w:pPr>
-    <w:bookmarkStart w:id="1" w:name="_Hlk37327894"/>
+    <w:bookmarkStart w:id="2" w:name="_Hlk37327894"/>
     <w:r>
       <w:rPr>
         <w:u w:val="single"/>
@@ -747,20 +743,20 @@
     <w:tblPr>
       <w:tblW w:w="5000" w:type="pct"/>
       <w:tblCellMar>
-        <w:left w:w="142" w:type="dxa"/>
-        <w:right w:w="142" w:type="dxa"/>
+        <w:left w:w="0" w:type="dxa"/>
+        <w:right w:w="0" w:type="dxa"/>
       </w:tblCellMar>
       <w:tblLook w:val="04A0" w:firstRow="1" w:lastRow="0" w:firstColumn="1" w:lastColumn="0" w:noHBand="0" w:noVBand="1"/>
     </w:tblPr>
     <w:tblGrid>
-      <w:gridCol w:w="3970"/>
-      <w:gridCol w:w="2963"/>
-      <w:gridCol w:w="3431"/>
+      <w:gridCol w:w="3357"/>
+      <w:gridCol w:w="3479"/>
+      <w:gridCol w:w="3244"/>
     </w:tblGrid>
     <w:tr>
       <w:tc>
         <w:tcPr>
-          <w:tcW w:w="3861" w:type="dxa"/>
+          <w:tcW w:w="1665" w:type="pct"/>
           <w:shd w:val="clear" w:color="auto" w:fill="auto"/>
         </w:tcPr>
         <w:p>
@@ -781,7 +777,7 @@
               <w:lang w:val="en-US"/>
             </w:rPr>
           </w:pPr>
-          <w:bookmarkStart w:id="2" w:name="_Hlk37327873"/>
+          <w:bookmarkStart w:id="3" w:name="_Hlk37327873"/>
           <w:r>
             <w:rPr>
               <w:rFonts w:eastAsia="Times New Roman" w:cs="Calibri"/>
@@ -819,25 +815,13 @@
               <w:szCs w:val="18"/>
               <w:lang w:val="en-US"/>
             </w:rPr>
-            <w:t>Mines and Miner</w:t>
-          </w:r>
-          <w:bookmarkStart w:id="3" w:name="_GoBack"/>
-          <w:bookmarkEnd w:id="3"/>
-          <w:r>
-            <w:rPr>
-              <w:rFonts w:eastAsia="Times New Roman" w:cs="Calibri"/>
-              <w:bCs/>
-              <w:sz w:val="18"/>
-              <w:szCs w:val="18"/>
-              <w:lang w:val="en-US"/>
-            </w:rPr>
-            <w:t>al Resources Division</w:t>
+            <w:t>Mines and Mineral Resources Division</w:t>
           </w:r>
         </w:p>
       </w:tc>
       <w:tc>
         <w:tcPr>
-          <w:tcW w:w="2882" w:type="dxa"/>
+          <w:tcW w:w="0" w:type="auto"/>
           <w:shd w:val="clear" w:color="auto" w:fill="auto"/>
         </w:tcPr>
         <w:p>
@@ -1060,7 +1044,7 @@
       </w:tc>
       <w:tc>
         <w:tcPr>
-          <w:tcW w:w="3337" w:type="dxa"/>
+          <w:tcW w:w="0" w:type="auto"/>
           <w:shd w:val="clear" w:color="auto" w:fill="auto"/>
         </w:tcPr>
         <w:p>
@@ -1202,8 +1186,8 @@
         </w:p>
       </w:tc>
     </w:tr>
-    <w:bookmarkEnd w:id="1"/>
     <w:bookmarkEnd w:id="2"/>
+    <w:bookmarkEnd w:id="3"/>
   </w:tbl>
   <w:p>
     <w:pPr>
@@ -1217,7 +1201,7 @@
 </w:ftr>
 </file>
 
-<file path=word/footer3.xml><?xml version="1.0" encoding="utf-8"?>
+<file path=word/footer2.xml><?xml version="1.0" encoding="utf-8"?>
 <w:ftr xmlns:wpc="http://schemas.microsoft.com/office/word/2010/wordprocessingCanvas" xmlns:cx="http://schemas.microsoft.com/office/drawing/2014/chartex" xmlns:cx1="http://schemas.microsoft.com/office/drawing/2015/9/8/chartex" xmlns:cx2="http://schemas.microsoft.com/office/drawing/2015/10/21/chartex" xmlns:cx3="http://schemas.microsoft.com/office/drawing/2016/5/9/chartex" xmlns:cx4="http://schemas.microsoft.com/office/drawing/2016/5/10/chartex" xmlns:cx5="http://schemas.microsoft.com/office/drawing/2016/5/11/chartex" xmlns:cx6="http://schemas.microsoft.com/office/drawing/2016/5/12/chartex" xmlns:cx7="http://schemas.microsoft.com/office/drawing/2016/5/13/chartex" xmlns:cx8="http://schemas.microsoft.com/office/drawing/2016/5/14/chartex" xmlns:mc="http://schemas.openxmlformats.org/markup-compatibility/2006" xmlns:aink="http://schemas.microsoft.com/office/drawing/2016/ink" xmlns:am3d="http://schemas.microsoft.com/office/drawing/2017/model3d" xmlns:o="urn:schemas-microsoft-com:office:office" xmlns:r="http://schemas.openxmlformats.org/officeDocument/2006/relationships" xmlns:m="http://schemas.openxmlformats.org/officeDocument/2006/math" xmlns:v="urn:schemas-microsoft-com:vml" xmlns:wp14="http://schemas.microsoft.com/office/word/2010/wordprocessingDrawing" xmlns:wp="http://schemas.openxmlformats.org/drawingml/2006/wordprocessingDrawing" xmlns:w10="urn:schemas-microsoft-com:office:word" xmlns:w="http://schemas.openxmlformats.org/wordprocessingml/2006/main" xmlns:w14="http://schemas.microsoft.com/office/word/2010/wordml" xmlns:w15="http://schemas.microsoft.com/office/word/2012/wordml" xmlns:w16cid="http://schemas.microsoft.com/office/word/2016/wordml/cid" xmlns:w16se="http://schemas.microsoft.com/office/word/2015/wordml/symex" xmlns:wpg="http://schemas.microsoft.com/office/word/2010/wordprocessingGroup" xmlns:wpi="http://schemas.microsoft.com/office/word/2010/wordprocessingInk" xmlns:wne="http://schemas.microsoft.com/office/word/2006/wordml" xmlns:wps="http://schemas.microsoft.com/office/word/2010/wordprocessingShape" mc:Ignorable="w14 w15 w16se w16cid wp14">
   <w:p>
     <w:pPr>
@@ -1895,16 +1879,6 @@
   <w:p>
     <w:pPr>
       <w:pStyle w:val="Header"/>
-    </w:pPr>
-  </w:p>
-</w:hdr>
-</file>
-
-<file path=word/header2.xml><?xml version="1.0" encoding="utf-8"?>
-<w:hdr xmlns:wpc="http://schemas.microsoft.com/office/word/2010/wordprocessingCanvas" xmlns:cx="http://schemas.microsoft.com/office/drawing/2014/chartex" xmlns:cx1="http://schemas.microsoft.com/office/drawing/2015/9/8/chartex" xmlns:cx2="http://schemas.microsoft.com/office/drawing/2015/10/21/chartex" xmlns:cx3="http://schemas.microsoft.com/office/drawing/2016/5/9/chartex" xmlns:cx4="http://schemas.microsoft.com/office/drawing/2016/5/10/chartex" xmlns:cx5="http://schemas.microsoft.com/office/drawing/2016/5/11/chartex" xmlns:cx6="http://schemas.microsoft.com/office/drawing/2016/5/12/chartex" xmlns:cx7="http://schemas.microsoft.com/office/drawing/2016/5/13/chartex" xmlns:cx8="http://schemas.microsoft.com/office/drawing/2016/5/14/chartex" xmlns:mc="http://schemas.openxmlformats.org/markup-compatibility/2006" xmlns:aink="http://schemas.microsoft.com/office/drawing/2016/ink" xmlns:am3d="http://schemas.microsoft.com/office/drawing/2017/model3d" xmlns:o="urn:schemas-microsoft-com:office:office" xmlns:r="http://schemas.openxmlformats.org/officeDocument/2006/relationships" xmlns:m="http://schemas.openxmlformats.org/officeDocument/2006/math" xmlns:v="urn:schemas-microsoft-com:vml" xmlns:wp14="http://schemas.microsoft.com/office/word/2010/wordprocessingDrawing" xmlns:wp="http://schemas.openxmlformats.org/drawingml/2006/wordprocessingDrawing" xmlns:w10="urn:schemas-microsoft-com:office:word" xmlns:w="http://schemas.openxmlformats.org/wordprocessingml/2006/main" xmlns:w14="http://schemas.microsoft.com/office/word/2010/wordml" xmlns:w15="http://schemas.microsoft.com/office/word/2012/wordml" xmlns:w16cid="http://schemas.microsoft.com/office/word/2016/wordml/cid" xmlns:w16se="http://schemas.microsoft.com/office/word/2015/wordml/symex" xmlns:wpg="http://schemas.microsoft.com/office/word/2010/wordprocessingGroup" xmlns:wpi="http://schemas.microsoft.com/office/word/2010/wordprocessingInk" xmlns:wne="http://schemas.microsoft.com/office/word/2006/wordml" xmlns:wps="http://schemas.microsoft.com/office/word/2010/wordprocessingShape" mc:Ignorable="w14 w15 w16se w16cid wp14">
-  <w:p>
-    <w:pPr>
-      <w:pStyle w:val="Header"/>
       <w:spacing w:after="0" w:line="240" w:lineRule="auto"/>
       <w:rPr>
         <w:noProof/>
@@ -1934,7 +1908,7 @@
           <v:path o:extrusionok="f" gradientshapeok="t" o:connecttype="rect"/>
           <o:lock v:ext="edit" aspectratio="t"/>
         </v:shapetype>
-        <v:shape id="_x0000_i1044" type="#_x0000_t75" style="width:163pt;height:64.5pt;visibility:visible;mso-wrap-style:square">
+        <v:shape id="_x0000_i1025" type="#_x0000_t75" style="width:163pt;height:64.5pt;visibility:visible;mso-wrap-style:square">
           <v:imagedata r:id="rId1" o:title=""/>
         </v:shape>
       </w:pict>
@@ -1949,7 +1923,7 @@
 </w:hdr>
 </file>
 
-<file path=word/header3.xml><?xml version="1.0" encoding="utf-8"?>
+<file path=word/header2.xml><?xml version="1.0" encoding="utf-8"?>
 <w:hdr xmlns:wpc="http://schemas.microsoft.com/office/word/2010/wordprocessingCanvas" xmlns:cx="http://schemas.microsoft.com/office/drawing/2014/chartex" xmlns:cx1="http://schemas.microsoft.com/office/drawing/2015/9/8/chartex" xmlns:cx2="http://schemas.microsoft.com/office/drawing/2015/10/21/chartex" xmlns:cx3="http://schemas.microsoft.com/office/drawing/2016/5/9/chartex" xmlns:cx4="http://schemas.microsoft.com/office/drawing/2016/5/10/chartex" xmlns:cx5="http://schemas.microsoft.com/office/drawing/2016/5/11/chartex" xmlns:cx6="http://schemas.microsoft.com/office/drawing/2016/5/12/chartex" xmlns:cx7="http://schemas.microsoft.com/office/drawing/2016/5/13/chartex" xmlns:cx8="http://schemas.microsoft.com/office/drawing/2016/5/14/chartex" xmlns:mc="http://schemas.openxmlformats.org/markup-compatibility/2006" xmlns:aink="http://schemas.microsoft.com/office/drawing/2016/ink" xmlns:am3d="http://schemas.microsoft.com/office/drawing/2017/model3d" xmlns:o="urn:schemas-microsoft-com:office:office" xmlns:r="http://schemas.openxmlformats.org/officeDocument/2006/relationships" xmlns:m="http://schemas.openxmlformats.org/officeDocument/2006/math" xmlns:v="urn:schemas-microsoft-com:vml" xmlns:wp14="http://schemas.microsoft.com/office/word/2010/wordprocessingDrawing" xmlns:wp="http://schemas.openxmlformats.org/drawingml/2006/wordprocessingDrawing" xmlns:w10="urn:schemas-microsoft-com:office:word" xmlns:w="http://schemas.openxmlformats.org/wordprocessingml/2006/main" xmlns:w14="http://schemas.microsoft.com/office/word/2010/wordml" xmlns:w15="http://schemas.microsoft.com/office/word/2012/wordml" xmlns:w16cid="http://schemas.microsoft.com/office/word/2016/wordml/cid" xmlns:w16se="http://schemas.microsoft.com/office/word/2015/wordml/symex" xmlns:wpg="http://schemas.microsoft.com/office/word/2010/wordprocessingGroup" xmlns:wpi="http://schemas.microsoft.com/office/word/2010/wordprocessingInk" xmlns:wne="http://schemas.microsoft.com/office/word/2006/wordml" xmlns:wps="http://schemas.microsoft.com/office/word/2010/wordprocessingShape" mc:Ignorable="w14 w15 w16se w16cid wp14">
   <w:tbl>
     <w:tblPr>

</xml_diff>

<commit_message>
Fix indenting at bottom of template
</commit_message>
<xml_diff>
--- a/services/core-api/app/templates/now/Acknowledgment Letter Template (NoW).docx
+++ b/services/core-api/app/templates/now/Acknowledgment Letter Template (NoW).docx
@@ -330,7 +330,7 @@
       </w:r>
       <w:r>
         <w:rPr>
-          <w:bCs/>
+          <w:b/>
         </w:rPr>
         <w:t>${</w:t>
       </w:r>
@@ -338,29 +338,25 @@
       <w:proofErr w:type="gramStart"/>
       <w:r>
         <w:rPr>
-          <w:bCs/>
+          <w:b/>
         </w:rPr>
         <w:t>d.bond</w:t>
       </w:r>
       <w:proofErr w:type="gramEnd"/>
       <w:r>
         <w:rPr>
-          <w:bCs/>
+          <w:b/>
         </w:rPr>
         <w:t>_inc_amt</w:t>
       </w:r>
       <w:proofErr w:type="spellEnd"/>
       <w:r>
         <w:rPr>
-          <w:bCs/>
+          <w:b/>
         </w:rPr>
         <w:t>}</w:t>
       </w:r>
       <w:r>
-        <w:rPr>
-          <w:i/>
-          <w:iCs/>
-        </w:rPr>
         <w:t xml:space="preserve"> </w:t>
       </w:r>
       <w:r>
@@ -544,13 +540,10 @@
       <w:pPr>
         <w:pStyle w:val="List"/>
         <w:spacing w:after="0" w:line="240" w:lineRule="auto"/>
-        <w:ind w:left="0" w:firstLine="0"/>
+        <w:ind w:left="0" w:firstLine="720"/>
       </w:pPr>
       <w:r>
         <w:t>No Interest Payable Form</w:t>
-      </w:r>
-      <w:r>
-        <w:t>s</w:t>
       </w:r>
     </w:p>
     <w:p>
@@ -593,8 +586,6 @@
         </w:rPr>
         <w:t>Invasive Species Best Management Practice</w:t>
       </w:r>
-      <w:bookmarkStart w:id="1" w:name="_GoBack"/>
-      <w:bookmarkEnd w:id="1"/>
     </w:p>
     <w:sectPr>
       <w:headerReference w:type="default" r:id="rId6"/>
@@ -647,7 +638,7 @@
         <w:u w:val="single"/>
       </w:rPr>
     </w:pPr>
-    <w:bookmarkStart w:id="2" w:name="_Hlk37327894"/>
+    <w:bookmarkStart w:id="1" w:name="_Hlk37327894"/>
     <w:r>
       <w:rPr>
         <w:u w:val="single"/>
@@ -777,7 +768,7 @@
               <w:lang w:val="en-US"/>
             </w:rPr>
           </w:pPr>
-          <w:bookmarkStart w:id="3" w:name="_Hlk37327873"/>
+          <w:bookmarkStart w:id="2" w:name="_Hlk37327873"/>
           <w:r>
             <w:rPr>
               <w:rFonts w:eastAsia="Times New Roman" w:cs="Calibri"/>
@@ -1186,8 +1177,8 @@
         </w:p>
       </w:tc>
     </w:tr>
+    <w:bookmarkEnd w:id="1"/>
     <w:bookmarkEnd w:id="2"/>
-    <w:bookmarkEnd w:id="3"/>
   </w:tbl>
   <w:p>
     <w:pPr>

</xml_diff>

<commit_message>
Fix incorrect phone number value for SW Regional Office contact (#1299)
Fixes incorrect phone number value for SW Regional Office contact
</commit_message>
<xml_diff>
--- a/services/core-api/app/templates/now/Acknowledgment Letter Template (NoW).docx
+++ b/services/core-api/app/templates/now/Acknowledgment Letter Template (NoW).docx
@@ -330,7 +330,7 @@
       </w:r>
       <w:r>
         <w:rPr>
-          <w:bCs/>
+          <w:b/>
         </w:rPr>
         <w:t>${</w:t>
       </w:r>
@@ -338,29 +338,25 @@
       <w:proofErr w:type="gramStart"/>
       <w:r>
         <w:rPr>
-          <w:bCs/>
+          <w:b/>
         </w:rPr>
         <w:t>d.bond</w:t>
       </w:r>
       <w:proofErr w:type="gramEnd"/>
       <w:r>
         <w:rPr>
-          <w:bCs/>
+          <w:b/>
         </w:rPr>
         <w:t>_inc_amt</w:t>
       </w:r>
       <w:proofErr w:type="spellEnd"/>
       <w:r>
         <w:rPr>
-          <w:bCs/>
+          <w:b/>
         </w:rPr>
         <w:t>}</w:t>
       </w:r>
       <w:r>
-        <w:rPr>
-          <w:i/>
-          <w:iCs/>
-        </w:rPr>
         <w:t xml:space="preserve"> </w:t>
       </w:r>
       <w:r>
@@ -544,13 +540,10 @@
       <w:pPr>
         <w:pStyle w:val="List"/>
         <w:spacing w:after="0" w:line="240" w:lineRule="auto"/>
-        <w:ind w:left="0" w:firstLine="0"/>
+        <w:ind w:left="0" w:firstLine="720"/>
       </w:pPr>
       <w:r>
         <w:t>No Interest Payable Form</w:t>
-      </w:r>
-      <w:r>
-        <w:t>s</w:t>
       </w:r>
     </w:p>
     <w:p>
@@ -593,8 +586,6 @@
         </w:rPr>
         <w:t>Invasive Species Best Management Practice</w:t>
       </w:r>
-      <w:bookmarkStart w:id="1" w:name="_GoBack"/>
-      <w:bookmarkEnd w:id="1"/>
     </w:p>
     <w:sectPr>
       <w:headerReference w:type="default" r:id="rId6"/>
@@ -647,7 +638,7 @@
         <w:u w:val="single"/>
       </w:rPr>
     </w:pPr>
-    <w:bookmarkStart w:id="2" w:name="_Hlk37327894"/>
+    <w:bookmarkStart w:id="1" w:name="_Hlk37327894"/>
     <w:r>
       <w:rPr>
         <w:u w:val="single"/>
@@ -777,7 +768,7 @@
               <w:lang w:val="en-US"/>
             </w:rPr>
           </w:pPr>
-          <w:bookmarkStart w:id="3" w:name="_Hlk37327873"/>
+          <w:bookmarkStart w:id="2" w:name="_Hlk37327873"/>
           <w:r>
             <w:rPr>
               <w:rFonts w:eastAsia="Times New Roman" w:cs="Calibri"/>
@@ -1186,8 +1177,8 @@
         </w:p>
       </w:tc>
     </w:tr>
+    <w:bookmarkEnd w:id="1"/>
     <w:bookmarkEnd w:id="2"/>
-    <w:bookmarkEnd w:id="3"/>
   </w:tbl>
   <w:p>
     <w:pPr>

</xml_diff>

<commit_message>
Update CAL template to format bond dollar amount
</commit_message>
<xml_diff>
--- a/services/core-api/app/templates/now/Acknowledgment Letter Template (NoW).docx
+++ b/services/core-api/app/templates/now/Acknowledgment Letter Template (NoW).docx
@@ -10,20 +10,7 @@
         <w:spacing w:after="0" w:line="240" w:lineRule="auto"/>
       </w:pPr>
       <w:r>
-        <w:t>{</w:t>
-      </w:r>
-      <w:proofErr w:type="spellStart"/>
-      <w:proofErr w:type="gramStart"/>
-      <w:r>
-        <w:t>d.letter</w:t>
-      </w:r>
-      <w:proofErr w:type="gramEnd"/>
-      <w:r>
-        <w:t>_dt</w:t>
-      </w:r>
-      <w:proofErr w:type="spellEnd"/>
-      <w:r>
-        <w:t>}</w:t>
+        <w:t>{d.letter_dt}</w:t>
       </w:r>
       <w:r>
         <w:tab/>
@@ -38,15 +25,7 @@
         <w:t xml:space="preserve"> 14675-20-</w:t>
       </w:r>
       <w:r>
-        <w:t>{</w:t>
-      </w:r>
-      <w:proofErr w:type="spellStart"/>
-      <w:r>
-        <w:t>d.mine_no</w:t>
-      </w:r>
-      <w:proofErr w:type="spellEnd"/>
-      <w:r>
-        <w:t>}</w:t>
+        <w:t>{d.mine_no}</w:t>
       </w:r>
     </w:p>
     <w:p>
@@ -73,20 +52,7 @@
         <w:spacing w:after="0" w:line="240" w:lineRule="auto"/>
       </w:pPr>
       <w:r>
-        <w:t>{</w:t>
-      </w:r>
-      <w:proofErr w:type="spellStart"/>
-      <w:proofErr w:type="gramStart"/>
-      <w:r>
-        <w:t>d.proponent</w:t>
-      </w:r>
-      <w:proofErr w:type="gramEnd"/>
-      <w:r>
-        <w:t>_name</w:t>
-      </w:r>
-      <w:proofErr w:type="spellEnd"/>
-      <w:r>
-        <w:t>}</w:t>
+        <w:t>{d.proponent_name}</w:t>
       </w:r>
     </w:p>
     <w:p>
@@ -97,20 +63,7 @@
         <w:spacing w:after="0" w:line="240" w:lineRule="auto"/>
       </w:pPr>
       <w:r>
-        <w:t>{</w:t>
-      </w:r>
-      <w:proofErr w:type="spellStart"/>
-      <w:proofErr w:type="gramStart"/>
-      <w:r>
-        <w:t>d.proponent</w:t>
-      </w:r>
-      <w:proofErr w:type="gramEnd"/>
-      <w:r>
-        <w:t>_address</w:t>
-      </w:r>
-      <w:proofErr w:type="spellEnd"/>
-      <w:r>
-        <w:t>}</w:t>
+        <w:t>{d.proponent_address}</w:t>
       </w:r>
     </w:p>
     <w:p>
@@ -137,51 +90,25 @@
         <w:spacing w:after="0" w:line="240" w:lineRule="auto"/>
       </w:pPr>
       <w:r>
-        <w:t>Emailed to: {</w:t>
-      </w:r>
-      <w:proofErr w:type="spellStart"/>
-      <w:proofErr w:type="gramStart"/>
-      <w:r>
-        <w:t>d.emailed</w:t>
-      </w:r>
-      <w:proofErr w:type="gramEnd"/>
-      <w:r>
-        <w:t>_to</w:t>
-      </w:r>
-      <w:proofErr w:type="spellEnd"/>
-      <w:r>
-        <w:t>}</w:t>
-      </w:r>
-    </w:p>
-    <w:p>
-      <w:pPr>
-        <w:spacing w:after="0" w:line="240" w:lineRule="auto"/>
-      </w:pPr>
-    </w:p>
-    <w:p>
-      <w:pPr>
-        <w:spacing w:after="0" w:line="240" w:lineRule="auto"/>
-      </w:pPr>
-    </w:p>
-    <w:p>
-      <w:pPr>
-        <w:spacing w:after="0" w:line="240" w:lineRule="auto"/>
-      </w:pPr>
-      <w:r>
-        <w:t>{</w:t>
-      </w:r>
-      <w:proofErr w:type="spellStart"/>
-      <w:proofErr w:type="gramStart"/>
-      <w:r>
-        <w:t>d.proponent</w:t>
-      </w:r>
-      <w:proofErr w:type="gramEnd"/>
-      <w:r>
-        <w:t>_name</w:t>
-      </w:r>
-      <w:proofErr w:type="spellEnd"/>
-      <w:r>
-        <w:t>},</w:t>
+        <w:t>Emailed to: {d.emailed_to}</w:t>
+      </w:r>
+    </w:p>
+    <w:p>
+      <w:pPr>
+        <w:spacing w:after="0" w:line="240" w:lineRule="auto"/>
+      </w:pPr>
+    </w:p>
+    <w:p>
+      <w:pPr>
+        <w:spacing w:after="0" w:line="240" w:lineRule="auto"/>
+      </w:pPr>
+    </w:p>
+    <w:p>
+      <w:pPr>
+        <w:spacing w:after="0" w:line="240" w:lineRule="auto"/>
+      </w:pPr>
+      <w:r>
+        <w:t>{d.proponent_name},</w:t>
       </w:r>
     </w:p>
     <w:p>
@@ -244,112 +171,96 @@
         <w:rPr>
           <w:b/>
         </w:rPr>
-        <w:t>{</w:t>
-      </w:r>
-      <w:proofErr w:type="spellStart"/>
-      <w:proofErr w:type="gramStart"/>
-      <w:r>
+        <w:t>{d.property}</w:t>
+      </w:r>
+    </w:p>
+    <w:p>
+      <w:pPr>
+        <w:spacing w:after="0" w:line="240" w:lineRule="auto"/>
+        <w:jc w:val="both"/>
         <w:rPr>
           <w:b/>
         </w:rPr>
-        <w:t>d.property</w:t>
-      </w:r>
-      <w:proofErr w:type="spellEnd"/>
-      <w:proofErr w:type="gramEnd"/>
+      </w:pPr>
+    </w:p>
+    <w:p>
+      <w:pPr>
+        <w:spacing w:after="0" w:line="240" w:lineRule="auto"/>
+        <w:jc w:val="both"/>
+      </w:pPr>
+      <w:r>
+        <w:t>This letter acknowledges receipt of your Notice of Work and Reclamation Program dated {d.</w:t>
+      </w:r>
+      <w:r>
+        <w:rPr>
+          <w:rFonts w:cs="Calibri"/>
+        </w:rPr>
+        <w:t>application</w:t>
+      </w:r>
+      <w:r>
+        <w:t>_dt}.</w:t>
+      </w:r>
+    </w:p>
+    <w:p>
+      <w:pPr>
+        <w:pStyle w:val="BodyText2"/>
+        <w:spacing w:after="0" w:line="240" w:lineRule="auto"/>
+      </w:pPr>
+      <w:r>
+        <w:t>Your proposed program of {d.exploration_type} has been referred to other resource agencies and has been sent to Indigenous Nations for consultation.</w:t>
+      </w:r>
+    </w:p>
+    <w:p>
+      <w:pPr>
+        <w:spacing w:after="0" w:line="240" w:lineRule="auto"/>
+        <w:jc w:val="both"/>
+      </w:pPr>
+      <w:r>
+        <w:t xml:space="preserve">It will be a condition of your permit that you post a security deposit of </w:t>
+      </w:r>
       <w:r>
         <w:rPr>
           <w:b/>
-        </w:rPr>
-        <w:t>}</w:t>
-      </w:r>
-    </w:p>
-    <w:p>
-      <w:pPr>
-        <w:spacing w:after="0" w:line="240" w:lineRule="auto"/>
-        <w:jc w:val="both"/>
+          <w:bCs/>
+        </w:rPr>
+        <w:t>$</w:t>
+      </w:r>
+      <w:r>
         <w:rPr>
           <w:b/>
         </w:rPr>
-      </w:pPr>
-    </w:p>
-    <w:p>
-      <w:pPr>
-        <w:spacing w:after="0" w:line="240" w:lineRule="auto"/>
-        <w:jc w:val="both"/>
-      </w:pPr>
-      <w:r>
-        <w:t>This letter acknowledges receipt of your Notice of Work and Reclamation Program dated {</w:t>
-      </w:r>
-      <w:proofErr w:type="spellStart"/>
-      <w:r>
-        <w:t>d.</w:t>
-      </w:r>
-      <w:r>
-        <w:rPr>
-          <w:rFonts w:cs="Calibri"/>
-        </w:rPr>
-        <w:t>application</w:t>
-      </w:r>
-      <w:r>
-        <w:t>_dt</w:t>
-      </w:r>
-      <w:proofErr w:type="spellEnd"/>
-      <w:r>
-        <w:t>}.</w:t>
-      </w:r>
-    </w:p>
-    <w:p>
-      <w:pPr>
-        <w:pStyle w:val="BodyText2"/>
-        <w:spacing w:after="0" w:line="240" w:lineRule="auto"/>
-      </w:pPr>
-      <w:r>
-        <w:t>Your proposed program of {</w:t>
-      </w:r>
-      <w:proofErr w:type="spellStart"/>
-      <w:proofErr w:type="gramStart"/>
-      <w:r>
-        <w:t>d.exploration</w:t>
-      </w:r>
-      <w:proofErr w:type="gramEnd"/>
-      <w:r>
-        <w:t>_type</w:t>
-      </w:r>
-      <w:proofErr w:type="spellEnd"/>
-      <w:r>
-        <w:t>} has been referred to other resource agencies and has been sent to Indigenous Nations for consultation.</w:t>
-      </w:r>
-    </w:p>
-    <w:p>
-      <w:pPr>
-        <w:spacing w:after="0" w:line="240" w:lineRule="auto"/>
-        <w:jc w:val="both"/>
-      </w:pPr>
-      <w:r>
-        <w:t xml:space="preserve">It will be a condition of your permit that you post a security deposit of </w:t>
+        <w:t>{d.bond_inc_amt</w:t>
       </w:r>
       <w:r>
         <w:rPr>
           <w:b/>
         </w:rPr>
-        <w:t>${</w:t>
-      </w:r>
-      <w:proofErr w:type="spellStart"/>
-      <w:proofErr w:type="gramStart"/>
+        <w:t>:format</w:t>
+      </w:r>
       <w:r>
         <w:rPr>
           <w:b/>
         </w:rPr>
-        <w:t>d.bond</w:t>
-      </w:r>
-      <w:proofErr w:type="gramEnd"/>
+        <w:t>N</w:t>
+      </w:r>
       <w:r>
         <w:rPr>
           <w:b/>
         </w:rPr>
-        <w:t>_inc_amt</w:t>
-      </w:r>
-      <w:proofErr w:type="spellEnd"/>
+        <w:t>(</w:t>
+      </w:r>
+      <w:r>
+        <w:rPr>
+          <w:b/>
+        </w:rPr>
+        <w:t>2</w:t>
+      </w:r>
+      <w:r>
+        <w:rPr>
+          <w:b/>
+        </w:rPr>
+        <w:t>)</w:t>
+      </w:r>
       <w:r>
         <w:rPr>
           <w:b/>
@@ -379,64 +290,55 @@
           <w:rFonts w:cs="Arial"/>
           <w:lang w:eastAsia="en-CA"/>
         </w:rPr>
-        <w:t>{</w:t>
-      </w:r>
-      <w:proofErr w:type="spellStart"/>
-      <w:proofErr w:type="gramStart"/>
+        <w:t>{d.letter</w:t>
+      </w:r>
       <w:r>
         <w:rPr>
           <w:rFonts w:cs="Arial"/>
           <w:lang w:eastAsia="en-CA"/>
         </w:rPr>
-        <w:t>d.letter</w:t>
-      </w:r>
-      <w:proofErr w:type="gramEnd"/>
+        <w:t>_</w:t>
+      </w:r>
       <w:r>
         <w:rPr>
           <w:rFonts w:cs="Arial"/>
           <w:lang w:eastAsia="en-CA"/>
         </w:rPr>
-        <w:t>_</w:t>
+        <w:t>body</w:t>
       </w:r>
       <w:r>
         <w:rPr>
           <w:rFonts w:cs="Arial"/>
           <w:lang w:eastAsia="en-CA"/>
         </w:rPr>
-        <w:t>body</w:t>
+        <w:t>:convCRLF()</w:t>
       </w:r>
       <w:r>
         <w:rPr>
           <w:rFonts w:cs="Arial"/>
           <w:lang w:eastAsia="en-CA"/>
         </w:rPr>
-        <w:t>:convCRLF</w:t>
-      </w:r>
-      <w:proofErr w:type="spellEnd"/>
-      <w:r>
+        <w:t>}</w:t>
+      </w:r>
+    </w:p>
+    <w:p>
+      <w:pPr>
+        <w:spacing w:after="0" w:line="240" w:lineRule="auto"/>
+        <w:jc w:val="both"/>
         <w:rPr>
           <w:rFonts w:cs="Arial"/>
           <w:lang w:eastAsia="en-CA"/>
         </w:rPr>
-        <w:t>()</w:t>
-      </w:r>
-      <w:r>
-        <w:rPr>
-          <w:rFonts w:cs="Arial"/>
-          <w:lang w:eastAsia="en-CA"/>
-        </w:rPr>
-        <w:t>}</w:t>
-      </w:r>
+      </w:pPr>
     </w:p>
     <w:p>
       <w:pPr>
         <w:spacing w:after="0" w:line="240" w:lineRule="auto"/>
         <w:jc w:val="both"/>
-        <w:rPr>
-          <w:rFonts w:cs="Arial"/>
-          <w:lang w:eastAsia="en-CA"/>
-        </w:rPr>
-      </w:pPr>
+      </w:pPr>
+      <w:r>
+        <w:t>You are reminded that no work may commence until you have received your permits.</w:t>
+      </w:r>
     </w:p>
     <w:p>
       <w:pPr>
@@ -444,15 +346,6 @@
         <w:jc w:val="both"/>
       </w:pPr>
       <w:r>
-        <w:t>You are reminded that no work may commence until you have received your permits.</w:t>
-      </w:r>
-    </w:p>
-    <w:p>
-      <w:pPr>
-        <w:spacing w:after="0" w:line="240" w:lineRule="auto"/>
-        <w:jc w:val="both"/>
-      </w:pPr>
-      <w:r>
         <w:t>To clarify or discuss any of the above, please call my office.</w:t>
       </w:r>
     </w:p>
@@ -484,17 +377,7 @@
         <w:spacing w:after="0" w:line="240" w:lineRule="auto"/>
       </w:pPr>
       <w:r>
-        <w:t>{</w:t>
-      </w:r>
-      <w:proofErr w:type="spellStart"/>
-      <w:proofErr w:type="gramStart"/>
-      <w:r>
-        <w:t>d.inspector</w:t>
-      </w:r>
-      <w:proofErr w:type="spellEnd"/>
-      <w:proofErr w:type="gramEnd"/>
-      <w:r>
-        <w:t>}</w:t>
+        <w:t>{d.inspector}</w:t>
       </w:r>
     </w:p>
     <w:p>
@@ -868,17 +751,7 @@
               <w:szCs w:val="18"/>
               <w:lang w:val="en-US"/>
             </w:rPr>
-            <w:t>Phone: {</w:t>
-          </w:r>
-          <w:proofErr w:type="spellStart"/>
-          <w:r>
-            <w:rPr>
-              <w:rFonts w:eastAsia="Times New Roman" w:cs="Calibri"/>
-              <w:sz w:val="18"/>
-              <w:szCs w:val="18"/>
-              <w:lang w:val="en-US"/>
-            </w:rPr>
-            <w:t>d.</w:t>
+            <w:t>Phone: {d.</w:t>
           </w:r>
           <w:r>
             <w:rPr>
@@ -898,7 +771,6 @@
             </w:rPr>
             <w:t>_phone_number</w:t>
           </w:r>
-          <w:proofErr w:type="spellEnd"/>
           <w:r>
             <w:rPr>
               <w:rFonts w:eastAsia="Times New Roman" w:cs="Calibri"/>
@@ -933,17 +805,7 @@
               <w:szCs w:val="18"/>
               <w:lang w:val="en-US"/>
             </w:rPr>
-            <w:t>Fax: {</w:t>
-          </w:r>
-          <w:proofErr w:type="spellStart"/>
-          <w:r>
-            <w:rPr>
-              <w:rFonts w:eastAsia="Times New Roman" w:cs="Calibri"/>
-              <w:sz w:val="18"/>
-              <w:szCs w:val="18"/>
-              <w:lang w:val="en-US"/>
-            </w:rPr>
-            <w:t>d.</w:t>
+            <w:t>Fax: {d.</w:t>
           </w:r>
           <w:r>
             <w:rPr>
@@ -963,7 +825,6 @@
             </w:rPr>
             <w:t>_fax_number</w:t>
           </w:r>
-          <w:proofErr w:type="spellEnd"/>
           <w:r>
             <w:rPr>
               <w:rFonts w:eastAsia="Times New Roman" w:cs="Calibri"/>
@@ -991,17 +852,7 @@
               <w:szCs w:val="18"/>
               <w:lang w:val="en-US"/>
             </w:rPr>
-            <w:t>Email: {</w:t>
-          </w:r>
-          <w:proofErr w:type="spellStart"/>
-          <w:r>
-            <w:rPr>
-              <w:rFonts w:eastAsia="Times New Roman" w:cs="Calibri"/>
-              <w:sz w:val="18"/>
-              <w:szCs w:val="18"/>
-              <w:lang w:val="en-US"/>
-            </w:rPr>
-            <w:t>d.</w:t>
+            <w:t>Email: {d.</w:t>
           </w:r>
           <w:r>
             <w:rPr>
@@ -1019,17 +870,7 @@
               <w:szCs w:val="18"/>
               <w:lang w:val="en-US"/>
             </w:rPr>
-            <w:t>_email</w:t>
-          </w:r>
-          <w:proofErr w:type="spellEnd"/>
-          <w:r>
-            <w:rPr>
-              <w:rFonts w:eastAsia="Times New Roman" w:cs="Calibri"/>
-              <w:sz w:val="18"/>
-              <w:szCs w:val="18"/>
-              <w:lang w:val="en-US"/>
-            </w:rPr>
-            <w:t>}</w:t>
+            <w:t>_email}</w:t>
           </w:r>
         </w:p>
       </w:tc>
@@ -1453,39 +1294,17 @@
               <w:szCs w:val="18"/>
               <w:lang w:val="en-US"/>
             </w:rPr>
-            <w:t>{</w:t>
-          </w:r>
-          <w:proofErr w:type="spellStart"/>
-          <w:proofErr w:type="gramStart"/>
-          <w:r>
-            <w:rPr>
-              <w:rFonts w:eastAsia="Times New Roman" w:cs="Calibri"/>
-              <w:sz w:val="18"/>
-              <w:szCs w:val="18"/>
-              <w:lang w:val="en-US"/>
-            </w:rPr>
-            <w:t>d.</w:t>
-          </w:r>
-          <w:r>
-            <w:rPr>
-              <w:rFonts w:eastAsia="Times New Roman" w:cs="Calibri"/>
-              <w:sz w:val="18"/>
-              <w:szCs w:val="18"/>
-              <w:lang w:val="en-US"/>
-            </w:rPr>
-            <w:t>regional</w:t>
-          </w:r>
-          <w:proofErr w:type="gramEnd"/>
-          <w:r>
-            <w:rPr>
-              <w:rFonts w:eastAsia="Times New Roman" w:cs="Calibri"/>
-              <w:sz w:val="18"/>
-              <w:szCs w:val="18"/>
-              <w:lang w:val="en-US"/>
-            </w:rPr>
-            <w:t>_office_contact_phone_number</w:t>
-          </w:r>
-          <w:proofErr w:type="spellEnd"/>
+            <w:t>{d.</w:t>
+          </w:r>
+          <w:r>
+            <w:rPr>
+              <w:rFonts w:eastAsia="Times New Roman" w:cs="Calibri"/>
+              <w:sz w:val="18"/>
+              <w:szCs w:val="18"/>
+              <w:lang w:val="en-US"/>
+            </w:rPr>
+            <w:t>regional_office_contact_phone_number</w:t>
+          </w:r>
           <w:r>
             <w:rPr>
               <w:rFonts w:eastAsia="Times New Roman" w:cs="Calibri"/>
@@ -1538,39 +1357,17 @@
               <w:szCs w:val="18"/>
               <w:lang w:val="en-US"/>
             </w:rPr>
-            <w:t>{</w:t>
-          </w:r>
-          <w:proofErr w:type="spellStart"/>
-          <w:proofErr w:type="gramStart"/>
-          <w:r>
-            <w:rPr>
-              <w:rFonts w:eastAsia="Times New Roman" w:cs="Calibri"/>
-              <w:sz w:val="18"/>
-              <w:szCs w:val="18"/>
-              <w:lang w:val="en-US"/>
-            </w:rPr>
-            <w:t>d.</w:t>
-          </w:r>
-          <w:r>
-            <w:rPr>
-              <w:rFonts w:eastAsia="Times New Roman" w:cs="Calibri"/>
-              <w:sz w:val="18"/>
-              <w:szCs w:val="18"/>
-              <w:lang w:val="en-US"/>
-            </w:rPr>
-            <w:t>regional</w:t>
-          </w:r>
-          <w:proofErr w:type="gramEnd"/>
-          <w:r>
-            <w:rPr>
-              <w:rFonts w:eastAsia="Times New Roman" w:cs="Calibri"/>
-              <w:sz w:val="18"/>
-              <w:szCs w:val="18"/>
-              <w:lang w:val="en-US"/>
-            </w:rPr>
-            <w:t>_office_contact_fax_number</w:t>
-          </w:r>
-          <w:proofErr w:type="spellEnd"/>
+            <w:t>{d.</w:t>
+          </w:r>
+          <w:r>
+            <w:rPr>
+              <w:rFonts w:eastAsia="Times New Roman" w:cs="Calibri"/>
+              <w:sz w:val="18"/>
+              <w:szCs w:val="18"/>
+              <w:lang w:val="en-US"/>
+            </w:rPr>
+            <w:t>regional_office_contact_fax_number</w:t>
+          </w:r>
           <w:r>
             <w:rPr>
               <w:rFonts w:eastAsia="Times New Roman" w:cs="Calibri"/>
@@ -1616,38 +1413,7 @@
               <w:szCs w:val="18"/>
               <w:lang w:val="en-US"/>
             </w:rPr>
-            <w:t>{</w:t>
-          </w:r>
-          <w:proofErr w:type="spellStart"/>
-          <w:proofErr w:type="gramStart"/>
-          <w:r>
-            <w:rPr>
-              <w:rFonts w:eastAsia="Times New Roman" w:cs="Calibri"/>
-              <w:sz w:val="18"/>
-              <w:szCs w:val="18"/>
-              <w:lang w:val="en-US"/>
-            </w:rPr>
-            <w:t>d.regional</w:t>
-          </w:r>
-          <w:proofErr w:type="gramEnd"/>
-          <w:r>
-            <w:rPr>
-              <w:rFonts w:eastAsia="Times New Roman" w:cs="Calibri"/>
-              <w:sz w:val="18"/>
-              <w:szCs w:val="18"/>
-              <w:lang w:val="en-US"/>
-            </w:rPr>
-            <w:t>_office_contact_email</w:t>
-          </w:r>
-          <w:proofErr w:type="spellEnd"/>
-          <w:r>
-            <w:rPr>
-              <w:rFonts w:eastAsia="Times New Roman" w:cs="Calibri"/>
-              <w:sz w:val="18"/>
-              <w:szCs w:val="18"/>
-              <w:lang w:val="en-US"/>
-            </w:rPr>
-            <w:t>}</w:t>
+            <w:t>{d.regional_office_contact_email}</w:t>
           </w:r>
         </w:p>
       </w:tc>
@@ -1709,36 +1475,16 @@
               <w:szCs w:val="18"/>
               <w:lang w:val="en-US"/>
             </w:rPr>
-            <w:t>{</w:t>
-          </w:r>
-          <w:proofErr w:type="gramStart"/>
-          <w:r>
-            <w:rPr>
-              <w:rFonts w:eastAsia="Times New Roman" w:cs="Calibri"/>
-              <w:sz w:val="18"/>
-              <w:szCs w:val="18"/>
-              <w:lang w:val="en-US"/>
-            </w:rPr>
-            <w:t>d.</w:t>
-          </w:r>
-          <w:r>
-            <w:rPr>
-              <w:rFonts w:eastAsia="Times New Roman" w:cs="Calibri"/>
-              <w:sz w:val="18"/>
-              <w:szCs w:val="18"/>
-              <w:lang w:val="en-US"/>
-            </w:rPr>
-            <w:t>regional</w:t>
-          </w:r>
-          <w:proofErr w:type="gramEnd"/>
-          <w:r>
-            <w:rPr>
-              <w:rFonts w:eastAsia="Times New Roman" w:cs="Calibri"/>
-              <w:sz w:val="18"/>
-              <w:szCs w:val="18"/>
-              <w:lang w:val="en-US"/>
-            </w:rPr>
-            <w:t>_office_contact_mailing_addre</w:t>
+            <w:t>{d.</w:t>
+          </w:r>
+          <w:r>
+            <w:rPr>
+              <w:rFonts w:eastAsia="Times New Roman" w:cs="Calibri"/>
+              <w:sz w:val="18"/>
+              <w:szCs w:val="18"/>
+              <w:lang w:val="en-US"/>
+            </w:rPr>
+            <w:t>regional_office_contact_mailing_addre</w:t>
           </w:r>
           <w:r>
             <w:rPr>
@@ -1783,36 +1529,16 @@
               <w:szCs w:val="18"/>
               <w:lang w:val="en-US"/>
             </w:rPr>
-            <w:t>{</w:t>
-          </w:r>
-          <w:proofErr w:type="gramStart"/>
-          <w:r>
-            <w:rPr>
-              <w:rFonts w:eastAsia="Times New Roman" w:cs="Calibri"/>
-              <w:sz w:val="18"/>
-              <w:szCs w:val="18"/>
-              <w:lang w:val="en-US"/>
-            </w:rPr>
-            <w:t>d.</w:t>
-          </w:r>
-          <w:r>
-            <w:rPr>
-              <w:rFonts w:eastAsia="Times New Roman" w:cs="Calibri"/>
-              <w:sz w:val="18"/>
-              <w:szCs w:val="18"/>
-              <w:lang w:val="en-US"/>
-            </w:rPr>
-            <w:t>regional</w:t>
-          </w:r>
-          <w:proofErr w:type="gramEnd"/>
-          <w:r>
-            <w:rPr>
-              <w:rFonts w:eastAsia="Times New Roman" w:cs="Calibri"/>
-              <w:sz w:val="18"/>
-              <w:szCs w:val="18"/>
-              <w:lang w:val="en-US"/>
-            </w:rPr>
-            <w:t>_office_contact_mailing_address_line_</w:t>
+            <w:t>{d.</w:t>
+          </w:r>
+          <w:r>
+            <w:rPr>
+              <w:rFonts w:eastAsia="Times New Roman" w:cs="Calibri"/>
+              <w:sz w:val="18"/>
+              <w:szCs w:val="18"/>
+              <w:lang w:val="en-US"/>
+            </w:rPr>
+            <w:t>regional_office_contact_mailing_address_line_</w:t>
           </w:r>
           <w:r>
             <w:rPr>

</xml_diff>

<commit_message>
MDS-2800/MDS-2785: Handle Currency Felds in Document Generation/Bond Edit Form Payer Field Bug (#1305)
Main
MDS-2800:
Formats the bond amount as currency in the Acknowledgement Letter document template
image
The bond amount input field behaves like a currency input field
image
MDS-2785:
Fixed a bug when editing a bond, the "Payer" field was not populating properly
</commit_message>
<xml_diff>
--- a/services/core-api/app/templates/now/Acknowledgment Letter Template (NoW).docx
+++ b/services/core-api/app/templates/now/Acknowledgment Letter Template (NoW).docx
@@ -10,20 +10,7 @@
         <w:spacing w:after="0" w:line="240" w:lineRule="auto"/>
       </w:pPr>
       <w:r>
-        <w:t>{</w:t>
-      </w:r>
-      <w:proofErr w:type="spellStart"/>
-      <w:proofErr w:type="gramStart"/>
-      <w:r>
-        <w:t>d.letter</w:t>
-      </w:r>
-      <w:proofErr w:type="gramEnd"/>
-      <w:r>
-        <w:t>_dt</w:t>
-      </w:r>
-      <w:proofErr w:type="spellEnd"/>
-      <w:r>
-        <w:t>}</w:t>
+        <w:t>{d.letter_dt}</w:t>
       </w:r>
       <w:r>
         <w:tab/>
@@ -38,15 +25,7 @@
         <w:t xml:space="preserve"> 14675-20-</w:t>
       </w:r>
       <w:r>
-        <w:t>{</w:t>
-      </w:r>
-      <w:proofErr w:type="spellStart"/>
-      <w:r>
-        <w:t>d.mine_no</w:t>
-      </w:r>
-      <w:proofErr w:type="spellEnd"/>
-      <w:r>
-        <w:t>}</w:t>
+        <w:t>{d.mine_no}</w:t>
       </w:r>
     </w:p>
     <w:p>
@@ -73,20 +52,7 @@
         <w:spacing w:after="0" w:line="240" w:lineRule="auto"/>
       </w:pPr>
       <w:r>
-        <w:t>{</w:t>
-      </w:r>
-      <w:proofErr w:type="spellStart"/>
-      <w:proofErr w:type="gramStart"/>
-      <w:r>
-        <w:t>d.proponent</w:t>
-      </w:r>
-      <w:proofErr w:type="gramEnd"/>
-      <w:r>
-        <w:t>_name</w:t>
-      </w:r>
-      <w:proofErr w:type="spellEnd"/>
-      <w:r>
-        <w:t>}</w:t>
+        <w:t>{d.proponent_name}</w:t>
       </w:r>
     </w:p>
     <w:p>
@@ -97,20 +63,7 @@
         <w:spacing w:after="0" w:line="240" w:lineRule="auto"/>
       </w:pPr>
       <w:r>
-        <w:t>{</w:t>
-      </w:r>
-      <w:proofErr w:type="spellStart"/>
-      <w:proofErr w:type="gramStart"/>
-      <w:r>
-        <w:t>d.proponent</w:t>
-      </w:r>
-      <w:proofErr w:type="gramEnd"/>
-      <w:r>
-        <w:t>_address</w:t>
-      </w:r>
-      <w:proofErr w:type="spellEnd"/>
-      <w:r>
-        <w:t>}</w:t>
+        <w:t>{d.proponent_address}</w:t>
       </w:r>
     </w:p>
     <w:p>
@@ -137,51 +90,25 @@
         <w:spacing w:after="0" w:line="240" w:lineRule="auto"/>
       </w:pPr>
       <w:r>
-        <w:t>Emailed to: {</w:t>
-      </w:r>
-      <w:proofErr w:type="spellStart"/>
-      <w:proofErr w:type="gramStart"/>
-      <w:r>
-        <w:t>d.emailed</w:t>
-      </w:r>
-      <w:proofErr w:type="gramEnd"/>
-      <w:r>
-        <w:t>_to</w:t>
-      </w:r>
-      <w:proofErr w:type="spellEnd"/>
-      <w:r>
-        <w:t>}</w:t>
-      </w:r>
-    </w:p>
-    <w:p>
-      <w:pPr>
-        <w:spacing w:after="0" w:line="240" w:lineRule="auto"/>
-      </w:pPr>
-    </w:p>
-    <w:p>
-      <w:pPr>
-        <w:spacing w:after="0" w:line="240" w:lineRule="auto"/>
-      </w:pPr>
-    </w:p>
-    <w:p>
-      <w:pPr>
-        <w:spacing w:after="0" w:line="240" w:lineRule="auto"/>
-      </w:pPr>
-      <w:r>
-        <w:t>{</w:t>
-      </w:r>
-      <w:proofErr w:type="spellStart"/>
-      <w:proofErr w:type="gramStart"/>
-      <w:r>
-        <w:t>d.proponent</w:t>
-      </w:r>
-      <w:proofErr w:type="gramEnd"/>
-      <w:r>
-        <w:t>_name</w:t>
-      </w:r>
-      <w:proofErr w:type="spellEnd"/>
-      <w:r>
-        <w:t>},</w:t>
+        <w:t>Emailed to: {d.emailed_to}</w:t>
+      </w:r>
+    </w:p>
+    <w:p>
+      <w:pPr>
+        <w:spacing w:after="0" w:line="240" w:lineRule="auto"/>
+      </w:pPr>
+    </w:p>
+    <w:p>
+      <w:pPr>
+        <w:spacing w:after="0" w:line="240" w:lineRule="auto"/>
+      </w:pPr>
+    </w:p>
+    <w:p>
+      <w:pPr>
+        <w:spacing w:after="0" w:line="240" w:lineRule="auto"/>
+      </w:pPr>
+      <w:r>
+        <w:t>{d.proponent_name},</w:t>
       </w:r>
     </w:p>
     <w:p>
@@ -244,112 +171,96 @@
         <w:rPr>
           <w:b/>
         </w:rPr>
-        <w:t>{</w:t>
-      </w:r>
-      <w:proofErr w:type="spellStart"/>
-      <w:proofErr w:type="gramStart"/>
-      <w:r>
+        <w:t>{d.property}</w:t>
+      </w:r>
+    </w:p>
+    <w:p>
+      <w:pPr>
+        <w:spacing w:after="0" w:line="240" w:lineRule="auto"/>
+        <w:jc w:val="both"/>
         <w:rPr>
           <w:b/>
         </w:rPr>
-        <w:t>d.property</w:t>
-      </w:r>
-      <w:proofErr w:type="spellEnd"/>
-      <w:proofErr w:type="gramEnd"/>
+      </w:pPr>
+    </w:p>
+    <w:p>
+      <w:pPr>
+        <w:spacing w:after="0" w:line="240" w:lineRule="auto"/>
+        <w:jc w:val="both"/>
+      </w:pPr>
+      <w:r>
+        <w:t>This letter acknowledges receipt of your Notice of Work and Reclamation Program dated {d.</w:t>
+      </w:r>
+      <w:r>
+        <w:rPr>
+          <w:rFonts w:cs="Calibri"/>
+        </w:rPr>
+        <w:t>application</w:t>
+      </w:r>
+      <w:r>
+        <w:t>_dt}.</w:t>
+      </w:r>
+    </w:p>
+    <w:p>
+      <w:pPr>
+        <w:pStyle w:val="BodyText2"/>
+        <w:spacing w:after="0" w:line="240" w:lineRule="auto"/>
+      </w:pPr>
+      <w:r>
+        <w:t>Your proposed program of {d.exploration_type} has been referred to other resource agencies and has been sent to Indigenous Nations for consultation.</w:t>
+      </w:r>
+    </w:p>
+    <w:p>
+      <w:pPr>
+        <w:spacing w:after="0" w:line="240" w:lineRule="auto"/>
+        <w:jc w:val="both"/>
+      </w:pPr>
+      <w:r>
+        <w:t xml:space="preserve">It will be a condition of your permit that you post a security deposit of </w:t>
+      </w:r>
       <w:r>
         <w:rPr>
           <w:b/>
-        </w:rPr>
-        <w:t>}</w:t>
-      </w:r>
-    </w:p>
-    <w:p>
-      <w:pPr>
-        <w:spacing w:after="0" w:line="240" w:lineRule="auto"/>
-        <w:jc w:val="both"/>
+          <w:bCs/>
+        </w:rPr>
+        <w:t>$</w:t>
+      </w:r>
+      <w:r>
         <w:rPr>
           <w:b/>
         </w:rPr>
-      </w:pPr>
-    </w:p>
-    <w:p>
-      <w:pPr>
-        <w:spacing w:after="0" w:line="240" w:lineRule="auto"/>
-        <w:jc w:val="both"/>
-      </w:pPr>
-      <w:r>
-        <w:t>This letter acknowledges receipt of your Notice of Work and Reclamation Program dated {</w:t>
-      </w:r>
-      <w:proofErr w:type="spellStart"/>
-      <w:r>
-        <w:t>d.</w:t>
-      </w:r>
-      <w:r>
-        <w:rPr>
-          <w:rFonts w:cs="Calibri"/>
-        </w:rPr>
-        <w:t>application</w:t>
-      </w:r>
-      <w:r>
-        <w:t>_dt</w:t>
-      </w:r>
-      <w:proofErr w:type="spellEnd"/>
-      <w:r>
-        <w:t>}.</w:t>
-      </w:r>
-    </w:p>
-    <w:p>
-      <w:pPr>
-        <w:pStyle w:val="BodyText2"/>
-        <w:spacing w:after="0" w:line="240" w:lineRule="auto"/>
-      </w:pPr>
-      <w:r>
-        <w:t>Your proposed program of {</w:t>
-      </w:r>
-      <w:proofErr w:type="spellStart"/>
-      <w:proofErr w:type="gramStart"/>
-      <w:r>
-        <w:t>d.exploration</w:t>
-      </w:r>
-      <w:proofErr w:type="gramEnd"/>
-      <w:r>
-        <w:t>_type</w:t>
-      </w:r>
-      <w:proofErr w:type="spellEnd"/>
-      <w:r>
-        <w:t>} has been referred to other resource agencies and has been sent to Indigenous Nations for consultation.</w:t>
-      </w:r>
-    </w:p>
-    <w:p>
-      <w:pPr>
-        <w:spacing w:after="0" w:line="240" w:lineRule="auto"/>
-        <w:jc w:val="both"/>
-      </w:pPr>
-      <w:r>
-        <w:t xml:space="preserve">It will be a condition of your permit that you post a security deposit of </w:t>
+        <w:t>{d.bond_inc_amt</w:t>
       </w:r>
       <w:r>
         <w:rPr>
           <w:b/>
         </w:rPr>
-        <w:t>${</w:t>
-      </w:r>
-      <w:proofErr w:type="spellStart"/>
-      <w:proofErr w:type="gramStart"/>
+        <w:t>:format</w:t>
+      </w:r>
       <w:r>
         <w:rPr>
           <w:b/>
         </w:rPr>
-        <w:t>d.bond</w:t>
-      </w:r>
-      <w:proofErr w:type="gramEnd"/>
+        <w:t>N</w:t>
+      </w:r>
       <w:r>
         <w:rPr>
           <w:b/>
         </w:rPr>
-        <w:t>_inc_amt</w:t>
-      </w:r>
-      <w:proofErr w:type="spellEnd"/>
+        <w:t>(</w:t>
+      </w:r>
+      <w:r>
+        <w:rPr>
+          <w:b/>
+        </w:rPr>
+        <w:t>2</w:t>
+      </w:r>
+      <w:r>
+        <w:rPr>
+          <w:b/>
+        </w:rPr>
+        <w:t>)</w:t>
+      </w:r>
       <w:r>
         <w:rPr>
           <w:b/>
@@ -379,64 +290,55 @@
           <w:rFonts w:cs="Arial"/>
           <w:lang w:eastAsia="en-CA"/>
         </w:rPr>
-        <w:t>{</w:t>
-      </w:r>
-      <w:proofErr w:type="spellStart"/>
-      <w:proofErr w:type="gramStart"/>
+        <w:t>{d.letter</w:t>
+      </w:r>
       <w:r>
         <w:rPr>
           <w:rFonts w:cs="Arial"/>
           <w:lang w:eastAsia="en-CA"/>
         </w:rPr>
-        <w:t>d.letter</w:t>
-      </w:r>
-      <w:proofErr w:type="gramEnd"/>
+        <w:t>_</w:t>
+      </w:r>
       <w:r>
         <w:rPr>
           <w:rFonts w:cs="Arial"/>
           <w:lang w:eastAsia="en-CA"/>
         </w:rPr>
-        <w:t>_</w:t>
+        <w:t>body</w:t>
       </w:r>
       <w:r>
         <w:rPr>
           <w:rFonts w:cs="Arial"/>
           <w:lang w:eastAsia="en-CA"/>
         </w:rPr>
-        <w:t>body</w:t>
+        <w:t>:convCRLF()</w:t>
       </w:r>
       <w:r>
         <w:rPr>
           <w:rFonts w:cs="Arial"/>
           <w:lang w:eastAsia="en-CA"/>
         </w:rPr>
-        <w:t>:convCRLF</w:t>
-      </w:r>
-      <w:proofErr w:type="spellEnd"/>
-      <w:r>
+        <w:t>}</w:t>
+      </w:r>
+    </w:p>
+    <w:p>
+      <w:pPr>
+        <w:spacing w:after="0" w:line="240" w:lineRule="auto"/>
+        <w:jc w:val="both"/>
         <w:rPr>
           <w:rFonts w:cs="Arial"/>
           <w:lang w:eastAsia="en-CA"/>
         </w:rPr>
-        <w:t>()</w:t>
-      </w:r>
-      <w:r>
-        <w:rPr>
-          <w:rFonts w:cs="Arial"/>
-          <w:lang w:eastAsia="en-CA"/>
-        </w:rPr>
-        <w:t>}</w:t>
-      </w:r>
+      </w:pPr>
     </w:p>
     <w:p>
       <w:pPr>
         <w:spacing w:after="0" w:line="240" w:lineRule="auto"/>
         <w:jc w:val="both"/>
-        <w:rPr>
-          <w:rFonts w:cs="Arial"/>
-          <w:lang w:eastAsia="en-CA"/>
-        </w:rPr>
-      </w:pPr>
+      </w:pPr>
+      <w:r>
+        <w:t>You are reminded that no work may commence until you have received your permits.</w:t>
+      </w:r>
     </w:p>
     <w:p>
       <w:pPr>
@@ -444,15 +346,6 @@
         <w:jc w:val="both"/>
       </w:pPr>
       <w:r>
-        <w:t>You are reminded that no work may commence until you have received your permits.</w:t>
-      </w:r>
-    </w:p>
-    <w:p>
-      <w:pPr>
-        <w:spacing w:after="0" w:line="240" w:lineRule="auto"/>
-        <w:jc w:val="both"/>
-      </w:pPr>
-      <w:r>
         <w:t>To clarify or discuss any of the above, please call my office.</w:t>
       </w:r>
     </w:p>
@@ -484,17 +377,7 @@
         <w:spacing w:after="0" w:line="240" w:lineRule="auto"/>
       </w:pPr>
       <w:r>
-        <w:t>{</w:t>
-      </w:r>
-      <w:proofErr w:type="spellStart"/>
-      <w:proofErr w:type="gramStart"/>
-      <w:r>
-        <w:t>d.inspector</w:t>
-      </w:r>
-      <w:proofErr w:type="spellEnd"/>
-      <w:proofErr w:type="gramEnd"/>
-      <w:r>
-        <w:t>}</w:t>
+        <w:t>{d.inspector}</w:t>
       </w:r>
     </w:p>
     <w:p>
@@ -868,17 +751,7 @@
               <w:szCs w:val="18"/>
               <w:lang w:val="en-US"/>
             </w:rPr>
-            <w:t>Phone: {</w:t>
-          </w:r>
-          <w:proofErr w:type="spellStart"/>
-          <w:r>
-            <w:rPr>
-              <w:rFonts w:eastAsia="Times New Roman" w:cs="Calibri"/>
-              <w:sz w:val="18"/>
-              <w:szCs w:val="18"/>
-              <w:lang w:val="en-US"/>
-            </w:rPr>
-            <w:t>d.</w:t>
+            <w:t>Phone: {d.</w:t>
           </w:r>
           <w:r>
             <w:rPr>
@@ -898,7 +771,6 @@
             </w:rPr>
             <w:t>_phone_number</w:t>
           </w:r>
-          <w:proofErr w:type="spellEnd"/>
           <w:r>
             <w:rPr>
               <w:rFonts w:eastAsia="Times New Roman" w:cs="Calibri"/>
@@ -933,17 +805,7 @@
               <w:szCs w:val="18"/>
               <w:lang w:val="en-US"/>
             </w:rPr>
-            <w:t>Fax: {</w:t>
-          </w:r>
-          <w:proofErr w:type="spellStart"/>
-          <w:r>
-            <w:rPr>
-              <w:rFonts w:eastAsia="Times New Roman" w:cs="Calibri"/>
-              <w:sz w:val="18"/>
-              <w:szCs w:val="18"/>
-              <w:lang w:val="en-US"/>
-            </w:rPr>
-            <w:t>d.</w:t>
+            <w:t>Fax: {d.</w:t>
           </w:r>
           <w:r>
             <w:rPr>
@@ -963,7 +825,6 @@
             </w:rPr>
             <w:t>_fax_number</w:t>
           </w:r>
-          <w:proofErr w:type="spellEnd"/>
           <w:r>
             <w:rPr>
               <w:rFonts w:eastAsia="Times New Roman" w:cs="Calibri"/>
@@ -991,17 +852,7 @@
               <w:szCs w:val="18"/>
               <w:lang w:val="en-US"/>
             </w:rPr>
-            <w:t>Email: {</w:t>
-          </w:r>
-          <w:proofErr w:type="spellStart"/>
-          <w:r>
-            <w:rPr>
-              <w:rFonts w:eastAsia="Times New Roman" w:cs="Calibri"/>
-              <w:sz w:val="18"/>
-              <w:szCs w:val="18"/>
-              <w:lang w:val="en-US"/>
-            </w:rPr>
-            <w:t>d.</w:t>
+            <w:t>Email: {d.</w:t>
           </w:r>
           <w:r>
             <w:rPr>
@@ -1019,17 +870,7 @@
               <w:szCs w:val="18"/>
               <w:lang w:val="en-US"/>
             </w:rPr>
-            <w:t>_email</w:t>
-          </w:r>
-          <w:proofErr w:type="spellEnd"/>
-          <w:r>
-            <w:rPr>
-              <w:rFonts w:eastAsia="Times New Roman" w:cs="Calibri"/>
-              <w:sz w:val="18"/>
-              <w:szCs w:val="18"/>
-              <w:lang w:val="en-US"/>
-            </w:rPr>
-            <w:t>}</w:t>
+            <w:t>_email}</w:t>
           </w:r>
         </w:p>
       </w:tc>
@@ -1453,39 +1294,17 @@
               <w:szCs w:val="18"/>
               <w:lang w:val="en-US"/>
             </w:rPr>
-            <w:t>{</w:t>
-          </w:r>
-          <w:proofErr w:type="spellStart"/>
-          <w:proofErr w:type="gramStart"/>
-          <w:r>
-            <w:rPr>
-              <w:rFonts w:eastAsia="Times New Roman" w:cs="Calibri"/>
-              <w:sz w:val="18"/>
-              <w:szCs w:val="18"/>
-              <w:lang w:val="en-US"/>
-            </w:rPr>
-            <w:t>d.</w:t>
-          </w:r>
-          <w:r>
-            <w:rPr>
-              <w:rFonts w:eastAsia="Times New Roman" w:cs="Calibri"/>
-              <w:sz w:val="18"/>
-              <w:szCs w:val="18"/>
-              <w:lang w:val="en-US"/>
-            </w:rPr>
-            <w:t>regional</w:t>
-          </w:r>
-          <w:proofErr w:type="gramEnd"/>
-          <w:r>
-            <w:rPr>
-              <w:rFonts w:eastAsia="Times New Roman" w:cs="Calibri"/>
-              <w:sz w:val="18"/>
-              <w:szCs w:val="18"/>
-              <w:lang w:val="en-US"/>
-            </w:rPr>
-            <w:t>_office_contact_phone_number</w:t>
-          </w:r>
-          <w:proofErr w:type="spellEnd"/>
+            <w:t>{d.</w:t>
+          </w:r>
+          <w:r>
+            <w:rPr>
+              <w:rFonts w:eastAsia="Times New Roman" w:cs="Calibri"/>
+              <w:sz w:val="18"/>
+              <w:szCs w:val="18"/>
+              <w:lang w:val="en-US"/>
+            </w:rPr>
+            <w:t>regional_office_contact_phone_number</w:t>
+          </w:r>
           <w:r>
             <w:rPr>
               <w:rFonts w:eastAsia="Times New Roman" w:cs="Calibri"/>
@@ -1538,39 +1357,17 @@
               <w:szCs w:val="18"/>
               <w:lang w:val="en-US"/>
             </w:rPr>
-            <w:t>{</w:t>
-          </w:r>
-          <w:proofErr w:type="spellStart"/>
-          <w:proofErr w:type="gramStart"/>
-          <w:r>
-            <w:rPr>
-              <w:rFonts w:eastAsia="Times New Roman" w:cs="Calibri"/>
-              <w:sz w:val="18"/>
-              <w:szCs w:val="18"/>
-              <w:lang w:val="en-US"/>
-            </w:rPr>
-            <w:t>d.</w:t>
-          </w:r>
-          <w:r>
-            <w:rPr>
-              <w:rFonts w:eastAsia="Times New Roman" w:cs="Calibri"/>
-              <w:sz w:val="18"/>
-              <w:szCs w:val="18"/>
-              <w:lang w:val="en-US"/>
-            </w:rPr>
-            <w:t>regional</w:t>
-          </w:r>
-          <w:proofErr w:type="gramEnd"/>
-          <w:r>
-            <w:rPr>
-              <w:rFonts w:eastAsia="Times New Roman" w:cs="Calibri"/>
-              <w:sz w:val="18"/>
-              <w:szCs w:val="18"/>
-              <w:lang w:val="en-US"/>
-            </w:rPr>
-            <w:t>_office_contact_fax_number</w:t>
-          </w:r>
-          <w:proofErr w:type="spellEnd"/>
+            <w:t>{d.</w:t>
+          </w:r>
+          <w:r>
+            <w:rPr>
+              <w:rFonts w:eastAsia="Times New Roman" w:cs="Calibri"/>
+              <w:sz w:val="18"/>
+              <w:szCs w:val="18"/>
+              <w:lang w:val="en-US"/>
+            </w:rPr>
+            <w:t>regional_office_contact_fax_number</w:t>
+          </w:r>
           <w:r>
             <w:rPr>
               <w:rFonts w:eastAsia="Times New Roman" w:cs="Calibri"/>
@@ -1616,38 +1413,7 @@
               <w:szCs w:val="18"/>
               <w:lang w:val="en-US"/>
             </w:rPr>
-            <w:t>{</w:t>
-          </w:r>
-          <w:proofErr w:type="spellStart"/>
-          <w:proofErr w:type="gramStart"/>
-          <w:r>
-            <w:rPr>
-              <w:rFonts w:eastAsia="Times New Roman" w:cs="Calibri"/>
-              <w:sz w:val="18"/>
-              <w:szCs w:val="18"/>
-              <w:lang w:val="en-US"/>
-            </w:rPr>
-            <w:t>d.regional</w:t>
-          </w:r>
-          <w:proofErr w:type="gramEnd"/>
-          <w:r>
-            <w:rPr>
-              <w:rFonts w:eastAsia="Times New Roman" w:cs="Calibri"/>
-              <w:sz w:val="18"/>
-              <w:szCs w:val="18"/>
-              <w:lang w:val="en-US"/>
-            </w:rPr>
-            <w:t>_office_contact_email</w:t>
-          </w:r>
-          <w:proofErr w:type="spellEnd"/>
-          <w:r>
-            <w:rPr>
-              <w:rFonts w:eastAsia="Times New Roman" w:cs="Calibri"/>
-              <w:sz w:val="18"/>
-              <w:szCs w:val="18"/>
-              <w:lang w:val="en-US"/>
-            </w:rPr>
-            <w:t>}</w:t>
+            <w:t>{d.regional_office_contact_email}</w:t>
           </w:r>
         </w:p>
       </w:tc>
@@ -1709,36 +1475,16 @@
               <w:szCs w:val="18"/>
               <w:lang w:val="en-US"/>
             </w:rPr>
-            <w:t>{</w:t>
-          </w:r>
-          <w:proofErr w:type="gramStart"/>
-          <w:r>
-            <w:rPr>
-              <w:rFonts w:eastAsia="Times New Roman" w:cs="Calibri"/>
-              <w:sz w:val="18"/>
-              <w:szCs w:val="18"/>
-              <w:lang w:val="en-US"/>
-            </w:rPr>
-            <w:t>d.</w:t>
-          </w:r>
-          <w:r>
-            <w:rPr>
-              <w:rFonts w:eastAsia="Times New Roman" w:cs="Calibri"/>
-              <w:sz w:val="18"/>
-              <w:szCs w:val="18"/>
-              <w:lang w:val="en-US"/>
-            </w:rPr>
-            <w:t>regional</w:t>
-          </w:r>
-          <w:proofErr w:type="gramEnd"/>
-          <w:r>
-            <w:rPr>
-              <w:rFonts w:eastAsia="Times New Roman" w:cs="Calibri"/>
-              <w:sz w:val="18"/>
-              <w:szCs w:val="18"/>
-              <w:lang w:val="en-US"/>
-            </w:rPr>
-            <w:t>_office_contact_mailing_addre</w:t>
+            <w:t>{d.</w:t>
+          </w:r>
+          <w:r>
+            <w:rPr>
+              <w:rFonts w:eastAsia="Times New Roman" w:cs="Calibri"/>
+              <w:sz w:val="18"/>
+              <w:szCs w:val="18"/>
+              <w:lang w:val="en-US"/>
+            </w:rPr>
+            <w:t>regional_office_contact_mailing_addre</w:t>
           </w:r>
           <w:r>
             <w:rPr>
@@ -1783,36 +1529,16 @@
               <w:szCs w:val="18"/>
               <w:lang w:val="en-US"/>
             </w:rPr>
-            <w:t>{</w:t>
-          </w:r>
-          <w:proofErr w:type="gramStart"/>
-          <w:r>
-            <w:rPr>
-              <w:rFonts w:eastAsia="Times New Roman" w:cs="Calibri"/>
-              <w:sz w:val="18"/>
-              <w:szCs w:val="18"/>
-              <w:lang w:val="en-US"/>
-            </w:rPr>
-            <w:t>d.</w:t>
-          </w:r>
-          <w:r>
-            <w:rPr>
-              <w:rFonts w:eastAsia="Times New Roman" w:cs="Calibri"/>
-              <w:sz w:val="18"/>
-              <w:szCs w:val="18"/>
-              <w:lang w:val="en-US"/>
-            </w:rPr>
-            <w:t>regional</w:t>
-          </w:r>
-          <w:proofErr w:type="gramEnd"/>
-          <w:r>
-            <w:rPr>
-              <w:rFonts w:eastAsia="Times New Roman" w:cs="Calibri"/>
-              <w:sz w:val="18"/>
-              <w:szCs w:val="18"/>
-              <w:lang w:val="en-US"/>
-            </w:rPr>
-            <w:t>_office_contact_mailing_address_line_</w:t>
+            <w:t>{d.</w:t>
+          </w:r>
+          <w:r>
+            <w:rPr>
+              <w:rFonts w:eastAsia="Times New Roman" w:cs="Calibri"/>
+              <w:sz w:val="18"/>
+              <w:szCs w:val="18"/>
+              <w:lang w:val="en-US"/>
+            </w:rPr>
+            <w:t>regional_office_contact_mailing_address_line_</w:t>
           </w:r>
           <w:r>
             <w:rPr>

</xml_diff>

<commit_message>
fixed letter spacing. (#1453)
</commit_message>
<xml_diff>
--- a/services/core-api/app/templates/now/Acknowledgment Letter Template (NoW).docx
+++ b/services/core-api/app/templates/now/Acknowledgment Letter Template (NoW).docx
@@ -1,6 +1,6 @@
 
 <file path=word/document.xml><?xml version="1.0" encoding="utf-8"?>
-<w:document xmlns:wpc="http://schemas.microsoft.com/office/word/2010/wordprocessingCanvas" xmlns:cx="http://schemas.microsoft.com/office/drawing/2014/chartex" xmlns:cx1="http://schemas.microsoft.com/office/drawing/2015/9/8/chartex" xmlns:cx2="http://schemas.microsoft.com/office/drawing/2015/10/21/chartex" xmlns:cx3="http://schemas.microsoft.com/office/drawing/2016/5/9/chartex" xmlns:cx4="http://schemas.microsoft.com/office/drawing/2016/5/10/chartex" xmlns:cx5="http://schemas.microsoft.com/office/drawing/2016/5/11/chartex" xmlns:cx6="http://schemas.microsoft.com/office/drawing/2016/5/12/chartex" xmlns:cx7="http://schemas.microsoft.com/office/drawing/2016/5/13/chartex" xmlns:cx8="http://schemas.microsoft.com/office/drawing/2016/5/14/chartex" xmlns:mc="http://schemas.openxmlformats.org/markup-compatibility/2006" xmlns:aink="http://schemas.microsoft.com/office/drawing/2016/ink" xmlns:am3d="http://schemas.microsoft.com/office/drawing/2017/model3d" xmlns:o="urn:schemas-microsoft-com:office:office" xmlns:r="http://schemas.openxmlformats.org/officeDocument/2006/relationships" xmlns:m="http://schemas.openxmlformats.org/officeDocument/2006/math" xmlns:v="urn:schemas-microsoft-com:vml" xmlns:wp14="http://schemas.microsoft.com/office/word/2010/wordprocessingDrawing" xmlns:wp="http://schemas.openxmlformats.org/drawingml/2006/wordprocessingDrawing" xmlns:w10="urn:schemas-microsoft-com:office:word" xmlns:w="http://schemas.openxmlformats.org/wordprocessingml/2006/main" xmlns:w14="http://schemas.microsoft.com/office/word/2010/wordml" xmlns:w15="http://schemas.microsoft.com/office/word/2012/wordml" xmlns:w16cid="http://schemas.microsoft.com/office/word/2016/wordml/cid" xmlns:w16se="http://schemas.microsoft.com/office/word/2015/wordml/symex" xmlns:wpg="http://schemas.microsoft.com/office/word/2010/wordprocessingGroup" xmlns:wpi="http://schemas.microsoft.com/office/word/2010/wordprocessingInk" xmlns:wne="http://schemas.microsoft.com/office/word/2006/wordml" xmlns:wps="http://schemas.microsoft.com/office/word/2010/wordprocessingShape" mc:Ignorable="w14 w15 w16se w16cid wp14">
+<w:document xmlns:wpc="http://schemas.microsoft.com/office/word/2010/wordprocessingCanvas" xmlns:cx="http://schemas.microsoft.com/office/drawing/2014/chartex" xmlns:cx1="http://schemas.microsoft.com/office/drawing/2015/9/8/chartex" xmlns:cx2="http://schemas.microsoft.com/office/drawing/2015/10/21/chartex" xmlns:cx3="http://schemas.microsoft.com/office/drawing/2016/5/9/chartex" xmlns:cx4="http://schemas.microsoft.com/office/drawing/2016/5/10/chartex" xmlns:cx5="http://schemas.microsoft.com/office/drawing/2016/5/11/chartex" xmlns:cx6="http://schemas.microsoft.com/office/drawing/2016/5/12/chartex" xmlns:cx7="http://schemas.microsoft.com/office/drawing/2016/5/13/chartex" xmlns:cx8="http://schemas.microsoft.com/office/drawing/2016/5/14/chartex" xmlns:mc="http://schemas.openxmlformats.org/markup-compatibility/2006" xmlns:aink="http://schemas.microsoft.com/office/drawing/2016/ink" xmlns:am3d="http://schemas.microsoft.com/office/drawing/2017/model3d" xmlns:o="urn:schemas-microsoft-com:office:office" xmlns:r="http://schemas.openxmlformats.org/officeDocument/2006/relationships" xmlns:m="http://schemas.openxmlformats.org/officeDocument/2006/math" xmlns:v="urn:schemas-microsoft-com:vml" xmlns:wp14="http://schemas.microsoft.com/office/word/2010/wordprocessingDrawing" xmlns:wp="http://schemas.openxmlformats.org/drawingml/2006/wordprocessingDrawing" xmlns:w10="urn:schemas-microsoft-com:office:word" xmlns:w="http://schemas.openxmlformats.org/wordprocessingml/2006/main" xmlns:w14="http://schemas.microsoft.com/office/word/2010/wordml" xmlns:w15="http://schemas.microsoft.com/office/word/2012/wordml" xmlns:w16cex="http://schemas.microsoft.com/office/word/2018/wordml/cex" xmlns:w16cid="http://schemas.microsoft.com/office/word/2016/wordml/cid" xmlns:w16="http://schemas.microsoft.com/office/word/2018/wordml" xmlns:w16se="http://schemas.microsoft.com/office/word/2015/wordml/symex" xmlns:wpg="http://schemas.microsoft.com/office/word/2010/wordprocessingGroup" xmlns:wpi="http://schemas.microsoft.com/office/word/2010/wordprocessingInk" xmlns:wne="http://schemas.microsoft.com/office/word/2006/wordml" xmlns:wps="http://schemas.microsoft.com/office/word/2010/wordprocessingShape" mc:Ignorable="w14 w15 w16se w16cid w16 w16cex wp14">
   <w:body>
     <w:p>
       <w:pPr>
@@ -10,7 +10,15 @@
         <w:spacing w:after="0" w:line="240" w:lineRule="auto"/>
       </w:pPr>
       <w:r>
-        <w:t>{d.letter_dt}</w:t>
+        <w:t>{</w:t>
+      </w:r>
+      <w:proofErr w:type="spellStart"/>
+      <w:r>
+        <w:t>d.letter_dt</w:t>
+      </w:r>
+      <w:proofErr w:type="spellEnd"/>
+      <w:r>
+        <w:t>}</w:t>
       </w:r>
       <w:r>
         <w:tab/>
@@ -25,7 +33,15 @@
         <w:t xml:space="preserve"> 14675-20-</w:t>
       </w:r>
       <w:r>
-        <w:t>{d.mine_no}</w:t>
+        <w:t>{</w:t>
+      </w:r>
+      <w:proofErr w:type="spellStart"/>
+      <w:r>
+        <w:t>d.mine_no</w:t>
+      </w:r>
+      <w:proofErr w:type="spellEnd"/>
+      <w:r>
+        <w:t>}</w:t>
       </w:r>
     </w:p>
     <w:p>
@@ -52,7 +68,15 @@
         <w:spacing w:after="0" w:line="240" w:lineRule="auto"/>
       </w:pPr>
       <w:r>
-        <w:t>{d.proponent_name}</w:t>
+        <w:t>{</w:t>
+      </w:r>
+      <w:proofErr w:type="spellStart"/>
+      <w:r>
+        <w:t>d.proponent_name</w:t>
+      </w:r>
+      <w:proofErr w:type="spellEnd"/>
+      <w:r>
+        <w:t>}</w:t>
       </w:r>
     </w:p>
     <w:p>
@@ -63,7 +87,15 @@
         <w:spacing w:after="0" w:line="240" w:lineRule="auto"/>
       </w:pPr>
       <w:r>
-        <w:t>{d.proponent_address}</w:t>
+        <w:t>{</w:t>
+      </w:r>
+      <w:proofErr w:type="spellStart"/>
+      <w:r>
+        <w:t>d.proponent_address</w:t>
+      </w:r>
+      <w:proofErr w:type="spellEnd"/>
+      <w:r>
+        <w:t>}</w:t>
       </w:r>
     </w:p>
     <w:p>
@@ -90,25 +122,41 @@
         <w:spacing w:after="0" w:line="240" w:lineRule="auto"/>
       </w:pPr>
       <w:r>
-        <w:t>Emailed to: {d.emailed_to}</w:t>
-      </w:r>
-    </w:p>
-    <w:p>
-      <w:pPr>
-        <w:spacing w:after="0" w:line="240" w:lineRule="auto"/>
-      </w:pPr>
-    </w:p>
-    <w:p>
-      <w:pPr>
-        <w:spacing w:after="0" w:line="240" w:lineRule="auto"/>
-      </w:pPr>
-    </w:p>
-    <w:p>
-      <w:pPr>
-        <w:spacing w:after="0" w:line="240" w:lineRule="auto"/>
-      </w:pPr>
-      <w:r>
-        <w:t>{d.proponent_name},</w:t>
+        <w:t>Emailed to: {</w:t>
+      </w:r>
+      <w:proofErr w:type="spellStart"/>
+      <w:r>
+        <w:t>d.emailed_to</w:t>
+      </w:r>
+      <w:proofErr w:type="spellEnd"/>
+      <w:r>
+        <w:t>}</w:t>
+      </w:r>
+    </w:p>
+    <w:p>
+      <w:pPr>
+        <w:spacing w:after="0" w:line="240" w:lineRule="auto"/>
+      </w:pPr>
+    </w:p>
+    <w:p>
+      <w:pPr>
+        <w:spacing w:after="0" w:line="240" w:lineRule="auto"/>
+      </w:pPr>
+    </w:p>
+    <w:p>
+      <w:pPr>
+        <w:spacing w:after="0" w:line="240" w:lineRule="auto"/>
+      </w:pPr>
+      <w:r>
+        <w:t>{</w:t>
+      </w:r>
+      <w:proofErr w:type="spellStart"/>
+      <w:r>
+        <w:t>d.proponent_name</w:t>
+      </w:r>
+      <w:proofErr w:type="spellEnd"/>
+      <w:r>
+        <w:t>},</w:t>
       </w:r>
     </w:p>
     <w:p>
@@ -171,7 +219,21 @@
         <w:rPr>
           <w:b/>
         </w:rPr>
-        <w:t>{d.property}</w:t>
+        <w:t>{</w:t>
+      </w:r>
+      <w:proofErr w:type="spellStart"/>
+      <w:r>
+        <w:rPr>
+          <w:b/>
+        </w:rPr>
+        <w:t>d.property</w:t>
+      </w:r>
+      <w:proofErr w:type="spellEnd"/>
+      <w:r>
+        <w:rPr>
+          <w:b/>
+        </w:rPr>
+        <w:t>}</w:t>
       </w:r>
     </w:p>
     <w:p>
@@ -189,7 +251,11 @@
         <w:jc w:val="both"/>
       </w:pPr>
       <w:r>
-        <w:t>This letter acknowledges receipt of your Notice of Work and Reclamation Program dated {d.</w:t>
+        <w:t>This letter acknowledges receipt of your Notice of Work and Reclamation Program dated {</w:t>
+      </w:r>
+      <w:proofErr w:type="spellStart"/>
+      <w:r>
+        <w:t>d.</w:t>
       </w:r>
       <w:r>
         <w:rPr>
@@ -198,7 +264,11 @@
         <w:t>application</w:t>
       </w:r>
       <w:r>
-        <w:t>_dt}.</w:t>
+        <w:t>_dt</w:t>
+      </w:r>
+      <w:proofErr w:type="spellEnd"/>
+      <w:r>
+        <w:t>}.</w:t>
       </w:r>
     </w:p>
     <w:p>
@@ -207,8 +277,22 @@
         <w:spacing w:after="0" w:line="240" w:lineRule="auto"/>
       </w:pPr>
       <w:r>
-        <w:t>Your proposed program of {d.exploration_type} has been referred to other resource agencies and has been sent to Indigenous Nations for consultation.</w:t>
-      </w:r>
+        <w:t>Your proposed program of {</w:t>
+      </w:r>
+      <w:proofErr w:type="spellStart"/>
+      <w:r>
+        <w:t>d.exploration_type</w:t>
+      </w:r>
+      <w:proofErr w:type="spellEnd"/>
+      <w:r>
+        <w:t>} has been referred to other resource agencies and has been sent to Indigenous Nations for consultation.</w:t>
+      </w:r>
+    </w:p>
+    <w:p>
+      <w:pPr>
+        <w:pStyle w:val="BodyText2"/>
+        <w:spacing w:after="0" w:line="240" w:lineRule="auto"/>
+      </w:pPr>
     </w:p>
     <w:p>
       <w:pPr>
@@ -229,12 +313,19 @@
         <w:rPr>
           <w:b/>
         </w:rPr>
-        <w:t>{d.bond_inc_amt</w:t>
-      </w:r>
+        <w:t>{</w:t>
+      </w:r>
+      <w:proofErr w:type="spellStart"/>
       <w:r>
         <w:rPr>
           <w:b/>
         </w:rPr>
+        <w:t>d.bond_inc_amt</w:t>
+      </w:r>
+      <w:r>
+        <w:rPr>
+          <w:b/>
+        </w:rPr>
         <w:t>:format</w:t>
       </w:r>
       <w:r>
@@ -243,6 +334,7 @@
         </w:rPr>
         <w:t>N</w:t>
       </w:r>
+      <w:proofErr w:type="spellEnd"/>
       <w:r>
         <w:rPr>
           <w:b/>
@@ -290,51 +382,67 @@
           <w:rFonts w:cs="Arial"/>
           <w:lang w:eastAsia="en-CA"/>
         </w:rPr>
-        <w:t>{d.letter</w:t>
-      </w:r>
+        <w:t>{</w:t>
+      </w:r>
+      <w:proofErr w:type="spellStart"/>
       <w:r>
         <w:rPr>
           <w:rFonts w:cs="Arial"/>
           <w:lang w:eastAsia="en-CA"/>
         </w:rPr>
-        <w:t>_</w:t>
+        <w:t>d.letter</w:t>
       </w:r>
       <w:r>
         <w:rPr>
           <w:rFonts w:cs="Arial"/>
           <w:lang w:eastAsia="en-CA"/>
         </w:rPr>
-        <w:t>body</w:t>
+        <w:t>_</w:t>
       </w:r>
       <w:r>
         <w:rPr>
           <w:rFonts w:cs="Arial"/>
           <w:lang w:eastAsia="en-CA"/>
         </w:rPr>
-        <w:t>:convCRLF()</w:t>
+        <w:t>body</w:t>
       </w:r>
       <w:r>
         <w:rPr>
           <w:rFonts w:cs="Arial"/>
           <w:lang w:eastAsia="en-CA"/>
         </w:rPr>
-        <w:t>}</w:t>
-      </w:r>
-    </w:p>
-    <w:p>
-      <w:pPr>
-        <w:spacing w:after="0" w:line="240" w:lineRule="auto"/>
-        <w:jc w:val="both"/>
+        <w:t>:convCRLF</w:t>
+      </w:r>
+      <w:proofErr w:type="spellEnd"/>
+      <w:r>
         <w:rPr>
           <w:rFonts w:cs="Arial"/>
           <w:lang w:eastAsia="en-CA"/>
         </w:rPr>
-      </w:pPr>
+        <w:t>()</w:t>
+      </w:r>
+      <w:r>
+        <w:rPr>
+          <w:rFonts w:cs="Arial"/>
+          <w:lang w:eastAsia="en-CA"/>
+        </w:rPr>
+        <w:t>}</w:t>
+      </w:r>
     </w:p>
     <w:p>
       <w:pPr>
         <w:spacing w:after="0" w:line="240" w:lineRule="auto"/>
         <w:jc w:val="both"/>
+        <w:rPr>
+          <w:rFonts w:cs="Arial"/>
+          <w:lang w:eastAsia="en-CA"/>
+        </w:rPr>
+      </w:pPr>
+    </w:p>
+    <w:p>
+      <w:pPr>
+        <w:spacing w:after="0" w:line="240" w:lineRule="auto"/>
+        <w:jc w:val="both"/>
       </w:pPr>
       <w:r>
         <w:t>You are reminded that no work may commence until you have received your permits.</w:t>
@@ -377,7 +485,15 @@
         <w:spacing w:after="0" w:line="240" w:lineRule="auto"/>
       </w:pPr>
       <w:r>
-        <w:t>{d.inspector}</w:t>
+        <w:t>{</w:t>
+      </w:r>
+      <w:proofErr w:type="spellStart"/>
+      <w:r>
+        <w:t>d.inspector</w:t>
+      </w:r>
+      <w:proofErr w:type="spellEnd"/>
+      <w:r>
+        <w:t>}</w:t>
       </w:r>
     </w:p>
     <w:p>
@@ -487,7 +603,7 @@
 </file>
 
 <file path=word/endnotes.xml><?xml version="1.0" encoding="utf-8"?>
-<w:endnotes xmlns:wpc="http://schemas.microsoft.com/office/word/2010/wordprocessingCanvas" xmlns:cx="http://schemas.microsoft.com/office/drawing/2014/chartex" xmlns:cx1="http://schemas.microsoft.com/office/drawing/2015/9/8/chartex" xmlns:cx2="http://schemas.microsoft.com/office/drawing/2015/10/21/chartex" xmlns:cx3="http://schemas.microsoft.com/office/drawing/2016/5/9/chartex" xmlns:cx4="http://schemas.microsoft.com/office/drawing/2016/5/10/chartex" xmlns:cx5="http://schemas.microsoft.com/office/drawing/2016/5/11/chartex" xmlns:cx6="http://schemas.microsoft.com/office/drawing/2016/5/12/chartex" xmlns:cx7="http://schemas.microsoft.com/office/drawing/2016/5/13/chartex" xmlns:cx8="http://schemas.microsoft.com/office/drawing/2016/5/14/chartex" xmlns:mc="http://schemas.openxmlformats.org/markup-compatibility/2006" xmlns:aink="http://schemas.microsoft.com/office/drawing/2016/ink" xmlns:am3d="http://schemas.microsoft.com/office/drawing/2017/model3d" xmlns:o="urn:schemas-microsoft-com:office:office" xmlns:r="http://schemas.openxmlformats.org/officeDocument/2006/relationships" xmlns:m="http://schemas.openxmlformats.org/officeDocument/2006/math" xmlns:v="urn:schemas-microsoft-com:vml" xmlns:wp14="http://schemas.microsoft.com/office/word/2010/wordprocessingDrawing" xmlns:wp="http://schemas.openxmlformats.org/drawingml/2006/wordprocessingDrawing" xmlns:w10="urn:schemas-microsoft-com:office:word" xmlns:w="http://schemas.openxmlformats.org/wordprocessingml/2006/main" xmlns:w14="http://schemas.microsoft.com/office/word/2010/wordml" xmlns:w15="http://schemas.microsoft.com/office/word/2012/wordml" xmlns:w16cid="http://schemas.microsoft.com/office/word/2016/wordml/cid" xmlns:w16se="http://schemas.microsoft.com/office/word/2015/wordml/symex" xmlns:wpg="http://schemas.microsoft.com/office/word/2010/wordprocessingGroup" xmlns:wpi="http://schemas.microsoft.com/office/word/2010/wordprocessingInk" xmlns:wne="http://schemas.microsoft.com/office/word/2006/wordml" xmlns:wps="http://schemas.microsoft.com/office/word/2010/wordprocessingShape" mc:Ignorable="w14 w15 w16se w16cid wp14">
+<w:endnotes xmlns:wpc="http://schemas.microsoft.com/office/word/2010/wordprocessingCanvas" xmlns:cx="http://schemas.microsoft.com/office/drawing/2014/chartex" xmlns:cx1="http://schemas.microsoft.com/office/drawing/2015/9/8/chartex" xmlns:cx2="http://schemas.microsoft.com/office/drawing/2015/10/21/chartex" xmlns:cx3="http://schemas.microsoft.com/office/drawing/2016/5/9/chartex" xmlns:cx4="http://schemas.microsoft.com/office/drawing/2016/5/10/chartex" xmlns:cx5="http://schemas.microsoft.com/office/drawing/2016/5/11/chartex" xmlns:cx6="http://schemas.microsoft.com/office/drawing/2016/5/12/chartex" xmlns:cx7="http://schemas.microsoft.com/office/drawing/2016/5/13/chartex" xmlns:cx8="http://schemas.microsoft.com/office/drawing/2016/5/14/chartex" xmlns:mc="http://schemas.openxmlformats.org/markup-compatibility/2006" xmlns:aink="http://schemas.microsoft.com/office/drawing/2016/ink" xmlns:am3d="http://schemas.microsoft.com/office/drawing/2017/model3d" xmlns:o="urn:schemas-microsoft-com:office:office" xmlns:r="http://schemas.openxmlformats.org/officeDocument/2006/relationships" xmlns:m="http://schemas.openxmlformats.org/officeDocument/2006/math" xmlns:v="urn:schemas-microsoft-com:vml" xmlns:wp14="http://schemas.microsoft.com/office/word/2010/wordprocessingDrawing" xmlns:wp="http://schemas.openxmlformats.org/drawingml/2006/wordprocessingDrawing" xmlns:w10="urn:schemas-microsoft-com:office:word" xmlns:w="http://schemas.openxmlformats.org/wordprocessingml/2006/main" xmlns:w14="http://schemas.microsoft.com/office/word/2010/wordml" xmlns:w15="http://schemas.microsoft.com/office/word/2012/wordml" xmlns:w16cex="http://schemas.microsoft.com/office/word/2018/wordml/cex" xmlns:w16cid="http://schemas.microsoft.com/office/word/2016/wordml/cid" xmlns:w16="http://schemas.microsoft.com/office/word/2018/wordml" xmlns:w16se="http://schemas.microsoft.com/office/word/2015/wordml/symex" xmlns:wpg="http://schemas.microsoft.com/office/word/2010/wordprocessingGroup" xmlns:wpi="http://schemas.microsoft.com/office/word/2010/wordprocessingInk" xmlns:wne="http://schemas.microsoft.com/office/word/2006/wordml" xmlns:wps="http://schemas.microsoft.com/office/word/2010/wordprocessingShape" mc:Ignorable="w14 w15 w16se w16cid w16 w16cex wp14">
   <w:endnote w:type="separator" w:id="-1">
     <w:p>
       <w:pPr>
@@ -512,7 +628,7 @@
 </file>
 
 <file path=word/footer1.xml><?xml version="1.0" encoding="utf-8"?>
-<w:ftr xmlns:wpc="http://schemas.microsoft.com/office/word/2010/wordprocessingCanvas" xmlns:cx="http://schemas.microsoft.com/office/drawing/2014/chartex" xmlns:cx1="http://schemas.microsoft.com/office/drawing/2015/9/8/chartex" xmlns:cx2="http://schemas.microsoft.com/office/drawing/2015/10/21/chartex" xmlns:cx3="http://schemas.microsoft.com/office/drawing/2016/5/9/chartex" xmlns:cx4="http://schemas.microsoft.com/office/drawing/2016/5/10/chartex" xmlns:cx5="http://schemas.microsoft.com/office/drawing/2016/5/11/chartex" xmlns:cx6="http://schemas.microsoft.com/office/drawing/2016/5/12/chartex" xmlns:cx7="http://schemas.microsoft.com/office/drawing/2016/5/13/chartex" xmlns:cx8="http://schemas.microsoft.com/office/drawing/2016/5/14/chartex" xmlns:mc="http://schemas.openxmlformats.org/markup-compatibility/2006" xmlns:aink="http://schemas.microsoft.com/office/drawing/2016/ink" xmlns:am3d="http://schemas.microsoft.com/office/drawing/2017/model3d" xmlns:o="urn:schemas-microsoft-com:office:office" xmlns:r="http://schemas.openxmlformats.org/officeDocument/2006/relationships" xmlns:m="http://schemas.openxmlformats.org/officeDocument/2006/math" xmlns:v="urn:schemas-microsoft-com:vml" xmlns:wp14="http://schemas.microsoft.com/office/word/2010/wordprocessingDrawing" xmlns:wp="http://schemas.openxmlformats.org/drawingml/2006/wordprocessingDrawing" xmlns:w10="urn:schemas-microsoft-com:office:word" xmlns:w="http://schemas.openxmlformats.org/wordprocessingml/2006/main" xmlns:w14="http://schemas.microsoft.com/office/word/2010/wordml" xmlns:w15="http://schemas.microsoft.com/office/word/2012/wordml" xmlns:w16cid="http://schemas.microsoft.com/office/word/2016/wordml/cid" xmlns:w16se="http://schemas.microsoft.com/office/word/2015/wordml/symex" xmlns:wpg="http://schemas.microsoft.com/office/word/2010/wordprocessingGroup" xmlns:wpi="http://schemas.microsoft.com/office/word/2010/wordprocessingInk" xmlns:wne="http://schemas.microsoft.com/office/word/2006/wordml" xmlns:wps="http://schemas.microsoft.com/office/word/2010/wordprocessingShape" mc:Ignorable="w14 w15 w16se w16cid wp14">
+<w:ftr xmlns:wpc="http://schemas.microsoft.com/office/word/2010/wordprocessingCanvas" xmlns:cx="http://schemas.microsoft.com/office/drawing/2014/chartex" xmlns:cx1="http://schemas.microsoft.com/office/drawing/2015/9/8/chartex" xmlns:cx2="http://schemas.microsoft.com/office/drawing/2015/10/21/chartex" xmlns:cx3="http://schemas.microsoft.com/office/drawing/2016/5/9/chartex" xmlns:cx4="http://schemas.microsoft.com/office/drawing/2016/5/10/chartex" xmlns:cx5="http://schemas.microsoft.com/office/drawing/2016/5/11/chartex" xmlns:cx6="http://schemas.microsoft.com/office/drawing/2016/5/12/chartex" xmlns:cx7="http://schemas.microsoft.com/office/drawing/2016/5/13/chartex" xmlns:cx8="http://schemas.microsoft.com/office/drawing/2016/5/14/chartex" xmlns:mc="http://schemas.openxmlformats.org/markup-compatibility/2006" xmlns:aink="http://schemas.microsoft.com/office/drawing/2016/ink" xmlns:am3d="http://schemas.microsoft.com/office/drawing/2017/model3d" xmlns:o="urn:schemas-microsoft-com:office:office" xmlns:r="http://schemas.openxmlformats.org/officeDocument/2006/relationships" xmlns:m="http://schemas.openxmlformats.org/officeDocument/2006/math" xmlns:v="urn:schemas-microsoft-com:vml" xmlns:wp14="http://schemas.microsoft.com/office/word/2010/wordprocessingDrawing" xmlns:wp="http://schemas.openxmlformats.org/drawingml/2006/wordprocessingDrawing" xmlns:w10="urn:schemas-microsoft-com:office:word" xmlns:w="http://schemas.openxmlformats.org/wordprocessingml/2006/main" xmlns:w14="http://schemas.microsoft.com/office/word/2010/wordml" xmlns:w15="http://schemas.microsoft.com/office/word/2012/wordml" xmlns:w16cex="http://schemas.microsoft.com/office/word/2018/wordml/cex" xmlns:w16cid="http://schemas.microsoft.com/office/word/2016/wordml/cid" xmlns:w16="http://schemas.microsoft.com/office/word/2018/wordml" xmlns:w16se="http://schemas.microsoft.com/office/word/2015/wordml/symex" xmlns:wpg="http://schemas.microsoft.com/office/word/2010/wordprocessingGroup" xmlns:wpi="http://schemas.microsoft.com/office/word/2010/wordprocessingInk" xmlns:wne="http://schemas.microsoft.com/office/word/2006/wordml" xmlns:wps="http://schemas.microsoft.com/office/word/2010/wordprocessingShape" mc:Ignorable="w14 w15 w16se w16cid w16 w16cex wp14">
   <w:p>
     <w:pPr>
       <w:spacing w:after="0" w:line="240" w:lineRule="auto"/>
@@ -751,7 +867,17 @@
               <w:szCs w:val="18"/>
               <w:lang w:val="en-US"/>
             </w:rPr>
-            <w:t>Phone: {d.</w:t>
+            <w:t>Phone: {</w:t>
+          </w:r>
+          <w:proofErr w:type="spellStart"/>
+          <w:r>
+            <w:rPr>
+              <w:rFonts w:eastAsia="Times New Roman" w:cs="Calibri"/>
+              <w:sz w:val="18"/>
+              <w:szCs w:val="18"/>
+              <w:lang w:val="en-US"/>
+            </w:rPr>
+            <w:t>d.</w:t>
           </w:r>
           <w:r>
             <w:rPr>
@@ -771,6 +897,7 @@
             </w:rPr>
             <w:t>_phone_number</w:t>
           </w:r>
+          <w:proofErr w:type="spellEnd"/>
           <w:r>
             <w:rPr>
               <w:rFonts w:eastAsia="Times New Roman" w:cs="Calibri"/>
@@ -805,7 +932,17 @@
               <w:szCs w:val="18"/>
               <w:lang w:val="en-US"/>
             </w:rPr>
-            <w:t>Fax: {d.</w:t>
+            <w:t>Fax: {</w:t>
+          </w:r>
+          <w:proofErr w:type="spellStart"/>
+          <w:r>
+            <w:rPr>
+              <w:rFonts w:eastAsia="Times New Roman" w:cs="Calibri"/>
+              <w:sz w:val="18"/>
+              <w:szCs w:val="18"/>
+              <w:lang w:val="en-US"/>
+            </w:rPr>
+            <w:t>d.</w:t>
           </w:r>
           <w:r>
             <w:rPr>
@@ -825,6 +962,7 @@
             </w:rPr>
             <w:t>_fax_number</w:t>
           </w:r>
+          <w:proofErr w:type="spellEnd"/>
           <w:r>
             <w:rPr>
               <w:rFonts w:eastAsia="Times New Roman" w:cs="Calibri"/>
@@ -852,7 +990,17 @@
               <w:szCs w:val="18"/>
               <w:lang w:val="en-US"/>
             </w:rPr>
-            <w:t>Email: {d.</w:t>
+            <w:t>Email: {</w:t>
+          </w:r>
+          <w:proofErr w:type="spellStart"/>
+          <w:r>
+            <w:rPr>
+              <w:rFonts w:eastAsia="Times New Roman" w:cs="Calibri"/>
+              <w:sz w:val="18"/>
+              <w:szCs w:val="18"/>
+              <w:lang w:val="en-US"/>
+            </w:rPr>
+            <w:t>d.</w:t>
           </w:r>
           <w:r>
             <w:rPr>
@@ -870,7 +1018,17 @@
               <w:szCs w:val="18"/>
               <w:lang w:val="en-US"/>
             </w:rPr>
-            <w:t>_email}</w:t>
+            <w:t>_email</w:t>
+          </w:r>
+          <w:proofErr w:type="spellEnd"/>
+          <w:r>
+            <w:rPr>
+              <w:rFonts w:eastAsia="Times New Roman" w:cs="Calibri"/>
+              <w:sz w:val="18"/>
+              <w:szCs w:val="18"/>
+              <w:lang w:val="en-US"/>
+            </w:rPr>
+            <w:t>}</w:t>
           </w:r>
         </w:p>
       </w:tc>
@@ -1034,7 +1192,7 @@
 </file>
 
 <file path=word/footer2.xml><?xml version="1.0" encoding="utf-8"?>
-<w:ftr xmlns:wpc="http://schemas.microsoft.com/office/word/2010/wordprocessingCanvas" xmlns:cx="http://schemas.microsoft.com/office/drawing/2014/chartex" xmlns:cx1="http://schemas.microsoft.com/office/drawing/2015/9/8/chartex" xmlns:cx2="http://schemas.microsoft.com/office/drawing/2015/10/21/chartex" xmlns:cx3="http://schemas.microsoft.com/office/drawing/2016/5/9/chartex" xmlns:cx4="http://schemas.microsoft.com/office/drawing/2016/5/10/chartex" xmlns:cx5="http://schemas.microsoft.com/office/drawing/2016/5/11/chartex" xmlns:cx6="http://schemas.microsoft.com/office/drawing/2016/5/12/chartex" xmlns:cx7="http://schemas.microsoft.com/office/drawing/2016/5/13/chartex" xmlns:cx8="http://schemas.microsoft.com/office/drawing/2016/5/14/chartex" xmlns:mc="http://schemas.openxmlformats.org/markup-compatibility/2006" xmlns:aink="http://schemas.microsoft.com/office/drawing/2016/ink" xmlns:am3d="http://schemas.microsoft.com/office/drawing/2017/model3d" xmlns:o="urn:schemas-microsoft-com:office:office" xmlns:r="http://schemas.openxmlformats.org/officeDocument/2006/relationships" xmlns:m="http://schemas.openxmlformats.org/officeDocument/2006/math" xmlns:v="urn:schemas-microsoft-com:vml" xmlns:wp14="http://schemas.microsoft.com/office/word/2010/wordprocessingDrawing" xmlns:wp="http://schemas.openxmlformats.org/drawingml/2006/wordprocessingDrawing" xmlns:w10="urn:schemas-microsoft-com:office:word" xmlns:w="http://schemas.openxmlformats.org/wordprocessingml/2006/main" xmlns:w14="http://schemas.microsoft.com/office/word/2010/wordml" xmlns:w15="http://schemas.microsoft.com/office/word/2012/wordml" xmlns:w16cid="http://schemas.microsoft.com/office/word/2016/wordml/cid" xmlns:w16se="http://schemas.microsoft.com/office/word/2015/wordml/symex" xmlns:wpg="http://schemas.microsoft.com/office/word/2010/wordprocessingGroup" xmlns:wpi="http://schemas.microsoft.com/office/word/2010/wordprocessingInk" xmlns:wne="http://schemas.microsoft.com/office/word/2006/wordml" xmlns:wps="http://schemas.microsoft.com/office/word/2010/wordprocessingShape" mc:Ignorable="w14 w15 w16se w16cid wp14">
+<w:ftr xmlns:wpc="http://schemas.microsoft.com/office/word/2010/wordprocessingCanvas" xmlns:cx="http://schemas.microsoft.com/office/drawing/2014/chartex" xmlns:cx1="http://schemas.microsoft.com/office/drawing/2015/9/8/chartex" xmlns:cx2="http://schemas.microsoft.com/office/drawing/2015/10/21/chartex" xmlns:cx3="http://schemas.microsoft.com/office/drawing/2016/5/9/chartex" xmlns:cx4="http://schemas.microsoft.com/office/drawing/2016/5/10/chartex" xmlns:cx5="http://schemas.microsoft.com/office/drawing/2016/5/11/chartex" xmlns:cx6="http://schemas.microsoft.com/office/drawing/2016/5/12/chartex" xmlns:cx7="http://schemas.microsoft.com/office/drawing/2016/5/13/chartex" xmlns:cx8="http://schemas.microsoft.com/office/drawing/2016/5/14/chartex" xmlns:mc="http://schemas.openxmlformats.org/markup-compatibility/2006" xmlns:aink="http://schemas.microsoft.com/office/drawing/2016/ink" xmlns:am3d="http://schemas.microsoft.com/office/drawing/2017/model3d" xmlns:o="urn:schemas-microsoft-com:office:office" xmlns:r="http://schemas.openxmlformats.org/officeDocument/2006/relationships" xmlns:m="http://schemas.openxmlformats.org/officeDocument/2006/math" xmlns:v="urn:schemas-microsoft-com:vml" xmlns:wp14="http://schemas.microsoft.com/office/word/2010/wordprocessingDrawing" xmlns:wp="http://schemas.openxmlformats.org/drawingml/2006/wordprocessingDrawing" xmlns:w10="urn:schemas-microsoft-com:office:word" xmlns:w="http://schemas.openxmlformats.org/wordprocessingml/2006/main" xmlns:w14="http://schemas.microsoft.com/office/word/2010/wordml" xmlns:w15="http://schemas.microsoft.com/office/word/2012/wordml" xmlns:w16cex="http://schemas.microsoft.com/office/word/2018/wordml/cex" xmlns:w16cid="http://schemas.microsoft.com/office/word/2016/wordml/cid" xmlns:w16="http://schemas.microsoft.com/office/word/2018/wordml" xmlns:w16se="http://schemas.microsoft.com/office/word/2015/wordml/symex" xmlns:wpg="http://schemas.microsoft.com/office/word/2010/wordprocessingGroup" xmlns:wpi="http://schemas.microsoft.com/office/word/2010/wordprocessingInk" xmlns:wne="http://schemas.microsoft.com/office/word/2006/wordml" xmlns:wps="http://schemas.microsoft.com/office/word/2010/wordprocessingShape" mc:Ignorable="w14 w15 w16se w16cid w16 w16cex wp14">
   <w:p>
     <w:pPr>
       <w:spacing w:after="0" w:line="240" w:lineRule="auto"/>
@@ -1294,7 +1452,17 @@
               <w:szCs w:val="18"/>
               <w:lang w:val="en-US"/>
             </w:rPr>
-            <w:t>{d.</w:t>
+            <w:t>{</w:t>
+          </w:r>
+          <w:proofErr w:type="spellStart"/>
+          <w:r>
+            <w:rPr>
+              <w:rFonts w:eastAsia="Times New Roman" w:cs="Calibri"/>
+              <w:sz w:val="18"/>
+              <w:szCs w:val="18"/>
+              <w:lang w:val="en-US"/>
+            </w:rPr>
+            <w:t>d.</w:t>
           </w:r>
           <w:r>
             <w:rPr>
@@ -1305,6 +1473,7 @@
             </w:rPr>
             <w:t>regional_office_contact_phone_number</w:t>
           </w:r>
+          <w:proofErr w:type="spellEnd"/>
           <w:r>
             <w:rPr>
               <w:rFonts w:eastAsia="Times New Roman" w:cs="Calibri"/>
@@ -1357,7 +1526,17 @@
               <w:szCs w:val="18"/>
               <w:lang w:val="en-US"/>
             </w:rPr>
-            <w:t>{d.</w:t>
+            <w:t>{</w:t>
+          </w:r>
+          <w:proofErr w:type="spellStart"/>
+          <w:r>
+            <w:rPr>
+              <w:rFonts w:eastAsia="Times New Roman" w:cs="Calibri"/>
+              <w:sz w:val="18"/>
+              <w:szCs w:val="18"/>
+              <w:lang w:val="en-US"/>
+            </w:rPr>
+            <w:t>d.</w:t>
           </w:r>
           <w:r>
             <w:rPr>
@@ -1368,6 +1547,7 @@
             </w:rPr>
             <w:t>regional_office_contact_fax_number</w:t>
           </w:r>
+          <w:proofErr w:type="spellEnd"/>
           <w:r>
             <w:rPr>
               <w:rFonts w:eastAsia="Times New Roman" w:cs="Calibri"/>
@@ -1413,7 +1593,27 @@
               <w:szCs w:val="18"/>
               <w:lang w:val="en-US"/>
             </w:rPr>
-            <w:t>{d.regional_office_contact_email}</w:t>
+            <w:t>{</w:t>
+          </w:r>
+          <w:proofErr w:type="spellStart"/>
+          <w:r>
+            <w:rPr>
+              <w:rFonts w:eastAsia="Times New Roman" w:cs="Calibri"/>
+              <w:sz w:val="18"/>
+              <w:szCs w:val="18"/>
+              <w:lang w:val="en-US"/>
+            </w:rPr>
+            <w:t>d.regional_office_contact_email</w:t>
+          </w:r>
+          <w:proofErr w:type="spellEnd"/>
+          <w:r>
+            <w:rPr>
+              <w:rFonts w:eastAsia="Times New Roman" w:cs="Calibri"/>
+              <w:sz w:val="18"/>
+              <w:szCs w:val="18"/>
+              <w:lang w:val="en-US"/>
+            </w:rPr>
+            <w:t>}</w:t>
           </w:r>
         </w:p>
       </w:tc>
@@ -1567,7 +1767,7 @@
 </file>
 
 <file path=word/footnotes.xml><?xml version="1.0" encoding="utf-8"?>
-<w:footnotes xmlns:wpc="http://schemas.microsoft.com/office/word/2010/wordprocessingCanvas" xmlns:cx="http://schemas.microsoft.com/office/drawing/2014/chartex" xmlns:cx1="http://schemas.microsoft.com/office/drawing/2015/9/8/chartex" xmlns:cx2="http://schemas.microsoft.com/office/drawing/2015/10/21/chartex" xmlns:cx3="http://schemas.microsoft.com/office/drawing/2016/5/9/chartex" xmlns:cx4="http://schemas.microsoft.com/office/drawing/2016/5/10/chartex" xmlns:cx5="http://schemas.microsoft.com/office/drawing/2016/5/11/chartex" xmlns:cx6="http://schemas.microsoft.com/office/drawing/2016/5/12/chartex" xmlns:cx7="http://schemas.microsoft.com/office/drawing/2016/5/13/chartex" xmlns:cx8="http://schemas.microsoft.com/office/drawing/2016/5/14/chartex" xmlns:mc="http://schemas.openxmlformats.org/markup-compatibility/2006" xmlns:aink="http://schemas.microsoft.com/office/drawing/2016/ink" xmlns:am3d="http://schemas.microsoft.com/office/drawing/2017/model3d" xmlns:o="urn:schemas-microsoft-com:office:office" xmlns:r="http://schemas.openxmlformats.org/officeDocument/2006/relationships" xmlns:m="http://schemas.openxmlformats.org/officeDocument/2006/math" xmlns:v="urn:schemas-microsoft-com:vml" xmlns:wp14="http://schemas.microsoft.com/office/word/2010/wordprocessingDrawing" xmlns:wp="http://schemas.openxmlformats.org/drawingml/2006/wordprocessingDrawing" xmlns:w10="urn:schemas-microsoft-com:office:word" xmlns:w="http://schemas.openxmlformats.org/wordprocessingml/2006/main" xmlns:w14="http://schemas.microsoft.com/office/word/2010/wordml" xmlns:w15="http://schemas.microsoft.com/office/word/2012/wordml" xmlns:w16cid="http://schemas.microsoft.com/office/word/2016/wordml/cid" xmlns:w16se="http://schemas.microsoft.com/office/word/2015/wordml/symex" xmlns:wpg="http://schemas.microsoft.com/office/word/2010/wordprocessingGroup" xmlns:wpi="http://schemas.microsoft.com/office/word/2010/wordprocessingInk" xmlns:wne="http://schemas.microsoft.com/office/word/2006/wordml" xmlns:wps="http://schemas.microsoft.com/office/word/2010/wordprocessingShape" mc:Ignorable="w14 w15 w16se w16cid wp14">
+<w:footnotes xmlns:wpc="http://schemas.microsoft.com/office/word/2010/wordprocessingCanvas" xmlns:cx="http://schemas.microsoft.com/office/drawing/2014/chartex" xmlns:cx1="http://schemas.microsoft.com/office/drawing/2015/9/8/chartex" xmlns:cx2="http://schemas.microsoft.com/office/drawing/2015/10/21/chartex" xmlns:cx3="http://schemas.microsoft.com/office/drawing/2016/5/9/chartex" xmlns:cx4="http://schemas.microsoft.com/office/drawing/2016/5/10/chartex" xmlns:cx5="http://schemas.microsoft.com/office/drawing/2016/5/11/chartex" xmlns:cx6="http://schemas.microsoft.com/office/drawing/2016/5/12/chartex" xmlns:cx7="http://schemas.microsoft.com/office/drawing/2016/5/13/chartex" xmlns:cx8="http://schemas.microsoft.com/office/drawing/2016/5/14/chartex" xmlns:mc="http://schemas.openxmlformats.org/markup-compatibility/2006" xmlns:aink="http://schemas.microsoft.com/office/drawing/2016/ink" xmlns:am3d="http://schemas.microsoft.com/office/drawing/2017/model3d" xmlns:o="urn:schemas-microsoft-com:office:office" xmlns:r="http://schemas.openxmlformats.org/officeDocument/2006/relationships" xmlns:m="http://schemas.openxmlformats.org/officeDocument/2006/math" xmlns:v="urn:schemas-microsoft-com:vml" xmlns:wp14="http://schemas.microsoft.com/office/word/2010/wordprocessingDrawing" xmlns:wp="http://schemas.openxmlformats.org/drawingml/2006/wordprocessingDrawing" xmlns:w10="urn:schemas-microsoft-com:office:word" xmlns:w="http://schemas.openxmlformats.org/wordprocessingml/2006/main" xmlns:w14="http://schemas.microsoft.com/office/word/2010/wordml" xmlns:w15="http://schemas.microsoft.com/office/word/2012/wordml" xmlns:w16cex="http://schemas.microsoft.com/office/word/2018/wordml/cex" xmlns:w16cid="http://schemas.microsoft.com/office/word/2016/wordml/cid" xmlns:w16="http://schemas.microsoft.com/office/word/2018/wordml" xmlns:w16se="http://schemas.microsoft.com/office/word/2015/wordml/symex" xmlns:wpg="http://schemas.microsoft.com/office/word/2010/wordprocessingGroup" xmlns:wpi="http://schemas.microsoft.com/office/word/2010/wordprocessingInk" xmlns:wne="http://schemas.microsoft.com/office/word/2006/wordml" xmlns:wps="http://schemas.microsoft.com/office/word/2010/wordprocessingShape" mc:Ignorable="w14 w15 w16se w16cid w16 w16cex wp14">
   <w:footnote w:type="separator" w:id="-1">
     <w:p>
       <w:pPr>
@@ -1592,7 +1792,7 @@
 </file>
 
 <file path=word/header1.xml><?xml version="1.0" encoding="utf-8"?>
-<w:hdr xmlns:wpc="http://schemas.microsoft.com/office/word/2010/wordprocessingCanvas" xmlns:cx="http://schemas.microsoft.com/office/drawing/2014/chartex" xmlns:cx1="http://schemas.microsoft.com/office/drawing/2015/9/8/chartex" xmlns:cx2="http://schemas.microsoft.com/office/drawing/2015/10/21/chartex" xmlns:cx3="http://schemas.microsoft.com/office/drawing/2016/5/9/chartex" xmlns:cx4="http://schemas.microsoft.com/office/drawing/2016/5/10/chartex" xmlns:cx5="http://schemas.microsoft.com/office/drawing/2016/5/11/chartex" xmlns:cx6="http://schemas.microsoft.com/office/drawing/2016/5/12/chartex" xmlns:cx7="http://schemas.microsoft.com/office/drawing/2016/5/13/chartex" xmlns:cx8="http://schemas.microsoft.com/office/drawing/2016/5/14/chartex" xmlns:mc="http://schemas.openxmlformats.org/markup-compatibility/2006" xmlns:aink="http://schemas.microsoft.com/office/drawing/2016/ink" xmlns:am3d="http://schemas.microsoft.com/office/drawing/2017/model3d" xmlns:o="urn:schemas-microsoft-com:office:office" xmlns:r="http://schemas.openxmlformats.org/officeDocument/2006/relationships" xmlns:m="http://schemas.openxmlformats.org/officeDocument/2006/math" xmlns:v="urn:schemas-microsoft-com:vml" xmlns:wp14="http://schemas.microsoft.com/office/word/2010/wordprocessingDrawing" xmlns:wp="http://schemas.openxmlformats.org/drawingml/2006/wordprocessingDrawing" xmlns:w10="urn:schemas-microsoft-com:office:word" xmlns:w="http://schemas.openxmlformats.org/wordprocessingml/2006/main" xmlns:w14="http://schemas.microsoft.com/office/word/2010/wordml" xmlns:w15="http://schemas.microsoft.com/office/word/2012/wordml" xmlns:w16cid="http://schemas.microsoft.com/office/word/2016/wordml/cid" xmlns:w16se="http://schemas.microsoft.com/office/word/2015/wordml/symex" xmlns:wpg="http://schemas.microsoft.com/office/word/2010/wordprocessingGroup" xmlns:wpi="http://schemas.microsoft.com/office/word/2010/wordprocessingInk" xmlns:wne="http://schemas.microsoft.com/office/word/2006/wordml" xmlns:wps="http://schemas.microsoft.com/office/word/2010/wordprocessingShape" mc:Ignorable="w14 w15 w16se w16cid wp14">
+<w:hdr xmlns:wpc="http://schemas.microsoft.com/office/word/2010/wordprocessingCanvas" xmlns:cx="http://schemas.microsoft.com/office/drawing/2014/chartex" xmlns:cx1="http://schemas.microsoft.com/office/drawing/2015/9/8/chartex" xmlns:cx2="http://schemas.microsoft.com/office/drawing/2015/10/21/chartex" xmlns:cx3="http://schemas.microsoft.com/office/drawing/2016/5/9/chartex" xmlns:cx4="http://schemas.microsoft.com/office/drawing/2016/5/10/chartex" xmlns:cx5="http://schemas.microsoft.com/office/drawing/2016/5/11/chartex" xmlns:cx6="http://schemas.microsoft.com/office/drawing/2016/5/12/chartex" xmlns:cx7="http://schemas.microsoft.com/office/drawing/2016/5/13/chartex" xmlns:cx8="http://schemas.microsoft.com/office/drawing/2016/5/14/chartex" xmlns:mc="http://schemas.openxmlformats.org/markup-compatibility/2006" xmlns:aink="http://schemas.microsoft.com/office/drawing/2016/ink" xmlns:am3d="http://schemas.microsoft.com/office/drawing/2017/model3d" xmlns:o="urn:schemas-microsoft-com:office:office" xmlns:r="http://schemas.openxmlformats.org/officeDocument/2006/relationships" xmlns:m="http://schemas.openxmlformats.org/officeDocument/2006/math" xmlns:v="urn:schemas-microsoft-com:vml" xmlns:wp14="http://schemas.microsoft.com/office/word/2010/wordprocessingDrawing" xmlns:wp="http://schemas.openxmlformats.org/drawingml/2006/wordprocessingDrawing" xmlns:w10="urn:schemas-microsoft-com:office:word" xmlns:w="http://schemas.openxmlformats.org/wordprocessingml/2006/main" xmlns:w14="http://schemas.microsoft.com/office/word/2010/wordml" xmlns:w15="http://schemas.microsoft.com/office/word/2012/wordml" xmlns:w16cex="http://schemas.microsoft.com/office/word/2018/wordml/cex" xmlns:w16cid="http://schemas.microsoft.com/office/word/2016/wordml/cid" xmlns:w16="http://schemas.microsoft.com/office/word/2018/wordml" xmlns:w16se="http://schemas.microsoft.com/office/word/2015/wordml/symex" xmlns:wpg="http://schemas.microsoft.com/office/word/2010/wordprocessingGroup" xmlns:wpi="http://schemas.microsoft.com/office/word/2010/wordprocessingInk" xmlns:wne="http://schemas.microsoft.com/office/word/2006/wordml" xmlns:wps="http://schemas.microsoft.com/office/word/2010/wordprocessingShape" mc:Ignorable="w14 w15 w16se w16cid w16 w16cex wp14">
   <w:p>
     <w:pPr>
       <w:pStyle w:val="Header"/>
@@ -1625,7 +1825,7 @@
           <v:path o:extrusionok="f" gradientshapeok="t" o:connecttype="rect"/>
           <o:lock v:ext="edit" aspectratio="t"/>
         </v:shapetype>
-        <v:shape id="_x0000_i1025" type="#_x0000_t75" style="width:163pt;height:64.5pt;visibility:visible;mso-wrap-style:square">
+        <v:shape id="_x0000_i1026" type="#_x0000_t75" alt="" style="width:163.35pt;height:65.35pt;visibility:visible;mso-wrap-style:square;mso-width-percent:0;mso-height-percent:0;mso-width-percent:0;mso-height-percent:0">
           <v:imagedata r:id="rId1" o:title=""/>
         </v:shape>
       </w:pict>
@@ -1641,7 +1841,7 @@
 </file>
 
 <file path=word/header2.xml><?xml version="1.0" encoding="utf-8"?>
-<w:hdr xmlns:wpc="http://schemas.microsoft.com/office/word/2010/wordprocessingCanvas" xmlns:cx="http://schemas.microsoft.com/office/drawing/2014/chartex" xmlns:cx1="http://schemas.microsoft.com/office/drawing/2015/9/8/chartex" xmlns:cx2="http://schemas.microsoft.com/office/drawing/2015/10/21/chartex" xmlns:cx3="http://schemas.microsoft.com/office/drawing/2016/5/9/chartex" xmlns:cx4="http://schemas.microsoft.com/office/drawing/2016/5/10/chartex" xmlns:cx5="http://schemas.microsoft.com/office/drawing/2016/5/11/chartex" xmlns:cx6="http://schemas.microsoft.com/office/drawing/2016/5/12/chartex" xmlns:cx7="http://schemas.microsoft.com/office/drawing/2016/5/13/chartex" xmlns:cx8="http://schemas.microsoft.com/office/drawing/2016/5/14/chartex" xmlns:mc="http://schemas.openxmlformats.org/markup-compatibility/2006" xmlns:aink="http://schemas.microsoft.com/office/drawing/2016/ink" xmlns:am3d="http://schemas.microsoft.com/office/drawing/2017/model3d" xmlns:o="urn:schemas-microsoft-com:office:office" xmlns:r="http://schemas.openxmlformats.org/officeDocument/2006/relationships" xmlns:m="http://schemas.openxmlformats.org/officeDocument/2006/math" xmlns:v="urn:schemas-microsoft-com:vml" xmlns:wp14="http://schemas.microsoft.com/office/word/2010/wordprocessingDrawing" xmlns:wp="http://schemas.openxmlformats.org/drawingml/2006/wordprocessingDrawing" xmlns:w10="urn:schemas-microsoft-com:office:word" xmlns:w="http://schemas.openxmlformats.org/wordprocessingml/2006/main" xmlns:w14="http://schemas.microsoft.com/office/word/2010/wordml" xmlns:w15="http://schemas.microsoft.com/office/word/2012/wordml" xmlns:w16cid="http://schemas.microsoft.com/office/word/2016/wordml/cid" xmlns:w16se="http://schemas.microsoft.com/office/word/2015/wordml/symex" xmlns:wpg="http://schemas.microsoft.com/office/word/2010/wordprocessingGroup" xmlns:wpi="http://schemas.microsoft.com/office/word/2010/wordprocessingInk" xmlns:wne="http://schemas.microsoft.com/office/word/2006/wordml" xmlns:wps="http://schemas.microsoft.com/office/word/2010/wordprocessingShape" mc:Ignorable="w14 w15 w16se w16cid wp14">
+<w:hdr xmlns:wpc="http://schemas.microsoft.com/office/word/2010/wordprocessingCanvas" xmlns:cx="http://schemas.microsoft.com/office/drawing/2014/chartex" xmlns:cx1="http://schemas.microsoft.com/office/drawing/2015/9/8/chartex" xmlns:cx2="http://schemas.microsoft.com/office/drawing/2015/10/21/chartex" xmlns:cx3="http://schemas.microsoft.com/office/drawing/2016/5/9/chartex" xmlns:cx4="http://schemas.microsoft.com/office/drawing/2016/5/10/chartex" xmlns:cx5="http://schemas.microsoft.com/office/drawing/2016/5/11/chartex" xmlns:cx6="http://schemas.microsoft.com/office/drawing/2016/5/12/chartex" xmlns:cx7="http://schemas.microsoft.com/office/drawing/2016/5/13/chartex" xmlns:cx8="http://schemas.microsoft.com/office/drawing/2016/5/14/chartex" xmlns:mc="http://schemas.openxmlformats.org/markup-compatibility/2006" xmlns:aink="http://schemas.microsoft.com/office/drawing/2016/ink" xmlns:am3d="http://schemas.microsoft.com/office/drawing/2017/model3d" xmlns:o="urn:schemas-microsoft-com:office:office" xmlns:r="http://schemas.openxmlformats.org/officeDocument/2006/relationships" xmlns:m="http://schemas.openxmlformats.org/officeDocument/2006/math" xmlns:v="urn:schemas-microsoft-com:vml" xmlns:wp14="http://schemas.microsoft.com/office/word/2010/wordprocessingDrawing" xmlns:wp="http://schemas.openxmlformats.org/drawingml/2006/wordprocessingDrawing" xmlns:w10="urn:schemas-microsoft-com:office:word" xmlns:w="http://schemas.openxmlformats.org/wordprocessingml/2006/main" xmlns:w14="http://schemas.microsoft.com/office/word/2010/wordml" xmlns:w15="http://schemas.microsoft.com/office/word/2012/wordml" xmlns:w16cex="http://schemas.microsoft.com/office/word/2018/wordml/cex" xmlns:w16cid="http://schemas.microsoft.com/office/word/2016/wordml/cid" xmlns:w16="http://schemas.microsoft.com/office/word/2018/wordml" xmlns:w16se="http://schemas.microsoft.com/office/word/2015/wordml/symex" xmlns:wpg="http://schemas.microsoft.com/office/word/2010/wordprocessingGroup" xmlns:wpi="http://schemas.microsoft.com/office/word/2010/wordprocessingInk" xmlns:wne="http://schemas.microsoft.com/office/word/2006/wordml" xmlns:wps="http://schemas.microsoft.com/office/word/2010/wordprocessingShape" mc:Ignorable="w14 w15 w16se w16cid w16 w16cex wp14">
   <w:tbl>
     <w:tblPr>
       <w:tblW w:w="10170" w:type="dxa"/>
@@ -1687,7 +1887,7 @@
                 <v:path o:extrusionok="f" gradientshapeok="t" o:connecttype="rect"/>
                 <o:lock v:ext="edit" aspectratio="t"/>
               </v:shapetype>
-              <v:shape id="Image1" o:spid="_x0000_i1026" type="#_x0000_t75" style="width:163pt;height:64.5pt;visibility:visible;mso-wrap-style:square">
+              <v:shape id="Image1" o:spid="_x0000_i1025" type="#_x0000_t75" alt="" style="width:163.35pt;height:65.35pt;visibility:visible;mso-wrap-style:square;mso-width-percent:0;mso-height-percent:0;mso-width-percent:0;mso-height-percent:0">
                 <v:imagedata r:id="rId1" o:title=""/>
               </v:shape>
             </w:pict>
@@ -1719,12 +1919,12 @@
 </file>
 
 <file path=word/styles.xml><?xml version="1.0" encoding="utf-8"?>
-<w:styles xmlns:mc="http://schemas.openxmlformats.org/markup-compatibility/2006" xmlns:r="http://schemas.openxmlformats.org/officeDocument/2006/relationships" xmlns:w="http://schemas.openxmlformats.org/wordprocessingml/2006/main" xmlns:w14="http://schemas.microsoft.com/office/word/2010/wordml" xmlns:w15="http://schemas.microsoft.com/office/word/2012/wordml" xmlns:w16cid="http://schemas.microsoft.com/office/word/2016/wordml/cid" xmlns:w16se="http://schemas.microsoft.com/office/word/2015/wordml/symex" mc:Ignorable="w14 w15 w16se w16cid">
+<w:styles xmlns:mc="http://schemas.openxmlformats.org/markup-compatibility/2006" xmlns:r="http://schemas.openxmlformats.org/officeDocument/2006/relationships" xmlns:w="http://schemas.openxmlformats.org/wordprocessingml/2006/main" xmlns:w14="http://schemas.microsoft.com/office/word/2010/wordml" xmlns:w15="http://schemas.microsoft.com/office/word/2012/wordml" xmlns:w16cex="http://schemas.microsoft.com/office/word/2018/wordml/cex" xmlns:w16cid="http://schemas.microsoft.com/office/word/2016/wordml/cid" xmlns:w16="http://schemas.microsoft.com/office/word/2018/wordml" xmlns:w16se="http://schemas.microsoft.com/office/word/2015/wordml/symex" mc:Ignorable="w14 w15 w16se w16cid w16 w16cex">
   <w:docDefaults>
     <w:rPrDefault>
       <w:rPr>
         <w:rFonts w:ascii="Times New Roman" w:eastAsia="Times New Roman" w:hAnsi="Times New Roman" w:cs="Times New Roman"/>
-        <w:lang w:val="en-CA" w:eastAsia="en-CA" w:bidi="ar-SA"/>
+        <w:lang w:val="en-CA" w:eastAsia="en-US" w:bidi="ar-SA"/>
       </w:rPr>
     </w:rPrDefault>
     <w:pPrDefault/>
@@ -2110,7 +2310,6 @@
       <w:rFonts w:ascii="Calibri" w:eastAsia="Calibri" w:hAnsi="Calibri"/>
       <w:sz w:val="22"/>
       <w:szCs w:val="22"/>
-      <w:lang w:eastAsia="en-US"/>
     </w:rPr>
   </w:style>
   <w:style w:type="paragraph" w:styleId="Heading1">

</xml_diff>